<commit_message>
Update RAD e TCS
</commit_message>
<xml_diff>
--- a/Deliverables/TestCaseSpecification_EasyJob.docx
+++ b/Deliverables/TestCaseSpecification_EasyJob.docx
@@ -207,12 +207,21 @@
               </w:rPr>
               <w:t xml:space="preserve">Formato: </w:t>
             </w:r>
-            <w:r>
-              <w:rPr>
-                <w:sz w:val="24"/>
-                <w:szCs w:val="24"/>
-              </w:rPr>
-              <w:t>^[A-Za-z ]{2,50}$</w:t>
+            <w:proofErr w:type="gramStart"/>
+            <w:r>
+              <w:rPr>
+                <w:sz w:val="24"/>
+                <w:szCs w:val="24"/>
+              </w:rPr>
+              <w:t>^[</w:t>
+            </w:r>
+            <w:proofErr w:type="gramEnd"/>
+            <w:r>
+              <w:rPr>
+                <w:sz w:val="24"/>
+                <w:szCs w:val="24"/>
+              </w:rPr>
+              <w:t>A-Za-z ]{2,50}$</w:t>
             </w:r>
           </w:p>
         </w:tc>
@@ -399,12 +408,21 @@
               </w:rPr>
               <w:t xml:space="preserve">Formato: </w:t>
             </w:r>
-            <w:r>
-              <w:rPr>
-                <w:sz w:val="24"/>
-                <w:szCs w:val="24"/>
-              </w:rPr>
-              <w:t>^[A-Za-z ]{2,50}$</w:t>
+            <w:proofErr w:type="gramStart"/>
+            <w:r>
+              <w:rPr>
+                <w:sz w:val="24"/>
+                <w:szCs w:val="24"/>
+              </w:rPr>
+              <w:t>^[</w:t>
+            </w:r>
+            <w:proofErr w:type="gramEnd"/>
+            <w:r>
+              <w:rPr>
+                <w:sz w:val="24"/>
+                <w:szCs w:val="24"/>
+              </w:rPr>
+              <w:t>A-Za-z ]{2,50}$</w:t>
             </w:r>
           </w:p>
         </w:tc>
@@ -616,7 +634,15 @@
                 <w:sz w:val="24"/>
                 <w:szCs w:val="24"/>
               </w:rPr>
-              <w:t>0-9</w:t>
+              <w:t>0-</w:t>
+            </w:r>
+            <w:proofErr w:type="gramStart"/>
+            <w:r>
+              <w:rPr>
+                <w:sz w:val="24"/>
+                <w:szCs w:val="24"/>
+              </w:rPr>
+              <w:t>9</w:t>
             </w:r>
             <w:r>
               <w:rPr>
@@ -625,6 +651,7 @@
               </w:rPr>
               <w:t>]{</w:t>
             </w:r>
+            <w:proofErr w:type="gramEnd"/>
             <w:r>
               <w:rPr>
                 <w:sz w:val="24"/>
@@ -861,9 +888,18 @@
                 <w:sz w:val="24"/>
                 <w:szCs w:val="24"/>
               </w:rPr>
-              <w:t xml:space="preserve"> FU_OK][</w:t>
+              <w:t xml:space="preserve"> FU_</w:t>
+            </w:r>
+            <w:proofErr w:type="gramStart"/>
+            <w:r>
+              <w:rPr>
+                <w:sz w:val="24"/>
+                <w:szCs w:val="24"/>
+              </w:rPr>
+              <w:t>OK][</w:t>
             </w:r>
             <w:proofErr w:type="spellStart"/>
+            <w:proofErr w:type="gramEnd"/>
             <w:r>
               <w:rPr>
                 <w:sz w:val="24"/>
@@ -992,8 +1028,17 @@
                 <w:sz w:val="24"/>
                 <w:szCs w:val="24"/>
               </w:rPr>
-              <w:t>0-9-._</w:t>
-            </w:r>
+              <w:t>0-9</w:t>
+            </w:r>
+            <w:proofErr w:type="gramStart"/>
+            <w:r>
+              <w:rPr>
+                <w:sz w:val="24"/>
+                <w:szCs w:val="24"/>
+              </w:rPr>
+              <w:t>-._</w:t>
+            </w:r>
+            <w:proofErr w:type="gramEnd"/>
             <w:r>
               <w:rPr>
                 <w:sz w:val="24"/>
@@ -1408,7 +1453,23 @@
                 <w:sz w:val="24"/>
                 <w:szCs w:val="24"/>
               </w:rPr>
-              <w:t>^[A-Za-z0-9_.]+@[a-</w:t>
+              <w:t>^[A-Za-z0-9_</w:t>
+            </w:r>
+            <w:proofErr w:type="gramStart"/>
+            <w:r>
+              <w:rPr>
+                <w:sz w:val="24"/>
+                <w:szCs w:val="24"/>
+              </w:rPr>
+              <w:t>.]+</w:t>
+            </w:r>
+            <w:proofErr w:type="gramEnd"/>
+            <w:r>
+              <w:rPr>
+                <w:sz w:val="24"/>
+                <w:szCs w:val="24"/>
+              </w:rPr>
+              <w:t>@[a-</w:t>
             </w:r>
             <w:proofErr w:type="spellStart"/>
             <w:r>
@@ -1705,6 +1766,7 @@
                 <w:szCs w:val="24"/>
               </w:rPr>
             </w:pPr>
+            <w:proofErr w:type="gramStart"/>
             <w:r>
               <w:rPr>
                 <w:sz w:val="24"/>
@@ -1728,6 +1790,7 @@
               <w:t>property</w:t>
             </w:r>
             <w:proofErr w:type="spellEnd"/>
+            <w:proofErr w:type="gramEnd"/>
             <w:r>
               <w:rPr>
                 <w:sz w:val="24"/>
@@ -1879,6 +1942,7 @@
               </w:rPr>
               <w:t xml:space="preserve">Formato: </w:t>
             </w:r>
+            <w:proofErr w:type="gramStart"/>
             <w:r>
               <w:rPr>
                 <w:sz w:val="24"/>
@@ -1891,7 +1955,15 @@
                 <w:sz w:val="24"/>
                 <w:szCs w:val="24"/>
               </w:rPr>
-              <w:t>[0-9</w:t>
+              <w:t>[</w:t>
+            </w:r>
+            <w:proofErr w:type="gramEnd"/>
+            <w:r>
+              <w:rPr>
+                <w:sz w:val="24"/>
+                <w:szCs w:val="24"/>
+              </w:rPr>
+              <w:t>0-9</w:t>
             </w:r>
             <w:r>
               <w:rPr>
@@ -2140,12 +2212,21 @@
               </w:rPr>
               <w:t xml:space="preserve">Formato: </w:t>
             </w:r>
-            <w:r>
-              <w:rPr>
-                <w:sz w:val="24"/>
-                <w:szCs w:val="24"/>
-              </w:rPr>
-              <w:t>^[A-Za-z' ]{2,20}$</w:t>
+            <w:proofErr w:type="gramStart"/>
+            <w:r>
+              <w:rPr>
+                <w:sz w:val="24"/>
+                <w:szCs w:val="24"/>
+              </w:rPr>
+              <w:t>^[</w:t>
+            </w:r>
+            <w:proofErr w:type="gramEnd"/>
+            <w:r>
+              <w:rPr>
+                <w:sz w:val="24"/>
+                <w:szCs w:val="24"/>
+              </w:rPr>
+              <w:t>A-Za-z' ]{2,20}$</w:t>
             </w:r>
           </w:p>
         </w:tc>
@@ -2377,12 +2458,21 @@
               </w:rPr>
               <w:t xml:space="preserve">Formato: </w:t>
             </w:r>
-            <w:r>
-              <w:rPr>
-                <w:sz w:val="24"/>
-                <w:szCs w:val="24"/>
-              </w:rPr>
-              <w:t>^[A-Za-z ]{3,6}[A-Za-z ]{2,35}[,]{1}[0-9 ]{2,5}$</w:t>
+            <w:proofErr w:type="gramStart"/>
+            <w:r>
+              <w:rPr>
+                <w:sz w:val="24"/>
+                <w:szCs w:val="24"/>
+              </w:rPr>
+              <w:t>^[</w:t>
+            </w:r>
+            <w:proofErr w:type="gramEnd"/>
+            <w:r>
+              <w:rPr>
+                <w:sz w:val="24"/>
+                <w:szCs w:val="24"/>
+              </w:rPr>
+              <w:t>A-Za-z ]{3,6}[A-Za-z ]{2,35}[,]{1}[0-9 ]{2,5}$</w:t>
             </w:r>
           </w:p>
         </w:tc>
@@ -4846,21 +4936,7 @@
                 <w:sz w:val="24"/>
                 <w:szCs w:val="24"/>
               </w:rPr>
-              <w:t>è</w:t>
-            </w:r>
-            <w:r>
-              <w:rPr>
-                <w:sz w:val="24"/>
-                <w:szCs w:val="24"/>
-              </w:rPr>
-              <w:t xml:space="preserve"> la password per l’utente inserito</w:t>
-            </w:r>
-            <w:r>
-              <w:rPr>
-                <w:sz w:val="24"/>
-                <w:szCs w:val="24"/>
-              </w:rPr>
-              <w:t xml:space="preserve"> [</w:t>
+              <w:t>è la password per l’utente inserito [</w:t>
             </w:r>
             <w:proofErr w:type="spellStart"/>
             <w:r>
@@ -4876,14 +4952,7 @@
                 <w:sz w:val="24"/>
                 <w:szCs w:val="24"/>
               </w:rPr>
-              <w:t xml:space="preserve"> PU_OK]</w:t>
-            </w:r>
-            <w:r>
-              <w:rPr>
-                <w:sz w:val="24"/>
-                <w:szCs w:val="24"/>
-              </w:rPr>
-              <w:t xml:space="preserve"> </w:t>
+              <w:t xml:space="preserve"> PU_OK] </w:t>
             </w:r>
             <w:r>
               <w:rPr>
@@ -5058,14 +5127,7 @@
                 <w:sz w:val="28"/>
                 <w:szCs w:val="28"/>
               </w:rPr>
-              <w:t>_</w:t>
-            </w:r>
-            <w:r>
-              <w:rPr>
-                <w:sz w:val="28"/>
-                <w:szCs w:val="28"/>
-              </w:rPr>
-              <w:t>2</w:t>
+              <w:t>_2</w:t>
             </w:r>
             <w:r>
               <w:rPr>
@@ -5158,14 +5220,7 @@
                 <w:sz w:val="28"/>
                 <w:szCs w:val="28"/>
               </w:rPr>
-              <w:t>_</w:t>
-            </w:r>
-            <w:r>
-              <w:rPr>
-                <w:sz w:val="28"/>
-                <w:szCs w:val="28"/>
-              </w:rPr>
-              <w:t>2</w:t>
+              <w:t>_2</w:t>
             </w:r>
             <w:r>
               <w:rPr>
@@ -5286,14 +5341,7 @@
                 <w:sz w:val="28"/>
                 <w:szCs w:val="28"/>
               </w:rPr>
-              <w:t>_</w:t>
-            </w:r>
-            <w:r>
-              <w:rPr>
-                <w:sz w:val="28"/>
-                <w:szCs w:val="28"/>
-              </w:rPr>
-              <w:t>2</w:t>
+              <w:t>_2</w:t>
             </w:r>
             <w:r>
               <w:rPr>
@@ -5895,14 +5943,7 @@
                 <w:sz w:val="28"/>
                 <w:szCs w:val="28"/>
               </w:rPr>
-              <w:t>_</w:t>
-            </w:r>
-            <w:r>
-              <w:rPr>
-                <w:sz w:val="28"/>
-                <w:szCs w:val="28"/>
-              </w:rPr>
-              <w:t>3</w:t>
+              <w:t>_3</w:t>
             </w:r>
             <w:r>
               <w:rPr>
@@ -5984,6 +6025,13 @@
                 <w:sz w:val="28"/>
                 <w:szCs w:val="28"/>
               </w:rPr>
+              <w:t>_3</w:t>
+            </w:r>
+            <w:r>
+              <w:rPr>
+                <w:sz w:val="28"/>
+                <w:szCs w:val="28"/>
+              </w:rPr>
               <w:t>_</w:t>
             </w:r>
             <w:r>
@@ -5991,20 +6039,6 @@
                 <w:sz w:val="28"/>
                 <w:szCs w:val="28"/>
               </w:rPr>
-              <w:t>3</w:t>
-            </w:r>
-            <w:r>
-              <w:rPr>
-                <w:sz w:val="28"/>
-                <w:szCs w:val="28"/>
-              </w:rPr>
-              <w:t>_</w:t>
-            </w:r>
-            <w:r>
-              <w:rPr>
-                <w:sz w:val="28"/>
-                <w:szCs w:val="28"/>
-              </w:rPr>
               <w:t>1</w:t>
             </w:r>
           </w:p>
@@ -6026,14 +6060,7 @@
                 <w:sz w:val="28"/>
                 <w:szCs w:val="28"/>
               </w:rPr>
-              <w:t>SB</w:t>
-            </w:r>
-            <w:r>
-              <w:rPr>
-                <w:sz w:val="28"/>
-                <w:szCs w:val="28"/>
-              </w:rPr>
-              <w:t>2</w:t>
+              <w:t>SB2</w:t>
             </w:r>
           </w:p>
         </w:tc>
@@ -6613,14 +6640,7 @@
                 <w:sz w:val="24"/>
                 <w:szCs w:val="24"/>
               </w:rPr>
-              <w:t>id</w:t>
-            </w:r>
-            <w:r>
-              <w:rPr>
-                <w:sz w:val="24"/>
-                <w:szCs w:val="24"/>
-              </w:rPr>
-              <w:t>Annuncio</w:t>
+              <w:t>idAnnuncio</w:t>
             </w:r>
             <w:proofErr w:type="spellEnd"/>
           </w:p>
@@ -6949,21 +6969,7 @@
                 <w:sz w:val="28"/>
                 <w:szCs w:val="28"/>
               </w:rPr>
-              <w:t>2</w:t>
-            </w:r>
-            <w:r>
-              <w:rPr>
-                <w:sz w:val="28"/>
-                <w:szCs w:val="28"/>
-              </w:rPr>
-              <w:t>_</w:t>
-            </w:r>
-            <w:r>
-              <w:rPr>
-                <w:sz w:val="28"/>
-                <w:szCs w:val="28"/>
-              </w:rPr>
-              <w:t>2</w:t>
+              <w:t>2_2</w:t>
             </w:r>
             <w:r>
               <w:rPr>
@@ -7049,21 +7055,7 @@
                 <w:sz w:val="28"/>
                 <w:szCs w:val="28"/>
               </w:rPr>
-              <w:t>2</w:t>
-            </w:r>
-            <w:r>
-              <w:rPr>
-                <w:sz w:val="28"/>
-                <w:szCs w:val="28"/>
-              </w:rPr>
-              <w:t>_</w:t>
-            </w:r>
-            <w:r>
-              <w:rPr>
-                <w:sz w:val="28"/>
-                <w:szCs w:val="28"/>
-              </w:rPr>
-              <w:t>2</w:t>
+              <w:t>2_2</w:t>
             </w:r>
             <w:r>
               <w:rPr>
@@ -7173,21 +7165,7 @@
                 <w:sz w:val="28"/>
                 <w:szCs w:val="28"/>
               </w:rPr>
-              <w:t>2</w:t>
-            </w:r>
-            <w:r>
-              <w:rPr>
-                <w:sz w:val="28"/>
-                <w:szCs w:val="28"/>
-              </w:rPr>
-              <w:t>_</w:t>
-            </w:r>
-            <w:r>
-              <w:rPr>
-                <w:sz w:val="28"/>
-                <w:szCs w:val="28"/>
-              </w:rPr>
-              <w:t>2</w:t>
+              <w:t>2_2</w:t>
             </w:r>
             <w:r>
               <w:rPr>
@@ -8539,14 +8517,7 @@
                 <w:sz w:val="28"/>
                 <w:szCs w:val="28"/>
               </w:rPr>
-              <w:t>2_</w:t>
-            </w:r>
-            <w:r>
-              <w:rPr>
-                <w:sz w:val="28"/>
-                <w:szCs w:val="28"/>
-              </w:rPr>
-              <w:t>3</w:t>
+              <w:t>2_3</w:t>
             </w:r>
             <w:r>
               <w:rPr>
@@ -8625,14 +8596,7 @@
                 <w:sz w:val="28"/>
                 <w:szCs w:val="28"/>
               </w:rPr>
-              <w:t>2_</w:t>
-            </w:r>
-            <w:r>
-              <w:rPr>
-                <w:sz w:val="28"/>
-                <w:szCs w:val="28"/>
-              </w:rPr>
-              <w:t>3</w:t>
+              <w:t>2_3</w:t>
             </w:r>
             <w:r>
               <w:rPr>
@@ -8714,14 +8678,7 @@
                 <w:sz w:val="28"/>
                 <w:szCs w:val="28"/>
               </w:rPr>
-              <w:t>2_</w:t>
-            </w:r>
-            <w:r>
-              <w:rPr>
-                <w:sz w:val="28"/>
-                <w:szCs w:val="28"/>
-              </w:rPr>
-              <w:t>3</w:t>
+              <w:t>2_3</w:t>
             </w:r>
             <w:r>
               <w:rPr>
@@ -8927,14 +8884,7 @@
                 <w:sz w:val="28"/>
                 <w:szCs w:val="28"/>
               </w:rPr>
-              <w:t>FT2, FTA2, FDA2, FR</w:t>
-            </w:r>
-            <w:r>
-              <w:rPr>
-                <w:sz w:val="28"/>
-                <w:szCs w:val="28"/>
-              </w:rPr>
-              <w:t>2, FTC1</w:t>
+              <w:t>FT2, FTA2, FDA2, FR2, FTC1</w:t>
             </w:r>
           </w:p>
         </w:tc>
@@ -9023,14 +8973,7 @@
                 <w:sz w:val="28"/>
                 <w:szCs w:val="28"/>
               </w:rPr>
-              <w:t>FT2, FTA2, FDA2, FR2, FTC</w:t>
-            </w:r>
-            <w:r>
-              <w:rPr>
-                <w:sz w:val="28"/>
-                <w:szCs w:val="28"/>
-              </w:rPr>
-              <w:t>2</w:t>
+              <w:t>FT2, FTA2, FDA2, FR2, FTC2</w:t>
             </w:r>
           </w:p>
         </w:tc>
@@ -9119,14 +9062,231 @@
     </w:p>
     <w:p>
       <w:pPr>
+        <w:rPr>
+          <w:b/>
+          <w:bCs/>
+          <w:sz w:val="44"/>
+          <w:szCs w:val="44"/>
+        </w:rPr>
+      </w:pPr>
+    </w:p>
+    <w:p>
+      <w:pPr>
+        <w:rPr>
+          <w:b/>
+          <w:bCs/>
+          <w:sz w:val="44"/>
+          <w:szCs w:val="44"/>
+        </w:rPr>
+      </w:pPr>
+    </w:p>
+    <w:p>
+      <w:pPr>
+        <w:rPr>
+          <w:b/>
+          <w:bCs/>
+          <w:sz w:val="44"/>
+          <w:szCs w:val="44"/>
+        </w:rPr>
+      </w:pPr>
+    </w:p>
+    <w:p>
+      <w:pPr>
+        <w:rPr>
+          <w:b/>
+          <w:bCs/>
+          <w:sz w:val="44"/>
+          <w:szCs w:val="44"/>
+        </w:rPr>
+      </w:pPr>
+    </w:p>
+    <w:p>
+      <w:pPr>
+        <w:rPr>
+          <w:b/>
+          <w:bCs/>
+          <w:sz w:val="44"/>
+          <w:szCs w:val="44"/>
+        </w:rPr>
+      </w:pPr>
+    </w:p>
+    <w:p>
+      <w:pPr>
+        <w:rPr>
+          <w:b/>
+          <w:bCs/>
+          <w:sz w:val="44"/>
+          <w:szCs w:val="44"/>
+        </w:rPr>
+      </w:pPr>
+    </w:p>
+    <w:p>
+      <w:pPr>
+        <w:rPr>
+          <w:b/>
+          <w:bCs/>
+          <w:sz w:val="44"/>
+          <w:szCs w:val="44"/>
+        </w:rPr>
+      </w:pPr>
+    </w:p>
+    <w:p>
+      <w:pPr>
+        <w:pStyle w:val="Paragrafoelenco"/>
+        <w:numPr>
+          <w:ilvl w:val="0"/>
+          <w:numId w:val="1"/>
+        </w:numPr>
+        <w:jc w:val="center"/>
+        <w:rPr>
+          <w:b/>
+          <w:bCs/>
+          <w:sz w:val="40"/>
+          <w:szCs w:val="40"/>
+        </w:rPr>
+      </w:pPr>
+      <w:r>
+        <w:rPr>
+          <w:b/>
+          <w:bCs/>
+          <w:sz w:val="40"/>
+          <w:szCs w:val="40"/>
+        </w:rPr>
+        <w:lastRenderedPageBreak/>
+        <w:t xml:space="preserve">Gestione </w:t>
+      </w:r>
+      <w:r>
+        <w:rPr>
+          <w:b/>
+          <w:bCs/>
+          <w:sz w:val="40"/>
+          <w:szCs w:val="40"/>
+        </w:rPr>
+        <w:t>Notifiche ed Eventi</w:t>
+      </w:r>
+    </w:p>
+    <w:p>
+      <w:pPr>
+        <w:pStyle w:val="Paragrafoelenco"/>
+        <w:numPr>
+          <w:ilvl w:val="1"/>
+          <w:numId w:val="1"/>
+        </w:numPr>
+        <w:spacing w:after="0"/>
+        <w:rPr>
+          <w:b/>
+          <w:bCs/>
+          <w:sz w:val="36"/>
+          <w:szCs w:val="36"/>
+        </w:rPr>
+      </w:pPr>
+      <w:r>
+        <w:rPr>
+          <w:b/>
+          <w:bCs/>
+          <w:sz w:val="36"/>
+          <w:szCs w:val="36"/>
+        </w:rPr>
+        <w:t>Test Case</w:t>
+      </w:r>
+    </w:p>
+    <w:p>
+      <w:pPr>
+        <w:pStyle w:val="Paragrafoelenco"/>
+        <w:numPr>
+          <w:ilvl w:val="2"/>
+          <w:numId w:val="1"/>
+        </w:numPr>
+        <w:spacing w:after="0"/>
+        <w:rPr>
+          <w:b/>
+          <w:bCs/>
+          <w:sz w:val="36"/>
+          <w:szCs w:val="36"/>
+        </w:rPr>
+      </w:pPr>
+      <w:r>
+        <w:rPr>
+          <w:b/>
+          <w:bCs/>
+          <w:sz w:val="28"/>
+          <w:szCs w:val="28"/>
+        </w:rPr>
+        <w:t>Contattare il candidato</w:t>
+      </w:r>
+    </w:p>
+    <w:p>
+      <w:pPr>
+        <w:spacing w:after="0"/>
+        <w:ind w:left="1080"/>
+        <w:rPr>
+          <w:b/>
+          <w:bCs/>
+          <w:sz w:val="36"/>
+          <w:szCs w:val="36"/>
+        </w:rPr>
+      </w:pPr>
+    </w:p>
+    <w:p>
+      <w:pPr>
+        <w:pStyle w:val="Paragrafoelenco"/>
+        <w:numPr>
+          <w:ilvl w:val="1"/>
+          <w:numId w:val="1"/>
+        </w:numPr>
+        <w:spacing w:after="0"/>
+        <w:rPr>
+          <w:b/>
+          <w:bCs/>
+          <w:sz w:val="36"/>
+          <w:szCs w:val="36"/>
+        </w:rPr>
+      </w:pPr>
+      <w:r>
+        <w:rPr>
+          <w:b/>
+          <w:bCs/>
+          <w:sz w:val="36"/>
+          <w:szCs w:val="36"/>
+        </w:rPr>
+        <w:t>Test Case</w:t>
+      </w:r>
+    </w:p>
+    <w:p>
+      <w:pPr>
+        <w:pStyle w:val="Paragrafoelenco"/>
+        <w:numPr>
+          <w:ilvl w:val="2"/>
+          <w:numId w:val="1"/>
+        </w:numPr>
+        <w:spacing w:after="0"/>
+        <w:rPr>
+          <w:b/>
+          <w:bCs/>
+          <w:sz w:val="36"/>
+          <w:szCs w:val="36"/>
+        </w:rPr>
+      </w:pPr>
+      <w:r>
+        <w:rPr>
+          <w:b/>
+          <w:bCs/>
+          <w:sz w:val="28"/>
+          <w:szCs w:val="28"/>
+        </w:rPr>
+        <w:t>Segnalazione di un utente</w:t>
+      </w:r>
+    </w:p>
+    <w:p>
+      <w:pPr>
         <w:pStyle w:val="Paragrafoelenco"/>
         <w:spacing w:after="0"/>
         <w:ind w:left="2160"/>
         <w:rPr>
           <w:b/>
           <w:bCs/>
-          <w:sz w:val="36"/>
-          <w:szCs w:val="36"/>
+          <w:sz w:val="28"/>
+          <w:szCs w:val="28"/>
         </w:rPr>
       </w:pPr>
     </w:p>
@@ -9177,14 +9337,22 @@
                 <w:sz w:val="24"/>
                 <w:szCs w:val="24"/>
               </w:rPr>
-              <w:t xml:space="preserve">o: </w:t>
-            </w:r>
-            <w:r>
-              <w:rPr>
-                <w:sz w:val="24"/>
-                <w:szCs w:val="24"/>
-              </w:rPr>
-              <w:t>Titolo annuncio</w:t>
+              <w:t>o</w:t>
+            </w:r>
+            <w:r>
+              <w:rPr>
+                <w:b/>
+                <w:bCs/>
+                <w:sz w:val="24"/>
+                <w:szCs w:val="24"/>
+              </w:rPr>
+              <w:t>:</w:t>
+            </w:r>
+            <w:r>
+              <w:t xml:space="preserve"> </w:t>
+            </w:r>
+            <w:r>
+              <w:t>Titolo segnalazione</w:t>
             </w:r>
           </w:p>
           <w:p>
@@ -9198,8 +9366,15 @@
                 <w:szCs w:val="24"/>
               </w:rPr>
             </w:pPr>
-            <w:bookmarkStart w:id="2" w:name="_GoBack"/>
-            <w:bookmarkEnd w:id="2"/>
+            <w:r>
+              <w:rPr>
+                <w:b/>
+                <w:bCs/>
+                <w:sz w:val="24"/>
+                <w:szCs w:val="24"/>
+              </w:rPr>
+              <w:t xml:space="preserve">Formato: </w:t>
+            </w:r>
           </w:p>
         </w:tc>
       </w:tr>
@@ -9235,7 +9410,7 @@
                 <w:sz w:val="24"/>
                 <w:szCs w:val="24"/>
               </w:rPr>
-              <w:t>TI</w:t>
+              <w:t>TS</w:t>
             </w:r>
             <w:r>
               <w:rPr>
@@ -9257,7 +9432,7 @@
               <w:pStyle w:val="Paragrafoelenco"/>
               <w:numPr>
                 <w:ilvl w:val="0"/>
-                <w:numId w:val="25"/>
+                <w:numId w:val="23"/>
               </w:numPr>
               <w:rPr>
                 <w:sz w:val="24"/>
@@ -9293,7 +9468,7 @@
               <w:pStyle w:val="Paragrafoelenco"/>
               <w:numPr>
                 <w:ilvl w:val="0"/>
-                <w:numId w:val="25"/>
+                <w:numId w:val="23"/>
               </w:numPr>
               <w:rPr>
                 <w:b/>
@@ -9314,7 +9489,7 @@
                 <w:sz w:val="24"/>
                 <w:szCs w:val="24"/>
               </w:rPr>
-              <w:t>TI</w:t>
+              <w:t>TS</w:t>
             </w:r>
             <w:r>
               <w:rPr>
@@ -9329,11 +9504,453 @@
     </w:tbl>
     <w:p>
       <w:pPr>
+        <w:pStyle w:val="Paragrafoelenco"/>
+        <w:spacing w:after="0"/>
+        <w:ind w:left="1440"/>
         <w:rPr>
           <w:b/>
           <w:bCs/>
-          <w:sz w:val="44"/>
-          <w:szCs w:val="44"/>
+          <w:sz w:val="28"/>
+          <w:szCs w:val="28"/>
+        </w:rPr>
+      </w:pPr>
+    </w:p>
+    <w:tbl>
+      <w:tblPr>
+        <w:tblStyle w:val="Grigliatabella"/>
+        <w:tblW w:w="0" w:type="auto"/>
+        <w:tblInd w:w="1440" w:type="dxa"/>
+        <w:tblLook w:val="04A0" w:firstRow="1" w:lastRow="0" w:firstColumn="1" w:lastColumn="0" w:noHBand="0" w:noVBand="1"/>
+      </w:tblPr>
+      <w:tblGrid>
+        <w:gridCol w:w="2524"/>
+        <w:gridCol w:w="5664"/>
+      </w:tblGrid>
+      <w:tr>
+        <w:trPr>
+          <w:trHeight w:val="596"/>
+        </w:trPr>
+        <w:tc>
+          <w:tcPr>
+            <w:tcW w:w="8188" w:type="dxa"/>
+            <w:gridSpan w:val="2"/>
+          </w:tcPr>
+          <w:p>
+            <w:pPr>
+              <w:pStyle w:val="Paragrafoelenco"/>
+              <w:ind w:left="0"/>
+              <w:rPr>
+                <w:b/>
+                <w:bCs/>
+                <w:sz w:val="24"/>
+                <w:szCs w:val="24"/>
+              </w:rPr>
+            </w:pPr>
+            <w:r>
+              <w:rPr>
+                <w:b/>
+                <w:bCs/>
+                <w:sz w:val="24"/>
+                <w:szCs w:val="24"/>
+              </w:rPr>
+              <w:t>Parametr</w:t>
+            </w:r>
+            <w:r>
+              <w:rPr>
+                <w:b/>
+                <w:bCs/>
+                <w:sz w:val="24"/>
+                <w:szCs w:val="24"/>
+              </w:rPr>
+              <w:t xml:space="preserve">o: </w:t>
+            </w:r>
+            <w:r>
+              <w:t>Corpo segnalazione</w:t>
+            </w:r>
+          </w:p>
+          <w:p>
+            <w:pPr>
+              <w:pStyle w:val="Paragrafoelenco"/>
+              <w:ind w:left="0"/>
+              <w:rPr>
+                <w:b/>
+                <w:bCs/>
+                <w:sz w:val="24"/>
+                <w:szCs w:val="24"/>
+              </w:rPr>
+            </w:pPr>
+            <w:r>
+              <w:rPr>
+                <w:b/>
+                <w:bCs/>
+                <w:sz w:val="24"/>
+                <w:szCs w:val="24"/>
+              </w:rPr>
+              <w:t xml:space="preserve">Formato: </w:t>
+            </w:r>
+          </w:p>
+        </w:tc>
+      </w:tr>
+      <w:tr>
+        <w:tc>
+          <w:tcPr>
+            <w:tcW w:w="2524" w:type="dxa"/>
+          </w:tcPr>
+          <w:p>
+            <w:pPr>
+              <w:pStyle w:val="Paragrafoelenco"/>
+              <w:ind w:left="0"/>
+              <w:rPr>
+                <w:b/>
+                <w:bCs/>
+                <w:sz w:val="24"/>
+                <w:szCs w:val="24"/>
+              </w:rPr>
+            </w:pPr>
+            <w:r>
+              <w:rPr>
+                <w:b/>
+                <w:bCs/>
+                <w:sz w:val="24"/>
+                <w:szCs w:val="24"/>
+              </w:rPr>
+              <w:t>Formato [F</w:t>
+            </w:r>
+            <w:r>
+              <w:rPr>
+                <w:b/>
+                <w:bCs/>
+                <w:sz w:val="24"/>
+                <w:szCs w:val="24"/>
+              </w:rPr>
+              <w:t>CS</w:t>
+            </w:r>
+            <w:r>
+              <w:rPr>
+                <w:b/>
+                <w:bCs/>
+                <w:sz w:val="24"/>
+                <w:szCs w:val="24"/>
+              </w:rPr>
+              <w:t>]</w:t>
+            </w:r>
+          </w:p>
+        </w:tc>
+        <w:tc>
+          <w:tcPr>
+            <w:tcW w:w="5664" w:type="dxa"/>
+          </w:tcPr>
+          <w:p>
+            <w:pPr>
+              <w:pStyle w:val="Paragrafoelenco"/>
+              <w:numPr>
+                <w:ilvl w:val="0"/>
+                <w:numId w:val="24"/>
+              </w:numPr>
+              <w:rPr>
+                <w:sz w:val="24"/>
+                <w:szCs w:val="24"/>
+              </w:rPr>
+            </w:pPr>
+            <w:r>
+              <w:rPr>
+                <w:sz w:val="24"/>
+                <w:szCs w:val="24"/>
+              </w:rPr>
+              <w:t>Non rispecchia il formato [</w:t>
+            </w:r>
+            <w:proofErr w:type="spellStart"/>
+            <w:r>
+              <w:rPr>
+                <w:sz w:val="24"/>
+                <w:szCs w:val="24"/>
+              </w:rPr>
+              <w:t>Error</w:t>
+            </w:r>
+            <w:proofErr w:type="spellEnd"/>
+            <w:r>
+              <w:rPr>
+                <w:sz w:val="24"/>
+                <w:szCs w:val="24"/>
+              </w:rPr>
+              <w:t>]</w:t>
+            </w:r>
+          </w:p>
+          <w:p>
+            <w:pPr>
+              <w:pStyle w:val="Paragrafoelenco"/>
+              <w:numPr>
+                <w:ilvl w:val="0"/>
+                <w:numId w:val="24"/>
+              </w:numPr>
+              <w:rPr>
+                <w:sz w:val="24"/>
+                <w:szCs w:val="24"/>
+              </w:rPr>
+            </w:pPr>
+            <w:r>
+              <w:rPr>
+                <w:sz w:val="24"/>
+                <w:szCs w:val="24"/>
+              </w:rPr>
+              <w:t>Rispecchia il formato [F</w:t>
+            </w:r>
+            <w:r>
+              <w:rPr>
+                <w:sz w:val="24"/>
+                <w:szCs w:val="24"/>
+              </w:rPr>
+              <w:t>CS</w:t>
+            </w:r>
+            <w:r>
+              <w:rPr>
+                <w:sz w:val="24"/>
+                <w:szCs w:val="24"/>
+              </w:rPr>
+              <w:t>_OK]</w:t>
+            </w:r>
+          </w:p>
+        </w:tc>
+      </w:tr>
+    </w:tbl>
+    <w:p>
+      <w:pPr>
+        <w:pStyle w:val="Paragrafoelenco"/>
+        <w:spacing w:after="0"/>
+        <w:ind w:left="2160"/>
+        <w:rPr>
+          <w:b/>
+          <w:bCs/>
+          <w:sz w:val="36"/>
+          <w:szCs w:val="36"/>
+        </w:rPr>
+      </w:pPr>
+    </w:p>
+    <w:tbl>
+      <w:tblPr>
+        <w:tblStyle w:val="Grigliatabella"/>
+        <w:tblW w:w="0" w:type="auto"/>
+        <w:tblInd w:w="1440" w:type="dxa"/>
+        <w:tblLook w:val="04A0" w:firstRow="1" w:lastRow="0" w:firstColumn="1" w:lastColumn="0" w:noHBand="0" w:noVBand="1"/>
+      </w:tblPr>
+      <w:tblGrid>
+        <w:gridCol w:w="2524"/>
+        <w:gridCol w:w="5664"/>
+      </w:tblGrid>
+      <w:tr>
+        <w:trPr>
+          <w:trHeight w:val="596"/>
+        </w:trPr>
+        <w:tc>
+          <w:tcPr>
+            <w:tcW w:w="8188" w:type="dxa"/>
+            <w:gridSpan w:val="2"/>
+          </w:tcPr>
+          <w:p>
+            <w:pPr>
+              <w:pStyle w:val="Paragrafoelenco"/>
+              <w:ind w:left="0"/>
+              <w:rPr>
+                <w:b/>
+                <w:bCs/>
+                <w:sz w:val="24"/>
+                <w:szCs w:val="24"/>
+              </w:rPr>
+            </w:pPr>
+            <w:r>
+              <w:rPr>
+                <w:b/>
+                <w:bCs/>
+                <w:sz w:val="24"/>
+                <w:szCs w:val="24"/>
+              </w:rPr>
+              <w:t>Parametr</w:t>
+            </w:r>
+            <w:r>
+              <w:rPr>
+                <w:b/>
+                <w:bCs/>
+                <w:sz w:val="24"/>
+                <w:szCs w:val="24"/>
+              </w:rPr>
+              <w:t xml:space="preserve">o: </w:t>
+            </w:r>
+            <w:proofErr w:type="spellStart"/>
+            <w:r>
+              <w:t>idUtente</w:t>
+            </w:r>
+            <w:proofErr w:type="spellEnd"/>
+          </w:p>
+          <w:p>
+            <w:pPr>
+              <w:pStyle w:val="Paragrafoelenco"/>
+              <w:ind w:left="0"/>
+              <w:rPr>
+                <w:b/>
+                <w:bCs/>
+                <w:sz w:val="24"/>
+                <w:szCs w:val="24"/>
+              </w:rPr>
+            </w:pPr>
+            <w:bookmarkStart w:id="2" w:name="_GoBack"/>
+            <w:bookmarkEnd w:id="2"/>
+          </w:p>
+        </w:tc>
+      </w:tr>
+      <w:tr>
+        <w:tc>
+          <w:tcPr>
+            <w:tcW w:w="2524" w:type="dxa"/>
+          </w:tcPr>
+          <w:p>
+            <w:pPr>
+              <w:pStyle w:val="Paragrafoelenco"/>
+              <w:ind w:left="0"/>
+              <w:rPr>
+                <w:b/>
+                <w:bCs/>
+                <w:sz w:val="24"/>
+                <w:szCs w:val="24"/>
+              </w:rPr>
+            </w:pPr>
+            <w:r>
+              <w:rPr>
+                <w:b/>
+                <w:bCs/>
+                <w:sz w:val="24"/>
+                <w:szCs w:val="24"/>
+              </w:rPr>
+              <w:t>Stato</w:t>
+            </w:r>
+            <w:r>
+              <w:rPr>
+                <w:b/>
+                <w:bCs/>
+                <w:sz w:val="24"/>
+                <w:szCs w:val="24"/>
+              </w:rPr>
+              <w:t xml:space="preserve"> [</w:t>
+            </w:r>
+            <w:r>
+              <w:rPr>
+                <w:b/>
+                <w:bCs/>
+                <w:sz w:val="24"/>
+                <w:szCs w:val="24"/>
+              </w:rPr>
+              <w:t>SIU</w:t>
+            </w:r>
+            <w:r>
+              <w:rPr>
+                <w:b/>
+                <w:bCs/>
+                <w:sz w:val="24"/>
+                <w:szCs w:val="24"/>
+              </w:rPr>
+              <w:t>]</w:t>
+            </w:r>
+          </w:p>
+        </w:tc>
+        <w:tc>
+          <w:tcPr>
+            <w:tcW w:w="5664" w:type="dxa"/>
+          </w:tcPr>
+          <w:p>
+            <w:pPr>
+              <w:pStyle w:val="Paragrafoelenco"/>
+              <w:numPr>
+                <w:ilvl w:val="0"/>
+                <w:numId w:val="26"/>
+              </w:numPr>
+              <w:rPr>
+                <w:sz w:val="24"/>
+                <w:szCs w:val="24"/>
+              </w:rPr>
+            </w:pPr>
+            <w:r>
+              <w:rPr>
+                <w:sz w:val="24"/>
+                <w:szCs w:val="24"/>
+              </w:rPr>
+              <w:t>L’utente è già stato segnalato dal moderatore in sessione</w:t>
+            </w:r>
+            <w:r>
+              <w:rPr>
+                <w:sz w:val="24"/>
+                <w:szCs w:val="24"/>
+              </w:rPr>
+              <w:t xml:space="preserve"> [</w:t>
+            </w:r>
+            <w:proofErr w:type="spellStart"/>
+            <w:r>
+              <w:rPr>
+                <w:sz w:val="24"/>
+                <w:szCs w:val="24"/>
+              </w:rPr>
+              <w:t>Error</w:t>
+            </w:r>
+            <w:proofErr w:type="spellEnd"/>
+            <w:r>
+              <w:rPr>
+                <w:sz w:val="24"/>
+                <w:szCs w:val="24"/>
+              </w:rPr>
+              <w:t>]</w:t>
+            </w:r>
+          </w:p>
+          <w:p>
+            <w:pPr>
+              <w:pStyle w:val="Paragrafoelenco"/>
+              <w:numPr>
+                <w:ilvl w:val="0"/>
+                <w:numId w:val="26"/>
+              </w:numPr>
+              <w:rPr>
+                <w:sz w:val="24"/>
+                <w:szCs w:val="24"/>
+              </w:rPr>
+            </w:pPr>
+            <w:r>
+              <w:rPr>
+                <w:sz w:val="24"/>
+                <w:szCs w:val="24"/>
+              </w:rPr>
+              <w:t>L’utente non è ancora stato segnalato dal moderatore in sessione</w:t>
+            </w:r>
+            <w:r>
+              <w:rPr>
+                <w:sz w:val="24"/>
+                <w:szCs w:val="24"/>
+              </w:rPr>
+              <w:t xml:space="preserve"> [F</w:t>
+            </w:r>
+            <w:r>
+              <w:rPr>
+                <w:sz w:val="24"/>
+                <w:szCs w:val="24"/>
+              </w:rPr>
+              <w:t>CS</w:t>
+            </w:r>
+            <w:r>
+              <w:rPr>
+                <w:sz w:val="24"/>
+                <w:szCs w:val="24"/>
+              </w:rPr>
+              <w:t>_OK]</w:t>
+            </w:r>
+          </w:p>
+        </w:tc>
+      </w:tr>
+    </w:tbl>
+    <w:p>
+      <w:pPr>
+        <w:spacing w:after="0"/>
+        <w:ind w:left="1080"/>
+        <w:rPr>
+          <w:b/>
+          <w:bCs/>
+          <w:sz w:val="36"/>
+          <w:szCs w:val="36"/>
         </w:rPr>
       </w:pPr>
     </w:p>
@@ -9359,7 +9976,6 @@
     </w:p>
     <w:p>
       <w:r>
-        <w:lastRenderedPageBreak/>
         <w:t>Da qui si passa al successivo quindi a Fn2 che in questo caso ha successo da solo, quindi siccome devono essere tutti ERROR gli esiti (tranne l’ultima combinazione) si procede con la prossima categoria quindi abbiamo F</w:t>
       </w:r>
       <w:r>
@@ -9374,7 +9990,15 @@
     </w:p>
     <w:p>
       <w:r>
-        <w:t xml:space="preserve">Al terzo passo analizziamo fn2 che ha superato ed fc2 (che da esito positivo), quindi proseguiamo fin quando non troviamo una celta di una categoria che ci </w:t>
+        <w:t xml:space="preserve">Al terzo passo analizziamo fn2 che ha superato </w:t>
+      </w:r>
+      <w:proofErr w:type="gramStart"/>
+      <w:r>
+        <w:t>ed</w:t>
+      </w:r>
+      <w:proofErr w:type="gramEnd"/>
+      <w:r>
+        <w:t xml:space="preserve"> fc2 (che da esito positivo), quindi proseguiamo fin quando non troviamo una celta di una categoria che ci </w:t>
       </w:r>
       <w:proofErr w:type="spellStart"/>
       <w:r>
@@ -11798,6 +12422,119 @@
     </w:lvl>
   </w:abstractNum>
   <w:abstractNum w:abstractNumId="24" w15:restartNumberingAfterBreak="0">
+    <w:nsid w:val="7BAB2EFD"/>
+    <w:multiLevelType w:val="hybridMultilevel"/>
+    <w:tmpl w:val="8B42E658"/>
+    <w:lvl w:ilvl="0" w:tplc="54886B06">
+      <w:start w:val="1"/>
+      <w:numFmt w:val="decimal"/>
+      <w:lvlText w:val="%1."/>
+      <w:lvlJc w:val="left"/>
+      <w:pPr>
+        <w:ind w:left="720" w:hanging="360"/>
+      </w:pPr>
+      <w:rPr>
+        <w:rFonts w:asciiTheme="minorHAnsi" w:eastAsiaTheme="minorEastAsia" w:hAnsiTheme="minorHAnsi" w:cstheme="minorBidi"/>
+      </w:rPr>
+    </w:lvl>
+    <w:lvl w:ilvl="1" w:tplc="04100003" w:tentative="1">
+      <w:start w:val="1"/>
+      <w:numFmt w:val="bullet"/>
+      <w:lvlText w:val="o"/>
+      <w:lvlJc w:val="left"/>
+      <w:pPr>
+        <w:ind w:left="1440" w:hanging="360"/>
+      </w:pPr>
+      <w:rPr>
+        <w:rFonts w:ascii="Courier New" w:hAnsi="Courier New" w:cs="Courier New" w:hint="default"/>
+      </w:rPr>
+    </w:lvl>
+    <w:lvl w:ilvl="2" w:tplc="04100005" w:tentative="1">
+      <w:start w:val="1"/>
+      <w:numFmt w:val="bullet"/>
+      <w:lvlText w:val=""/>
+      <w:lvlJc w:val="left"/>
+      <w:pPr>
+        <w:ind w:left="2160" w:hanging="360"/>
+      </w:pPr>
+      <w:rPr>
+        <w:rFonts w:ascii="Wingdings" w:hAnsi="Wingdings" w:hint="default"/>
+      </w:rPr>
+    </w:lvl>
+    <w:lvl w:ilvl="3" w:tplc="04100001" w:tentative="1">
+      <w:start w:val="1"/>
+      <w:numFmt w:val="bullet"/>
+      <w:lvlText w:val=""/>
+      <w:lvlJc w:val="left"/>
+      <w:pPr>
+        <w:ind w:left="2880" w:hanging="360"/>
+      </w:pPr>
+      <w:rPr>
+        <w:rFonts w:ascii="Symbol" w:hAnsi="Symbol" w:hint="default"/>
+      </w:rPr>
+    </w:lvl>
+    <w:lvl w:ilvl="4" w:tplc="04100003" w:tentative="1">
+      <w:start w:val="1"/>
+      <w:numFmt w:val="bullet"/>
+      <w:lvlText w:val="o"/>
+      <w:lvlJc w:val="left"/>
+      <w:pPr>
+        <w:ind w:left="3600" w:hanging="360"/>
+      </w:pPr>
+      <w:rPr>
+        <w:rFonts w:ascii="Courier New" w:hAnsi="Courier New" w:cs="Courier New" w:hint="default"/>
+      </w:rPr>
+    </w:lvl>
+    <w:lvl w:ilvl="5" w:tplc="04100005" w:tentative="1">
+      <w:start w:val="1"/>
+      <w:numFmt w:val="bullet"/>
+      <w:lvlText w:val=""/>
+      <w:lvlJc w:val="left"/>
+      <w:pPr>
+        <w:ind w:left="4320" w:hanging="360"/>
+      </w:pPr>
+      <w:rPr>
+        <w:rFonts w:ascii="Wingdings" w:hAnsi="Wingdings" w:hint="default"/>
+      </w:rPr>
+    </w:lvl>
+    <w:lvl w:ilvl="6" w:tplc="04100001" w:tentative="1">
+      <w:start w:val="1"/>
+      <w:numFmt w:val="bullet"/>
+      <w:lvlText w:val=""/>
+      <w:lvlJc w:val="left"/>
+      <w:pPr>
+        <w:ind w:left="5040" w:hanging="360"/>
+      </w:pPr>
+      <w:rPr>
+        <w:rFonts w:ascii="Symbol" w:hAnsi="Symbol" w:hint="default"/>
+      </w:rPr>
+    </w:lvl>
+    <w:lvl w:ilvl="7" w:tplc="04100003" w:tentative="1">
+      <w:start w:val="1"/>
+      <w:numFmt w:val="bullet"/>
+      <w:lvlText w:val="o"/>
+      <w:lvlJc w:val="left"/>
+      <w:pPr>
+        <w:ind w:left="5760" w:hanging="360"/>
+      </w:pPr>
+      <w:rPr>
+        <w:rFonts w:ascii="Courier New" w:hAnsi="Courier New" w:cs="Courier New" w:hint="default"/>
+      </w:rPr>
+    </w:lvl>
+    <w:lvl w:ilvl="8" w:tplc="04100005" w:tentative="1">
+      <w:start w:val="1"/>
+      <w:numFmt w:val="bullet"/>
+      <w:lvlText w:val=""/>
+      <w:lvlJc w:val="left"/>
+      <w:pPr>
+        <w:ind w:left="6480" w:hanging="360"/>
+      </w:pPr>
+      <w:rPr>
+        <w:rFonts w:ascii="Wingdings" w:hAnsi="Wingdings" w:hint="default"/>
+      </w:rPr>
+    </w:lvl>
+  </w:abstractNum>
+  <w:abstractNum w:abstractNumId="25" w15:restartNumberingAfterBreak="0">
     <w:nsid w:val="7C10489C"/>
     <w:multiLevelType w:val="hybridMultilevel"/>
     <w:tmpl w:val="4EBE2156"/>
@@ -11920,7 +12657,7 @@
     <w:abstractNumId w:val="11"/>
   </w:num>
   <w:num w:numId="12">
-    <w:abstractNumId w:val="24"/>
+    <w:abstractNumId w:val="25"/>
   </w:num>
   <w:num w:numId="13">
     <w:abstractNumId w:val="23"/>
@@ -11960,6 +12697,9 @@
   </w:num>
   <w:num w:numId="25">
     <w:abstractNumId w:val="4"/>
+  </w:num>
+  <w:num w:numId="26">
+    <w:abstractNumId w:val="24"/>
   </w:num>
   <w:numIdMacAtCleanup w:val="25"/>
 </w:numbering>
@@ -12088,6 +12828,7 @@
     <w:lsdException w:name="HTML Sample" w:semiHidden="1" w:unhideWhenUsed="1"/>
     <w:lsdException w:name="HTML Typewriter" w:semiHidden="1" w:unhideWhenUsed="1"/>
     <w:lsdException w:name="HTML Variable" w:semiHidden="1" w:unhideWhenUsed="1"/>
+    <w:lsdException w:name="Normal Table" w:semiHidden="1" w:unhideWhenUsed="1"/>
     <w:lsdException w:name="annotation subject" w:semiHidden="1" w:unhideWhenUsed="1"/>
     <w:lsdException w:name="No List" w:semiHidden="1" w:unhideWhenUsed="1"/>
     <w:lsdException w:name="Outline List 1" w:semiHidden="1" w:unhideWhenUsed="1"/>
@@ -12134,8 +12875,10 @@
     <w:lsdException w:name="Table Subtle 2" w:semiHidden="1" w:unhideWhenUsed="1"/>
     <w:lsdException w:name="Table Web 1" w:semiHidden="1" w:unhideWhenUsed="1"/>
     <w:lsdException w:name="Table Web 2" w:semiHidden="1" w:unhideWhenUsed="1"/>
+    <w:lsdException w:name="Table Web 3" w:semiHidden="1" w:unhideWhenUsed="1"/>
     <w:lsdException w:name="Balloon Text" w:semiHidden="1" w:unhideWhenUsed="1"/>
     <w:lsdException w:name="Table Grid" w:uiPriority="39"/>
+    <w:lsdException w:name="Table Theme" w:semiHidden="1" w:unhideWhenUsed="1"/>
     <w:lsdException w:name="Placeholder Text" w:semiHidden="1"/>
     <w:lsdException w:name="No Spacing" w:uiPriority="1" w:qFormat="1"/>
     <w:lsdException w:name="Light Shading" w:uiPriority="60"/>

</xml_diff>

<commit_message>
Update ODD, Test Plan,Test Case Specification
</commit_message>
<xml_diff>
--- a/Deliverables/TestCaseSpecification_EasyJob.docx
+++ b/Deliverables/TestCaseSpecification_EasyJob.docx
@@ -28,19 +28,8 @@
           <w:sz w:val="44"/>
           <w:szCs w:val="44"/>
         </w:rPr>
-        <w:t xml:space="preserve">Case </w:t>
+        <w:t>Case Specification</w:t>
       </w:r>
-      <w:proofErr w:type="spellStart"/>
-      <w:r>
-        <w:rPr>
-          <w:b/>
-          <w:bCs/>
-          <w:sz w:val="44"/>
-          <w:szCs w:val="44"/>
-        </w:rPr>
-        <w:t>Specification</w:t>
-      </w:r>
-      <w:proofErr w:type="spellEnd"/>
     </w:p>
     <w:p>
       <w:pPr>
@@ -207,21 +196,12 @@
               </w:rPr>
               <w:t xml:space="preserve">Formato: </w:t>
             </w:r>
-            <w:proofErr w:type="gramStart"/>
-            <w:r>
-              <w:rPr>
-                <w:sz w:val="24"/>
-                <w:szCs w:val="24"/>
-              </w:rPr>
-              <w:t>^[</w:t>
-            </w:r>
-            <w:proofErr w:type="gramEnd"/>
-            <w:r>
-              <w:rPr>
-                <w:sz w:val="24"/>
-                <w:szCs w:val="24"/>
-              </w:rPr>
-              <w:t>A-Za-z ]{2,50}$</w:t>
+            <w:r>
+              <w:rPr>
+                <w:sz w:val="24"/>
+                <w:szCs w:val="24"/>
+              </w:rPr>
+              <w:t>^[A-Za-z ]{2,50}$</w:t>
             </w:r>
           </w:p>
         </w:tc>
@@ -274,23 +254,7 @@
                 <w:sz w:val="24"/>
                 <w:szCs w:val="24"/>
               </w:rPr>
-              <w:t>Non rispecchia il formato [</w:t>
-            </w:r>
-            <w:proofErr w:type="spellStart"/>
-            <w:r>
-              <w:rPr>
-                <w:sz w:val="24"/>
-                <w:szCs w:val="24"/>
-              </w:rPr>
-              <w:t>Error</w:t>
-            </w:r>
-            <w:proofErr w:type="spellEnd"/>
-            <w:r>
-              <w:rPr>
-                <w:sz w:val="24"/>
-                <w:szCs w:val="24"/>
-              </w:rPr>
-              <w:t>]</w:t>
+              <w:t>Non rispecchia il formato [Error]</w:t>
             </w:r>
           </w:p>
           <w:p>
@@ -408,21 +372,12 @@
               </w:rPr>
               <w:t xml:space="preserve">Formato: </w:t>
             </w:r>
-            <w:proofErr w:type="gramStart"/>
-            <w:r>
-              <w:rPr>
-                <w:sz w:val="24"/>
-                <w:szCs w:val="24"/>
-              </w:rPr>
-              <w:t>^[</w:t>
-            </w:r>
-            <w:proofErr w:type="gramEnd"/>
-            <w:r>
-              <w:rPr>
-                <w:sz w:val="24"/>
-                <w:szCs w:val="24"/>
-              </w:rPr>
-              <w:t>A-Za-z ]{2,50}$</w:t>
+            <w:r>
+              <w:rPr>
+                <w:sz w:val="24"/>
+                <w:szCs w:val="24"/>
+              </w:rPr>
+              <w:t>^[A-Za-z ]{2,50}$</w:t>
             </w:r>
           </w:p>
         </w:tc>
@@ -475,23 +430,7 @@
                 <w:sz w:val="24"/>
                 <w:szCs w:val="24"/>
               </w:rPr>
-              <w:t>Non rispecchia il formato [</w:t>
-            </w:r>
-            <w:proofErr w:type="spellStart"/>
-            <w:r>
-              <w:rPr>
-                <w:sz w:val="24"/>
-                <w:szCs w:val="24"/>
-              </w:rPr>
-              <w:t>Error</w:t>
-            </w:r>
-            <w:proofErr w:type="spellEnd"/>
-            <w:r>
-              <w:rPr>
-                <w:sz w:val="24"/>
-                <w:szCs w:val="24"/>
-              </w:rPr>
-              <w:t>]</w:t>
+              <w:t>Non rispecchia il formato [Error]</w:t>
             </w:r>
           </w:p>
           <w:p>
@@ -634,15 +573,7 @@
                 <w:sz w:val="24"/>
                 <w:szCs w:val="24"/>
               </w:rPr>
-              <w:t>0-</w:t>
-            </w:r>
-            <w:proofErr w:type="gramStart"/>
-            <w:r>
-              <w:rPr>
-                <w:sz w:val="24"/>
-                <w:szCs w:val="24"/>
-              </w:rPr>
-              <w:t>9</w:t>
+              <w:t>0-9</w:t>
             </w:r>
             <w:r>
               <w:rPr>
@@ -651,7 +582,6 @@
               </w:rPr>
               <w:t>]{</w:t>
             </w:r>
-            <w:proofErr w:type="gramEnd"/>
             <w:r>
               <w:rPr>
                 <w:sz w:val="24"/>
@@ -731,23 +661,7 @@
                 <w:sz w:val="24"/>
                 <w:szCs w:val="24"/>
               </w:rPr>
-              <w:t>Non rispecchia il formato [</w:t>
-            </w:r>
-            <w:proofErr w:type="spellStart"/>
-            <w:r>
-              <w:rPr>
-                <w:sz w:val="24"/>
-                <w:szCs w:val="24"/>
-              </w:rPr>
-              <w:t>Error</w:t>
-            </w:r>
-            <w:proofErr w:type="spellEnd"/>
-            <w:r>
-              <w:rPr>
-                <w:sz w:val="24"/>
-                <w:szCs w:val="24"/>
-              </w:rPr>
-              <w:t>]</w:t>
+              <w:t>Non rispecchia il formato [Error]</w:t>
             </w:r>
           </w:p>
           <w:p>
@@ -822,37 +736,19 @@
               </w:rPr>
               <w:t>È già presente nel database [</w:t>
             </w:r>
-            <w:proofErr w:type="spellStart"/>
-            <w:r>
-              <w:rPr>
-                <w:sz w:val="24"/>
-                <w:szCs w:val="24"/>
-              </w:rPr>
-              <w:t>if</w:t>
-            </w:r>
-            <w:proofErr w:type="spellEnd"/>
-            <w:r>
-              <w:rPr>
-                <w:sz w:val="24"/>
-                <w:szCs w:val="24"/>
-              </w:rPr>
-              <w:t xml:space="preserve"> FU_OK] [</w:t>
-            </w:r>
-            <w:proofErr w:type="spellStart"/>
-            <w:r>
-              <w:rPr>
-                <w:sz w:val="24"/>
-                <w:szCs w:val="24"/>
-              </w:rPr>
-              <w:t>Error</w:t>
-            </w:r>
-            <w:proofErr w:type="spellEnd"/>
-            <w:r>
-              <w:rPr>
-                <w:sz w:val="24"/>
-                <w:szCs w:val="24"/>
-              </w:rPr>
-              <w:t>]</w:t>
+            <w:r>
+              <w:rPr>
+                <w:sz w:val="24"/>
+                <w:szCs w:val="24"/>
+              </w:rPr>
+              <w:t>if FU_OK] [</w:t>
+            </w:r>
+            <w:r>
+              <w:rPr>
+                <w:sz w:val="24"/>
+                <w:szCs w:val="24"/>
+              </w:rPr>
+              <w:t>Error]</w:t>
             </w:r>
           </w:p>
           <w:p>
@@ -874,46 +770,12 @@
               </w:rPr>
               <w:t>Non è presente nel database [</w:t>
             </w:r>
-            <w:proofErr w:type="spellStart"/>
-            <w:r>
-              <w:rPr>
-                <w:sz w:val="24"/>
-                <w:szCs w:val="24"/>
-              </w:rPr>
-              <w:t>if</w:t>
-            </w:r>
-            <w:proofErr w:type="spellEnd"/>
-            <w:r>
-              <w:rPr>
-                <w:sz w:val="24"/>
-                <w:szCs w:val="24"/>
-              </w:rPr>
-              <w:t xml:space="preserve"> FU_</w:t>
-            </w:r>
-            <w:proofErr w:type="gramStart"/>
-            <w:r>
-              <w:rPr>
-                <w:sz w:val="24"/>
-                <w:szCs w:val="24"/>
-              </w:rPr>
-              <w:t>OK][</w:t>
-            </w:r>
-            <w:proofErr w:type="spellStart"/>
-            <w:proofErr w:type="gramEnd"/>
-            <w:r>
-              <w:rPr>
-                <w:sz w:val="24"/>
-                <w:szCs w:val="24"/>
-              </w:rPr>
-              <w:t>property</w:t>
-            </w:r>
-            <w:proofErr w:type="spellEnd"/>
-            <w:r>
-              <w:rPr>
-                <w:sz w:val="24"/>
-                <w:szCs w:val="24"/>
-              </w:rPr>
-              <w:t xml:space="preserve"> </w:t>
+            <w:r>
+              <w:rPr>
+                <w:sz w:val="24"/>
+                <w:szCs w:val="24"/>
+              </w:rPr>
+              <w:t xml:space="preserve">if FU_OK][property </w:t>
             </w:r>
             <w:r>
               <w:rPr>
@@ -1028,17 +890,8 @@
                 <w:sz w:val="24"/>
                 <w:szCs w:val="24"/>
               </w:rPr>
-              <w:t>0-9</w:t>
-            </w:r>
-            <w:proofErr w:type="gramStart"/>
-            <w:r>
-              <w:rPr>
-                <w:sz w:val="24"/>
-                <w:szCs w:val="24"/>
-              </w:rPr>
-              <w:t>-._</w:t>
-            </w:r>
-            <w:proofErr w:type="gramEnd"/>
+              <w:t>0-9-._</w:t>
+            </w:r>
             <w:r>
               <w:rPr>
                 <w:sz w:val="24"/>
@@ -1125,23 +978,7 @@
                 <w:sz w:val="24"/>
                 <w:szCs w:val="24"/>
               </w:rPr>
-              <w:t>Non rispecchia il formato [</w:t>
-            </w:r>
-            <w:proofErr w:type="spellStart"/>
-            <w:r>
-              <w:rPr>
-                <w:sz w:val="24"/>
-                <w:szCs w:val="24"/>
-              </w:rPr>
-              <w:t>Error</w:t>
-            </w:r>
-            <w:proofErr w:type="spellEnd"/>
-            <w:r>
-              <w:rPr>
-                <w:sz w:val="24"/>
-                <w:szCs w:val="24"/>
-              </w:rPr>
-              <w:t>]</w:t>
+              <w:t>Non rispecchia il formato [Error]</w:t>
             </w:r>
           </w:p>
           <w:p>
@@ -1453,55 +1290,7 @@
                 <w:sz w:val="24"/>
                 <w:szCs w:val="24"/>
               </w:rPr>
-              <w:t>^[A-Za-z0-9_</w:t>
-            </w:r>
-            <w:proofErr w:type="gramStart"/>
-            <w:r>
-              <w:rPr>
-                <w:sz w:val="24"/>
-                <w:szCs w:val="24"/>
-              </w:rPr>
-              <w:t>.]+</w:t>
-            </w:r>
-            <w:proofErr w:type="gramEnd"/>
-            <w:r>
-              <w:rPr>
-                <w:sz w:val="24"/>
-                <w:szCs w:val="24"/>
-              </w:rPr>
-              <w:t>@[a-</w:t>
-            </w:r>
-            <w:proofErr w:type="spellStart"/>
-            <w:r>
-              <w:rPr>
-                <w:sz w:val="24"/>
-                <w:szCs w:val="24"/>
-              </w:rPr>
-              <w:t>zA</w:t>
-            </w:r>
-            <w:proofErr w:type="spellEnd"/>
-            <w:r>
-              <w:rPr>
-                <w:sz w:val="24"/>
-                <w:szCs w:val="24"/>
-              </w:rPr>
-              <w:t>-Z.]{2,}\.[a-</w:t>
-            </w:r>
-            <w:proofErr w:type="spellStart"/>
-            <w:r>
-              <w:rPr>
-                <w:sz w:val="24"/>
-                <w:szCs w:val="24"/>
-              </w:rPr>
-              <w:t>zA</w:t>
-            </w:r>
-            <w:proofErr w:type="spellEnd"/>
-            <w:r>
-              <w:rPr>
-                <w:sz w:val="24"/>
-                <w:szCs w:val="24"/>
-              </w:rPr>
-              <w:t>-Z]{2,3}$</w:t>
+              <w:t>^[A-Za-z0-9_.]+@[a-zA-Z.]{2,}\.[a-zA-Z]{2,3}$</w:t>
             </w:r>
           </w:p>
         </w:tc>
@@ -1554,23 +1343,7 @@
                 <w:sz w:val="24"/>
                 <w:szCs w:val="24"/>
               </w:rPr>
-              <w:t>Non rispecchia il formato [</w:t>
-            </w:r>
-            <w:proofErr w:type="spellStart"/>
-            <w:r>
-              <w:rPr>
-                <w:sz w:val="24"/>
-                <w:szCs w:val="24"/>
-              </w:rPr>
-              <w:t>Error</w:t>
-            </w:r>
-            <w:proofErr w:type="spellEnd"/>
-            <w:r>
-              <w:rPr>
-                <w:sz w:val="24"/>
-                <w:szCs w:val="24"/>
-              </w:rPr>
-              <w:t>]</w:t>
+              <w:t>Non rispecchia il formato [Error]</w:t>
             </w:r>
           </w:p>
           <w:p>
@@ -1668,21 +1441,12 @@
               </w:rPr>
               <w:t>È già presente nel database [</w:t>
             </w:r>
-            <w:proofErr w:type="spellStart"/>
-            <w:r>
-              <w:rPr>
-                <w:sz w:val="24"/>
-                <w:szCs w:val="24"/>
-              </w:rPr>
-              <w:t>if</w:t>
-            </w:r>
-            <w:proofErr w:type="spellEnd"/>
-            <w:r>
-              <w:rPr>
-                <w:sz w:val="24"/>
-                <w:szCs w:val="24"/>
-              </w:rPr>
-              <w:t xml:space="preserve"> FE_OK]</w:t>
+            <w:r>
+              <w:rPr>
+                <w:sz w:val="24"/>
+                <w:szCs w:val="24"/>
+              </w:rPr>
+              <w:t>if FE_OK]</w:t>
             </w:r>
             <w:r>
               <w:rPr>
@@ -1698,21 +1462,12 @@
               </w:rPr>
               <w:t>[</w:t>
             </w:r>
-            <w:proofErr w:type="spellStart"/>
-            <w:r>
-              <w:rPr>
-                <w:sz w:val="24"/>
-                <w:szCs w:val="24"/>
-              </w:rPr>
-              <w:t>Error</w:t>
-            </w:r>
-            <w:proofErr w:type="spellEnd"/>
-            <w:r>
-              <w:rPr>
-                <w:sz w:val="24"/>
-                <w:szCs w:val="24"/>
-              </w:rPr>
-              <w:t>]</w:t>
+            <w:r>
+              <w:rPr>
+                <w:sz w:val="24"/>
+                <w:szCs w:val="24"/>
+              </w:rPr>
+              <w:t>Error]</w:t>
             </w:r>
           </w:p>
           <w:p>
@@ -1739,64 +1494,30 @@
                 <w:sz w:val="24"/>
                 <w:szCs w:val="24"/>
               </w:rPr>
+              <w:t xml:space="preserve">[if FE_OK] </w:t>
+            </w:r>
+          </w:p>
+          <w:p>
+            <w:pPr>
+              <w:pStyle w:val="Paragrafoelenco"/>
+              <w:rPr>
+                <w:sz w:val="24"/>
+                <w:szCs w:val="24"/>
+              </w:rPr>
+            </w:pPr>
+            <w:r>
+              <w:rPr>
+                <w:sz w:val="24"/>
+                <w:szCs w:val="24"/>
+              </w:rPr>
               <w:t>[</w:t>
             </w:r>
-            <w:proofErr w:type="spellStart"/>
-            <w:r>
-              <w:rPr>
-                <w:sz w:val="24"/>
-                <w:szCs w:val="24"/>
-              </w:rPr>
-              <w:t>if</w:t>
-            </w:r>
-            <w:proofErr w:type="spellEnd"/>
-            <w:r>
-              <w:rPr>
-                <w:sz w:val="24"/>
-                <w:szCs w:val="24"/>
-              </w:rPr>
-              <w:t xml:space="preserve"> FE_OK] </w:t>
-            </w:r>
-          </w:p>
-          <w:p>
-            <w:pPr>
-              <w:pStyle w:val="Paragrafoelenco"/>
-              <w:rPr>
-                <w:sz w:val="24"/>
-                <w:szCs w:val="24"/>
-              </w:rPr>
-            </w:pPr>
-            <w:proofErr w:type="gramStart"/>
-            <w:r>
-              <w:rPr>
-                <w:sz w:val="24"/>
-                <w:szCs w:val="24"/>
-              </w:rPr>
-              <w:t>[</w:t>
-            </w:r>
-            <w:r>
-              <w:rPr>
-                <w:sz w:val="24"/>
-                <w:szCs w:val="24"/>
-              </w:rPr>
-              <w:t xml:space="preserve"> </w:t>
-            </w:r>
-            <w:proofErr w:type="spellStart"/>
-            <w:r>
-              <w:rPr>
-                <w:sz w:val="24"/>
-                <w:szCs w:val="24"/>
-              </w:rPr>
-              <w:t>property</w:t>
-            </w:r>
-            <w:proofErr w:type="spellEnd"/>
-            <w:proofErr w:type="gramEnd"/>
-            <w:r>
-              <w:rPr>
-                <w:sz w:val="24"/>
-                <w:szCs w:val="24"/>
-              </w:rPr>
-              <w:t xml:space="preserve"> </w:t>
+            <w:r>
+              <w:rPr>
+                <w:sz w:val="24"/>
+                <w:szCs w:val="24"/>
+              </w:rPr>
+              <w:t xml:space="preserve"> property </w:t>
             </w:r>
             <w:r>
               <w:rPr>
@@ -1911,7 +1632,6 @@
               </w:rPr>
               <w:t xml:space="preserve">Formato: </w:t>
             </w:r>
-            <w:proofErr w:type="gramStart"/>
             <w:r>
               <w:rPr>
                 <w:sz w:val="24"/>
@@ -1924,15 +1644,7 @@
                 <w:sz w:val="24"/>
                 <w:szCs w:val="24"/>
               </w:rPr>
-              <w:t>[</w:t>
-            </w:r>
-            <w:proofErr w:type="gramEnd"/>
-            <w:r>
-              <w:rPr>
-                <w:sz w:val="24"/>
-                <w:szCs w:val="24"/>
-              </w:rPr>
-              <w:t>0-9</w:t>
+              <w:t>[0-9</w:t>
             </w:r>
             <w:r>
               <w:rPr>
@@ -2038,23 +1750,7 @@
                 <w:sz w:val="24"/>
                 <w:szCs w:val="24"/>
               </w:rPr>
-              <w:t>Non rispecchia il formato [</w:t>
-            </w:r>
-            <w:proofErr w:type="spellStart"/>
-            <w:r>
-              <w:rPr>
-                <w:sz w:val="24"/>
-                <w:szCs w:val="24"/>
-              </w:rPr>
-              <w:t>Error</w:t>
-            </w:r>
-            <w:proofErr w:type="spellEnd"/>
-            <w:r>
-              <w:rPr>
-                <w:sz w:val="24"/>
-                <w:szCs w:val="24"/>
-              </w:rPr>
-              <w:t>]</w:t>
+              <w:t>Non rispecchia il formato [Error]</w:t>
             </w:r>
           </w:p>
           <w:p>
@@ -2181,21 +1877,12 @@
               </w:rPr>
               <w:t xml:space="preserve">Formato: </w:t>
             </w:r>
-            <w:proofErr w:type="gramStart"/>
-            <w:r>
-              <w:rPr>
-                <w:sz w:val="24"/>
-                <w:szCs w:val="24"/>
-              </w:rPr>
-              <w:t>^[</w:t>
-            </w:r>
-            <w:proofErr w:type="gramEnd"/>
-            <w:r>
-              <w:rPr>
-                <w:sz w:val="24"/>
-                <w:szCs w:val="24"/>
-              </w:rPr>
-              <w:t>A-Za-z' ]{2,20}$</w:t>
+            <w:r>
+              <w:rPr>
+                <w:sz w:val="24"/>
+                <w:szCs w:val="24"/>
+              </w:rPr>
+              <w:t>^[A-Za-z' ]{2,20}$</w:t>
             </w:r>
           </w:p>
         </w:tc>
@@ -2275,23 +1962,7 @@
                 <w:sz w:val="24"/>
                 <w:szCs w:val="24"/>
               </w:rPr>
-              <w:t>Non rispecchia il formato [</w:t>
-            </w:r>
-            <w:proofErr w:type="spellStart"/>
-            <w:r>
-              <w:rPr>
-                <w:sz w:val="24"/>
-                <w:szCs w:val="24"/>
-              </w:rPr>
-              <w:t>Error</w:t>
-            </w:r>
-            <w:proofErr w:type="spellEnd"/>
-            <w:r>
-              <w:rPr>
-                <w:sz w:val="24"/>
-                <w:szCs w:val="24"/>
-              </w:rPr>
-              <w:t>]</w:t>
+              <w:t>Non rispecchia il formato [Error]</w:t>
             </w:r>
           </w:p>
           <w:p>
@@ -2427,21 +2098,12 @@
               </w:rPr>
               <w:t xml:space="preserve">Formato: </w:t>
             </w:r>
-            <w:proofErr w:type="gramStart"/>
-            <w:r>
-              <w:rPr>
-                <w:sz w:val="24"/>
-                <w:szCs w:val="24"/>
-              </w:rPr>
-              <w:t>^[</w:t>
-            </w:r>
-            <w:proofErr w:type="gramEnd"/>
-            <w:r>
-              <w:rPr>
-                <w:sz w:val="24"/>
-                <w:szCs w:val="24"/>
-              </w:rPr>
-              <w:t>A-Za-z ]{3,6}[A-Za-z ]{2,35}[,]{1}[0-9 ]{2,5}$</w:t>
+            <w:r>
+              <w:rPr>
+                <w:sz w:val="24"/>
+                <w:szCs w:val="24"/>
+              </w:rPr>
+              <w:t>^[A-Za-z ]{3,6}[A-Za-z ]{2,35}[,]{1}[0-9 ]{2,5}$</w:t>
             </w:r>
           </w:p>
         </w:tc>
@@ -2512,23 +2174,7 @@
                 <w:sz w:val="24"/>
                 <w:szCs w:val="24"/>
               </w:rPr>
-              <w:t>Non rispecchia il formato [</w:t>
-            </w:r>
-            <w:proofErr w:type="spellStart"/>
-            <w:r>
-              <w:rPr>
-                <w:sz w:val="24"/>
-                <w:szCs w:val="24"/>
-              </w:rPr>
-              <w:t>Error</w:t>
-            </w:r>
-            <w:proofErr w:type="spellEnd"/>
-            <w:r>
-              <w:rPr>
-                <w:sz w:val="24"/>
-                <w:szCs w:val="24"/>
-              </w:rPr>
-              <w:t>]</w:t>
+              <w:t>Non rispecchia il formato [Error]</w:t>
             </w:r>
           </w:p>
           <w:p>
@@ -2722,23 +2368,7 @@
                 <w:sz w:val="24"/>
                 <w:szCs w:val="24"/>
               </w:rPr>
-              <w:t xml:space="preserve"> [</w:t>
-            </w:r>
-            <w:proofErr w:type="spellStart"/>
-            <w:r>
-              <w:rPr>
-                <w:sz w:val="24"/>
-                <w:szCs w:val="24"/>
-              </w:rPr>
-              <w:t>Error</w:t>
-            </w:r>
-            <w:proofErr w:type="spellEnd"/>
-            <w:r>
-              <w:rPr>
-                <w:sz w:val="24"/>
-                <w:szCs w:val="24"/>
-              </w:rPr>
-              <w:t>]</w:t>
+              <w:t xml:space="preserve"> [Error]</w:t>
             </w:r>
           </w:p>
           <w:p>
@@ -2859,23 +2489,7 @@
                 <w:sz w:val="24"/>
                 <w:szCs w:val="24"/>
               </w:rPr>
-              <w:t>[</w:t>
-            </w:r>
-            <w:proofErr w:type="spellStart"/>
-            <w:r>
-              <w:rPr>
-                <w:sz w:val="24"/>
-                <w:szCs w:val="24"/>
-              </w:rPr>
-              <w:t>if</w:t>
-            </w:r>
-            <w:proofErr w:type="spellEnd"/>
-            <w:r>
-              <w:rPr>
-                <w:sz w:val="24"/>
-                <w:szCs w:val="24"/>
-              </w:rPr>
-              <w:t xml:space="preserve"> EC_OK]</w:t>
+              <w:t>[if EC_OK]</w:t>
             </w:r>
             <w:r>
               <w:rPr>
@@ -2889,23 +2503,7 @@
                 <w:sz w:val="24"/>
                 <w:szCs w:val="24"/>
               </w:rPr>
-              <w:t>[</w:t>
-            </w:r>
-            <w:proofErr w:type="spellStart"/>
-            <w:r>
-              <w:rPr>
-                <w:sz w:val="24"/>
-                <w:szCs w:val="24"/>
-              </w:rPr>
-              <w:t>Error</w:t>
-            </w:r>
-            <w:proofErr w:type="spellEnd"/>
-            <w:r>
-              <w:rPr>
-                <w:sz w:val="24"/>
-                <w:szCs w:val="24"/>
-              </w:rPr>
-              <w:t>]</w:t>
+              <w:t>[Error]</w:t>
             </w:r>
           </w:p>
           <w:p>
@@ -2941,46 +2539,21 @@
                 <w:sz w:val="24"/>
                 <w:szCs w:val="24"/>
               </w:rPr>
+              <w:t xml:space="preserve">[if EC_OK] </w:t>
+            </w:r>
+            <w:r>
+              <w:rPr>
+                <w:sz w:val="24"/>
+                <w:szCs w:val="24"/>
+              </w:rPr>
               <w:t>[</w:t>
             </w:r>
-            <w:proofErr w:type="spellStart"/>
-            <w:r>
-              <w:rPr>
-                <w:sz w:val="24"/>
-                <w:szCs w:val="24"/>
-              </w:rPr>
-              <w:t>if</w:t>
-            </w:r>
-            <w:proofErr w:type="spellEnd"/>
-            <w:r>
-              <w:rPr>
-                <w:sz w:val="24"/>
-                <w:szCs w:val="24"/>
-              </w:rPr>
-              <w:t xml:space="preserve"> EC_OK] </w:t>
-            </w:r>
-            <w:r>
-              <w:rPr>
-                <w:sz w:val="24"/>
-                <w:szCs w:val="24"/>
-              </w:rPr>
-              <w:t>[</w:t>
-            </w:r>
-            <w:proofErr w:type="spellStart"/>
-            <w:r>
-              <w:rPr>
-                <w:sz w:val="24"/>
-                <w:szCs w:val="24"/>
-              </w:rPr>
-              <w:t>property</w:t>
-            </w:r>
-            <w:proofErr w:type="spellEnd"/>
-            <w:r>
-              <w:rPr>
-                <w:sz w:val="24"/>
-                <w:szCs w:val="24"/>
-              </w:rPr>
-              <w:t xml:space="preserve"> </w:t>
+            <w:r>
+              <w:rPr>
+                <w:sz w:val="24"/>
+                <w:szCs w:val="24"/>
+              </w:rPr>
+              <w:t xml:space="preserve">property </w:t>
             </w:r>
             <w:r>
               <w:rPr>
@@ -3148,25 +2721,8 @@
                 <w:sz w:val="24"/>
                 <w:szCs w:val="24"/>
               </w:rPr>
-              <w:t>[</w:t>
-            </w:r>
-            <w:proofErr w:type="spellStart"/>
-            <w:r>
-              <w:rPr>
-                <w:sz w:val="24"/>
-                <w:szCs w:val="24"/>
-              </w:rPr>
-              <w:t>Error</w:t>
-            </w:r>
-            <w:proofErr w:type="spellEnd"/>
-            <w:r>
-              <w:rPr>
-                <w:sz w:val="24"/>
-                <w:szCs w:val="24"/>
-              </w:rPr>
-              <w:t>]</w:t>
-            </w:r>
-            <w:proofErr w:type="spellStart"/>
+              <w:t>[Error]</w:t>
+            </w:r>
             <w:r>
               <w:rPr>
                 <w:sz w:val="24"/>
@@ -3174,7 +2730,6 @@
               </w:rPr>
               <w:t>vg</w:t>
             </w:r>
-            <w:proofErr w:type="spellEnd"/>
           </w:p>
           <w:p>
             <w:pPr>
@@ -4966,7 +4521,6 @@
               </w:rPr>
               <w:t>Non è presente nel database [</w:t>
             </w:r>
-            <w:proofErr w:type="spellStart"/>
             <w:r>
               <w:rPr>
                 <w:sz w:val="24"/>
@@ -4974,7 +4528,6 @@
               </w:rPr>
               <w:t>Error</w:t>
             </w:r>
-            <w:proofErr w:type="spellEnd"/>
             <w:r>
               <w:rPr>
                 <w:sz w:val="24"/>
@@ -5204,46 +4757,14 @@
                 <w:sz w:val="24"/>
                 <w:szCs w:val="24"/>
               </w:rPr>
-              <w:t>è la password per l’utente inserito [</w:t>
-            </w:r>
-            <w:proofErr w:type="spellStart"/>
-            <w:r>
-              <w:rPr>
-                <w:sz w:val="24"/>
-                <w:szCs w:val="24"/>
-              </w:rPr>
-              <w:t>if</w:t>
-            </w:r>
-            <w:proofErr w:type="spellEnd"/>
-            <w:r>
-              <w:rPr>
-                <w:sz w:val="24"/>
-                <w:szCs w:val="24"/>
-              </w:rPr>
-              <w:t xml:space="preserve"> PU_OK] </w:t>
-            </w:r>
-            <w:r>
-              <w:rPr>
-                <w:sz w:val="24"/>
-                <w:szCs w:val="24"/>
-              </w:rPr>
-              <w:t>[</w:t>
-            </w:r>
-            <w:proofErr w:type="spellStart"/>
-            <w:r>
-              <w:rPr>
-                <w:sz w:val="24"/>
-                <w:szCs w:val="24"/>
-              </w:rPr>
-              <w:t>Error</w:t>
-            </w:r>
-            <w:proofErr w:type="spellEnd"/>
-            <w:r>
-              <w:rPr>
-                <w:sz w:val="24"/>
-                <w:szCs w:val="24"/>
-              </w:rPr>
-              <w:t>]</w:t>
+              <w:t xml:space="preserve">è la password per l’utente inserito [if PU_OK] </w:t>
+            </w:r>
+            <w:r>
+              <w:rPr>
+                <w:sz w:val="24"/>
+                <w:szCs w:val="24"/>
+              </w:rPr>
+              <w:t>[Error]</w:t>
             </w:r>
           </w:p>
           <w:p>
@@ -5263,23 +4784,7 @@
                 <w:sz w:val="24"/>
                 <w:szCs w:val="24"/>
               </w:rPr>
-              <w:t>è la password per l’utente inserito [</w:t>
-            </w:r>
-            <w:proofErr w:type="spellStart"/>
-            <w:r>
-              <w:rPr>
-                <w:sz w:val="24"/>
-                <w:szCs w:val="24"/>
-              </w:rPr>
-              <w:t>if</w:t>
-            </w:r>
-            <w:proofErr w:type="spellEnd"/>
-            <w:r>
-              <w:rPr>
-                <w:sz w:val="24"/>
-                <w:szCs w:val="24"/>
-              </w:rPr>
-              <w:t xml:space="preserve"> PU_OK] </w:t>
+              <w:t xml:space="preserve">è la password per l’utente inserito [if PU_OK] </w:t>
             </w:r>
             <w:r>
               <w:rPr>
@@ -5288,21 +4793,12 @@
               </w:rPr>
               <w:t>[</w:t>
             </w:r>
-            <w:proofErr w:type="spellStart"/>
-            <w:r>
-              <w:rPr>
-                <w:sz w:val="24"/>
-                <w:szCs w:val="24"/>
-              </w:rPr>
-              <w:t>property</w:t>
-            </w:r>
-            <w:proofErr w:type="spellEnd"/>
-            <w:r>
-              <w:rPr>
-                <w:sz w:val="24"/>
-                <w:szCs w:val="24"/>
-              </w:rPr>
-              <w:t xml:space="preserve"> CP</w:t>
+            <w:r>
+              <w:rPr>
+                <w:sz w:val="24"/>
+                <w:szCs w:val="24"/>
+              </w:rPr>
+              <w:t>property CP</w:t>
             </w:r>
             <w:r>
               <w:rPr>
@@ -5959,23 +5455,7 @@
                 <w:sz w:val="24"/>
                 <w:szCs w:val="24"/>
               </w:rPr>
-              <w:t>Il file caricato non è un pdf [</w:t>
-            </w:r>
-            <w:proofErr w:type="spellStart"/>
-            <w:r>
-              <w:rPr>
-                <w:sz w:val="24"/>
-                <w:szCs w:val="24"/>
-              </w:rPr>
-              <w:t>Error</w:t>
-            </w:r>
-            <w:proofErr w:type="spellEnd"/>
-            <w:r>
-              <w:rPr>
-                <w:sz w:val="24"/>
-                <w:szCs w:val="24"/>
-              </w:rPr>
-              <w:t>]</w:t>
+              <w:t>Il file caricato non è un pdf [Error]</w:t>
             </w:r>
           </w:p>
           <w:p>
@@ -6062,55 +5542,14 @@
                 <w:sz w:val="24"/>
                 <w:szCs w:val="24"/>
               </w:rPr>
-              <w:t>[</w:t>
-            </w:r>
-            <w:proofErr w:type="spellStart"/>
-            <w:r>
-              <w:rPr>
-                <w:sz w:val="24"/>
-                <w:szCs w:val="24"/>
-              </w:rPr>
-              <w:t>if</w:t>
-            </w:r>
-            <w:proofErr w:type="spellEnd"/>
-            <w:r>
-              <w:rPr>
-                <w:sz w:val="24"/>
-                <w:szCs w:val="24"/>
-              </w:rPr>
-              <w:t xml:space="preserve"> ECM_</w:t>
-            </w:r>
-            <w:proofErr w:type="gramStart"/>
-            <w:r>
-              <w:rPr>
-                <w:sz w:val="24"/>
-                <w:szCs w:val="24"/>
-              </w:rPr>
-              <w:t>OK]</w:t>
-            </w:r>
-            <w:r>
-              <w:rPr>
-                <w:sz w:val="24"/>
-                <w:szCs w:val="24"/>
-              </w:rPr>
-              <w:t>[</w:t>
-            </w:r>
-            <w:proofErr w:type="spellStart"/>
-            <w:proofErr w:type="gramEnd"/>
-            <w:r>
-              <w:rPr>
-                <w:sz w:val="24"/>
-                <w:szCs w:val="24"/>
-              </w:rPr>
-              <w:t>Error</w:t>
-            </w:r>
-            <w:proofErr w:type="spellEnd"/>
-            <w:r>
-              <w:rPr>
-                <w:sz w:val="24"/>
-                <w:szCs w:val="24"/>
-              </w:rPr>
-              <w:t>]</w:t>
+              <w:t>[if ECM_OK]</w:t>
+            </w:r>
+            <w:r>
+              <w:rPr>
+                <w:sz w:val="24"/>
+                <w:szCs w:val="24"/>
+              </w:rPr>
+              <w:t>[Error]</w:t>
             </w:r>
           </w:p>
           <w:p>
@@ -6146,46 +5585,21 @@
                 <w:sz w:val="24"/>
                 <w:szCs w:val="24"/>
               </w:rPr>
+              <w:t xml:space="preserve">[if ECM_OK] </w:t>
+            </w:r>
+            <w:r>
+              <w:rPr>
+                <w:sz w:val="24"/>
+                <w:szCs w:val="24"/>
+              </w:rPr>
               <w:t>[</w:t>
             </w:r>
-            <w:proofErr w:type="spellStart"/>
-            <w:r>
-              <w:rPr>
-                <w:sz w:val="24"/>
-                <w:szCs w:val="24"/>
-              </w:rPr>
-              <w:t>if</w:t>
-            </w:r>
-            <w:proofErr w:type="spellEnd"/>
-            <w:r>
-              <w:rPr>
-                <w:sz w:val="24"/>
-                <w:szCs w:val="24"/>
-              </w:rPr>
-              <w:t xml:space="preserve"> ECM_OK] </w:t>
-            </w:r>
-            <w:r>
-              <w:rPr>
-                <w:sz w:val="24"/>
-                <w:szCs w:val="24"/>
-              </w:rPr>
-              <w:t>[</w:t>
-            </w:r>
-            <w:proofErr w:type="spellStart"/>
-            <w:r>
-              <w:rPr>
-                <w:sz w:val="24"/>
-                <w:szCs w:val="24"/>
-              </w:rPr>
-              <w:t>property</w:t>
-            </w:r>
-            <w:proofErr w:type="spellEnd"/>
-            <w:r>
-              <w:rPr>
-                <w:sz w:val="24"/>
-                <w:szCs w:val="24"/>
-              </w:rPr>
-              <w:t xml:space="preserve"> DCM</w:t>
+            <w:r>
+              <w:rPr>
+                <w:sz w:val="24"/>
+                <w:szCs w:val="24"/>
+              </w:rPr>
+              <w:t>property DCM</w:t>
             </w:r>
             <w:r>
               <w:rPr>
@@ -6788,23 +6202,7 @@
                 <w:sz w:val="24"/>
                 <w:szCs w:val="24"/>
               </w:rPr>
-              <w:t>^[A-Za-</w:t>
-            </w:r>
-            <w:proofErr w:type="gramStart"/>
-            <w:r>
-              <w:rPr>
-                <w:sz w:val="24"/>
-                <w:szCs w:val="24"/>
-              </w:rPr>
-              <w:t>z]{</w:t>
-            </w:r>
-            <w:proofErr w:type="gramEnd"/>
-            <w:r>
-              <w:rPr>
-                <w:sz w:val="24"/>
-                <w:szCs w:val="24"/>
-              </w:rPr>
-              <w:t>1,}$</w:t>
+              <w:t>^[A-Za-z]{1,}$</w:t>
             </w:r>
           </w:p>
         </w:tc>
@@ -6909,23 +6307,7 @@
                 <w:sz w:val="24"/>
                 <w:szCs w:val="24"/>
               </w:rPr>
-              <w:t xml:space="preserve"> [</w:t>
-            </w:r>
-            <w:proofErr w:type="spellStart"/>
-            <w:r>
-              <w:rPr>
-                <w:sz w:val="24"/>
-                <w:szCs w:val="24"/>
-              </w:rPr>
-              <w:t>Error</w:t>
-            </w:r>
-            <w:proofErr w:type="spellEnd"/>
-            <w:r>
-              <w:rPr>
-                <w:sz w:val="24"/>
-                <w:szCs w:val="24"/>
-              </w:rPr>
-              <w:t>]</w:t>
+              <w:t xml:space="preserve"> [Error]</w:t>
             </w:r>
           </w:p>
           <w:p>
@@ -7476,23 +6858,7 @@
                 <w:sz w:val="24"/>
                 <w:szCs w:val="24"/>
               </w:rPr>
-              <w:t xml:space="preserve"> [</w:t>
-            </w:r>
-            <w:proofErr w:type="spellStart"/>
-            <w:r>
-              <w:rPr>
-                <w:sz w:val="24"/>
-                <w:szCs w:val="24"/>
-              </w:rPr>
-              <w:t>Error</w:t>
-            </w:r>
-            <w:proofErr w:type="spellEnd"/>
-            <w:r>
-              <w:rPr>
-                <w:sz w:val="24"/>
-                <w:szCs w:val="24"/>
-              </w:rPr>
-              <w:t>]</w:t>
+              <w:t xml:space="preserve"> [Error]</w:t>
             </w:r>
           </w:p>
           <w:p>
@@ -7599,7 +6965,6 @@
               </w:rPr>
               <w:t xml:space="preserve">o: </w:t>
             </w:r>
-            <w:proofErr w:type="spellStart"/>
             <w:r>
               <w:rPr>
                 <w:sz w:val="24"/>
@@ -7607,7 +6972,6 @@
               </w:rPr>
               <w:t>idAnnuncio</w:t>
             </w:r>
-            <w:proofErr w:type="spellEnd"/>
           </w:p>
         </w:tc>
       </w:tr>
@@ -7677,23 +7041,7 @@
                 <w:sz w:val="24"/>
                 <w:szCs w:val="24"/>
               </w:rPr>
-              <w:t>L’utente si è già candidato per l’annuncio [</w:t>
-            </w:r>
-            <w:proofErr w:type="spellStart"/>
-            <w:r>
-              <w:rPr>
-                <w:sz w:val="24"/>
-                <w:szCs w:val="24"/>
-              </w:rPr>
-              <w:t>if</w:t>
-            </w:r>
-            <w:proofErr w:type="spellEnd"/>
-            <w:r>
-              <w:rPr>
-                <w:sz w:val="24"/>
-                <w:szCs w:val="24"/>
-              </w:rPr>
-              <w:t xml:space="preserve"> UC_OK]</w:t>
+              <w:t>L’utente si è già candidato per l’annuncio [if UC_OK]</w:t>
             </w:r>
             <w:r>
               <w:rPr>
@@ -7707,23 +7055,7 @@
                 <w:sz w:val="24"/>
                 <w:szCs w:val="24"/>
               </w:rPr>
-              <w:t>[</w:t>
-            </w:r>
-            <w:proofErr w:type="spellStart"/>
-            <w:r>
-              <w:rPr>
-                <w:sz w:val="24"/>
-                <w:szCs w:val="24"/>
-              </w:rPr>
-              <w:t>Error</w:t>
-            </w:r>
-            <w:proofErr w:type="spellEnd"/>
-            <w:r>
-              <w:rPr>
-                <w:sz w:val="24"/>
-                <w:szCs w:val="24"/>
-              </w:rPr>
-              <w:t>]</w:t>
+              <w:t>[Error]</w:t>
             </w:r>
           </w:p>
           <w:p>
@@ -7743,23 +7075,7 @@
                 <w:sz w:val="24"/>
                 <w:szCs w:val="24"/>
               </w:rPr>
-              <w:t>L’utente non si è ancora candidato per l’annuncio [</w:t>
-            </w:r>
-            <w:proofErr w:type="spellStart"/>
-            <w:r>
-              <w:rPr>
-                <w:sz w:val="24"/>
-                <w:szCs w:val="24"/>
-              </w:rPr>
-              <w:t>If</w:t>
-            </w:r>
-            <w:proofErr w:type="spellEnd"/>
-            <w:r>
-              <w:rPr>
-                <w:sz w:val="24"/>
-                <w:szCs w:val="24"/>
-              </w:rPr>
-              <w:t xml:space="preserve"> UC_OK]</w:t>
+              <w:t>L’utente non si è ancora candidato per l’annuncio [If UC_OK]</w:t>
             </w:r>
             <w:r>
               <w:rPr>
@@ -8361,37 +7677,12 @@
               </w:rPr>
               <w:t xml:space="preserve">Formato: </w:t>
             </w:r>
-            <w:proofErr w:type="gramStart"/>
-            <w:r>
-              <w:rPr>
-                <w:sz w:val="24"/>
-                <w:szCs w:val="24"/>
-              </w:rPr>
-              <w:t>^[</w:t>
-            </w:r>
-            <w:proofErr w:type="gramEnd"/>
-            <w:r>
-              <w:rPr>
-                <w:sz w:val="24"/>
-                <w:szCs w:val="24"/>
-              </w:rPr>
-              <w:t xml:space="preserve">A-Za-z0-9,. </w:t>
-            </w:r>
-            <w:proofErr w:type="gramStart"/>
-            <w:r>
-              <w:rPr>
-                <w:sz w:val="24"/>
-                <w:szCs w:val="24"/>
-              </w:rPr>
-              <w:t>]{</w:t>
-            </w:r>
-            <w:proofErr w:type="gramEnd"/>
-            <w:r>
-              <w:rPr>
-                <w:sz w:val="24"/>
-                <w:szCs w:val="24"/>
-              </w:rPr>
-              <w:t>6,50}$</w:t>
+            <w:r>
+              <w:rPr>
+                <w:sz w:val="24"/>
+                <w:szCs w:val="24"/>
+              </w:rPr>
+              <w:t>^[A-Za-z0-9,. ]{6,50}$</w:t>
             </w:r>
           </w:p>
         </w:tc>
@@ -8462,23 +7753,7 @@
                 <w:sz w:val="24"/>
                 <w:szCs w:val="24"/>
               </w:rPr>
-              <w:t>Non rispecchia il formato [</w:t>
-            </w:r>
-            <w:proofErr w:type="spellStart"/>
-            <w:r>
-              <w:rPr>
-                <w:sz w:val="24"/>
-                <w:szCs w:val="24"/>
-              </w:rPr>
-              <w:t>Error</w:t>
-            </w:r>
-            <w:proofErr w:type="spellEnd"/>
-            <w:r>
-              <w:rPr>
-                <w:sz w:val="24"/>
-                <w:szCs w:val="24"/>
-              </w:rPr>
-              <w:t>]</w:t>
+              <w:t>Non rispecchia il formato [Error]</w:t>
             </w:r>
           </w:p>
           <w:p>
@@ -8615,23 +7890,7 @@
                 <w:sz w:val="24"/>
                 <w:szCs w:val="24"/>
               </w:rPr>
-              <w:t>^[A-Za-</w:t>
-            </w:r>
-            <w:proofErr w:type="gramStart"/>
-            <w:r>
-              <w:rPr>
-                <w:sz w:val="24"/>
-                <w:szCs w:val="24"/>
-              </w:rPr>
-              <w:t>z]{</w:t>
-            </w:r>
-            <w:proofErr w:type="gramEnd"/>
-            <w:r>
-              <w:rPr>
-                <w:sz w:val="24"/>
-                <w:szCs w:val="24"/>
-              </w:rPr>
-              <w:t>6,20}$</w:t>
+              <w:t>^[A-Za-z]{6,20}$</w:t>
             </w:r>
           </w:p>
         </w:tc>
@@ -8702,23 +7961,7 @@
                 <w:sz w:val="24"/>
                 <w:szCs w:val="24"/>
               </w:rPr>
-              <w:t>Non rispecchia il formato [</w:t>
-            </w:r>
-            <w:proofErr w:type="spellStart"/>
-            <w:r>
-              <w:rPr>
-                <w:sz w:val="24"/>
-                <w:szCs w:val="24"/>
-              </w:rPr>
-              <w:t>Error</w:t>
-            </w:r>
-            <w:proofErr w:type="spellEnd"/>
-            <w:r>
-              <w:rPr>
-                <w:sz w:val="24"/>
-                <w:szCs w:val="24"/>
-              </w:rPr>
-              <w:t>]</w:t>
+              <w:t>Non rispecchia il formato [Error]</w:t>
             </w:r>
           </w:p>
           <w:p>
@@ -8848,37 +8091,12 @@
               </w:rPr>
               <w:t xml:space="preserve">Formato: </w:t>
             </w:r>
-            <w:proofErr w:type="gramStart"/>
-            <w:r>
-              <w:rPr>
-                <w:sz w:val="24"/>
-                <w:szCs w:val="24"/>
-              </w:rPr>
-              <w:t>^[</w:t>
-            </w:r>
-            <w:proofErr w:type="gramEnd"/>
-            <w:r>
-              <w:rPr>
-                <w:sz w:val="24"/>
-                <w:szCs w:val="24"/>
-              </w:rPr>
-              <w:t>A-Za-z\</w:t>
-            </w:r>
-            <w:proofErr w:type="spellStart"/>
-            <w:r>
-              <w:rPr>
-                <w:sz w:val="24"/>
-                <w:szCs w:val="24"/>
-              </w:rPr>
-              <w:t>é</w:t>
-            </w:r>
-            <w:proofErr w:type="spellEnd"/>
-            <w:r>
-              <w:rPr>
-                <w:sz w:val="24"/>
-                <w:szCs w:val="24"/>
-              </w:rPr>
-              <w:t>\è\ò\à\ù\ì\ .,!?']{</w:t>
+            <w:r>
+              <w:rPr>
+                <w:sz w:val="24"/>
+                <w:szCs w:val="24"/>
+              </w:rPr>
+              <w:t>^[A-Za-z\é\è\ò\à\ù\ì\ .,!?']{</w:t>
             </w:r>
             <w:r>
               <w:rPr>
@@ -8899,14 +8117,7 @@
                 <w:sz w:val="24"/>
                 <w:szCs w:val="24"/>
               </w:rPr>
-              <w:t>7</w:t>
-            </w:r>
-            <w:r>
-              <w:rPr>
-                <w:sz w:val="24"/>
-                <w:szCs w:val="24"/>
-              </w:rPr>
-              <w:t>000</w:t>
+              <w:t>7000</w:t>
             </w:r>
             <w:r>
               <w:rPr>
@@ -8984,23 +8195,7 @@
                 <w:sz w:val="24"/>
                 <w:szCs w:val="24"/>
               </w:rPr>
-              <w:t>Non rispecchia il formato [</w:t>
-            </w:r>
-            <w:proofErr w:type="spellStart"/>
-            <w:r>
-              <w:rPr>
-                <w:sz w:val="24"/>
-                <w:szCs w:val="24"/>
-              </w:rPr>
-              <w:t>Error</w:t>
-            </w:r>
-            <w:proofErr w:type="spellEnd"/>
-            <w:r>
-              <w:rPr>
-                <w:sz w:val="24"/>
-                <w:szCs w:val="24"/>
-              </w:rPr>
-              <w:t>]</w:t>
+              <w:t>Non rispecchia il formato [Error]</w:t>
             </w:r>
           </w:p>
           <w:p>
@@ -9130,37 +8325,12 @@
               </w:rPr>
               <w:t xml:space="preserve">Formato: </w:t>
             </w:r>
-            <w:proofErr w:type="gramStart"/>
-            <w:r>
-              <w:rPr>
-                <w:sz w:val="24"/>
-                <w:szCs w:val="24"/>
-              </w:rPr>
-              <w:t>^[</w:t>
-            </w:r>
-            <w:proofErr w:type="gramEnd"/>
-            <w:r>
-              <w:rPr>
-                <w:sz w:val="24"/>
-                <w:szCs w:val="24"/>
-              </w:rPr>
-              <w:t>A-Za-z\</w:t>
-            </w:r>
-            <w:proofErr w:type="spellStart"/>
-            <w:r>
-              <w:rPr>
-                <w:sz w:val="24"/>
-                <w:szCs w:val="24"/>
-              </w:rPr>
-              <w:t>é</w:t>
-            </w:r>
-            <w:proofErr w:type="spellEnd"/>
-            <w:r>
-              <w:rPr>
-                <w:sz w:val="24"/>
-                <w:szCs w:val="24"/>
-              </w:rPr>
-              <w:t>\è\ò\à\ù\ì\ .,!?']{</w:t>
+            <w:r>
+              <w:rPr>
+                <w:sz w:val="24"/>
+                <w:szCs w:val="24"/>
+              </w:rPr>
+              <w:t>^[A-Za-z\é\è\ò\à\ù\ì\ .,!?']{</w:t>
             </w:r>
             <w:r>
               <w:rPr>
@@ -9181,14 +8351,7 @@
                 <w:sz w:val="24"/>
                 <w:szCs w:val="24"/>
               </w:rPr>
-              <w:t>3</w:t>
-            </w:r>
-            <w:r>
-              <w:rPr>
-                <w:sz w:val="24"/>
-                <w:szCs w:val="24"/>
-              </w:rPr>
-              <w:t>000</w:t>
+              <w:t>3000</w:t>
             </w:r>
             <w:r>
               <w:rPr>
@@ -9266,23 +8429,7 @@
                 <w:sz w:val="24"/>
                 <w:szCs w:val="24"/>
               </w:rPr>
-              <w:t>Non rispecchia il formato [</w:t>
-            </w:r>
-            <w:proofErr w:type="spellStart"/>
-            <w:r>
-              <w:rPr>
-                <w:sz w:val="24"/>
-                <w:szCs w:val="24"/>
-              </w:rPr>
-              <w:t>Error</w:t>
-            </w:r>
-            <w:proofErr w:type="spellEnd"/>
-            <w:r>
-              <w:rPr>
-                <w:sz w:val="24"/>
-                <w:szCs w:val="24"/>
-              </w:rPr>
-              <w:t>]</w:t>
+              <w:t>Non rispecchia il formato [Error]</w:t>
             </w:r>
           </w:p>
           <w:p>
@@ -9497,23 +8644,7 @@
                 <w:sz w:val="24"/>
                 <w:szCs w:val="24"/>
               </w:rPr>
-              <w:t xml:space="preserve"> [</w:t>
-            </w:r>
-            <w:proofErr w:type="spellStart"/>
-            <w:r>
-              <w:rPr>
-                <w:sz w:val="24"/>
-                <w:szCs w:val="24"/>
-              </w:rPr>
-              <w:t>Error</w:t>
-            </w:r>
-            <w:proofErr w:type="spellEnd"/>
-            <w:r>
-              <w:rPr>
-                <w:sz w:val="24"/>
-                <w:szCs w:val="24"/>
-              </w:rPr>
-              <w:t>]</w:t>
+              <w:t xml:space="preserve"> [Error]</w:t>
             </w:r>
           </w:p>
           <w:p>
@@ -10352,6 +9483,599 @@
           <w:sz w:val="28"/>
           <w:szCs w:val="28"/>
         </w:rPr>
+        <w:t>Filtro per la gestione</w:t>
+      </w:r>
+    </w:p>
+    <w:p>
+      <w:pPr>
+        <w:pStyle w:val="Paragrafoelenco"/>
+        <w:spacing w:after="0"/>
+        <w:ind w:left="2160"/>
+        <w:rPr>
+          <w:b/>
+          <w:bCs/>
+          <w:sz w:val="36"/>
+          <w:szCs w:val="36"/>
+        </w:rPr>
+      </w:pPr>
+    </w:p>
+    <w:tbl>
+      <w:tblPr>
+        <w:tblStyle w:val="Grigliatabella"/>
+        <w:tblW w:w="0" w:type="auto"/>
+        <w:tblInd w:w="1440" w:type="dxa"/>
+        <w:tblLook w:val="04A0" w:firstRow="1" w:lastRow="0" w:firstColumn="1" w:lastColumn="0" w:noHBand="0" w:noVBand="1"/>
+      </w:tblPr>
+      <w:tblGrid>
+        <w:gridCol w:w="2524"/>
+        <w:gridCol w:w="5664"/>
+      </w:tblGrid>
+      <w:tr>
+        <w:trPr>
+          <w:trHeight w:val="596"/>
+        </w:trPr>
+        <w:tc>
+          <w:tcPr>
+            <w:tcW w:w="8188" w:type="dxa"/>
+            <w:gridSpan w:val="2"/>
+          </w:tcPr>
+          <w:p>
+            <w:pPr>
+              <w:pStyle w:val="Paragrafoelenco"/>
+              <w:ind w:left="0"/>
+              <w:rPr>
+                <w:b/>
+                <w:bCs/>
+                <w:sz w:val="24"/>
+                <w:szCs w:val="24"/>
+              </w:rPr>
+            </w:pPr>
+            <w:r>
+              <w:rPr>
+                <w:b/>
+                <w:bCs/>
+                <w:sz w:val="24"/>
+                <w:szCs w:val="24"/>
+              </w:rPr>
+              <w:t>Parametr</w:t>
+            </w:r>
+            <w:r>
+              <w:rPr>
+                <w:b/>
+                <w:bCs/>
+                <w:sz w:val="24"/>
+                <w:szCs w:val="24"/>
+              </w:rPr>
+              <w:t>o:</w:t>
+            </w:r>
+            <w:r>
+              <w:rPr>
+                <w:sz w:val="24"/>
+                <w:szCs w:val="24"/>
+              </w:rPr>
+              <w:t xml:space="preserve"> </w:t>
+            </w:r>
+            <w:r>
+              <w:rPr>
+                <w:sz w:val="24"/>
+                <w:szCs w:val="24"/>
+              </w:rPr>
+              <w:t>Data</w:t>
+            </w:r>
+          </w:p>
+          <w:p>
+            <w:pPr>
+              <w:pStyle w:val="Paragrafoelenco"/>
+              <w:ind w:left="0"/>
+              <w:rPr>
+                <w:b/>
+                <w:bCs/>
+                <w:sz w:val="24"/>
+                <w:szCs w:val="24"/>
+              </w:rPr>
+            </w:pPr>
+          </w:p>
+        </w:tc>
+      </w:tr>
+      <w:tr>
+        <w:tc>
+          <w:tcPr>
+            <w:tcW w:w="2524" w:type="dxa"/>
+          </w:tcPr>
+          <w:p>
+            <w:pPr>
+              <w:pStyle w:val="Paragrafoelenco"/>
+              <w:ind w:left="0"/>
+              <w:rPr>
+                <w:b/>
+                <w:bCs/>
+                <w:sz w:val="24"/>
+                <w:szCs w:val="24"/>
+              </w:rPr>
+            </w:pPr>
+            <w:r>
+              <w:rPr>
+                <w:b/>
+                <w:bCs/>
+                <w:sz w:val="24"/>
+                <w:szCs w:val="24"/>
+              </w:rPr>
+              <w:t>Scelta</w:t>
+            </w:r>
+            <w:r>
+              <w:rPr>
+                <w:b/>
+                <w:bCs/>
+                <w:sz w:val="24"/>
+                <w:szCs w:val="24"/>
+              </w:rPr>
+              <w:t xml:space="preserve"> [</w:t>
+            </w:r>
+            <w:r>
+              <w:rPr>
+                <w:b/>
+                <w:bCs/>
+                <w:sz w:val="24"/>
+                <w:szCs w:val="24"/>
+              </w:rPr>
+              <w:t>S</w:t>
+            </w:r>
+            <w:r>
+              <w:rPr>
+                <w:b/>
+                <w:bCs/>
+                <w:sz w:val="24"/>
+                <w:szCs w:val="24"/>
+              </w:rPr>
+              <w:t>D</w:t>
+            </w:r>
+            <w:r>
+              <w:rPr>
+                <w:b/>
+                <w:bCs/>
+                <w:sz w:val="24"/>
+                <w:szCs w:val="24"/>
+              </w:rPr>
+              <w:t>]</w:t>
+            </w:r>
+          </w:p>
+        </w:tc>
+        <w:tc>
+          <w:tcPr>
+            <w:tcW w:w="5664" w:type="dxa"/>
+          </w:tcPr>
+          <w:p>
+            <w:pPr>
+              <w:pStyle w:val="Paragrafoelenco"/>
+              <w:numPr>
+                <w:ilvl w:val="0"/>
+                <w:numId w:val="33"/>
+              </w:numPr>
+              <w:rPr>
+                <w:sz w:val="24"/>
+                <w:szCs w:val="24"/>
+              </w:rPr>
+            </w:pPr>
+            <w:r>
+              <w:rPr>
+                <w:sz w:val="24"/>
+                <w:szCs w:val="24"/>
+              </w:rPr>
+              <w:t>Selezione non effettuata</w:t>
+            </w:r>
+            <w:r>
+              <w:rPr>
+                <w:sz w:val="24"/>
+                <w:szCs w:val="24"/>
+              </w:rPr>
+              <w:t xml:space="preserve"> [Error]</w:t>
+            </w:r>
+          </w:p>
+          <w:p>
+            <w:pPr>
+              <w:pStyle w:val="Paragrafoelenco"/>
+              <w:numPr>
+                <w:ilvl w:val="0"/>
+                <w:numId w:val="33"/>
+              </w:numPr>
+              <w:rPr>
+                <w:sz w:val="24"/>
+                <w:szCs w:val="24"/>
+              </w:rPr>
+            </w:pPr>
+            <w:r>
+              <w:rPr>
+                <w:sz w:val="24"/>
+                <w:szCs w:val="24"/>
+              </w:rPr>
+              <w:t>Selezione effettuata</w:t>
+            </w:r>
+            <w:r>
+              <w:rPr>
+                <w:sz w:val="24"/>
+                <w:szCs w:val="24"/>
+              </w:rPr>
+              <w:t xml:space="preserve"> [</w:t>
+            </w:r>
+            <w:r>
+              <w:rPr>
+                <w:sz w:val="24"/>
+                <w:szCs w:val="24"/>
+              </w:rPr>
+              <w:t>S</w:t>
+            </w:r>
+            <w:r>
+              <w:rPr>
+                <w:sz w:val="24"/>
+                <w:szCs w:val="24"/>
+              </w:rPr>
+              <w:t>D</w:t>
+            </w:r>
+            <w:bookmarkStart w:id="2" w:name="_GoBack"/>
+            <w:bookmarkEnd w:id="2"/>
+            <w:r>
+              <w:rPr>
+                <w:sz w:val="24"/>
+                <w:szCs w:val="24"/>
+              </w:rPr>
+              <w:t>_OK]</w:t>
+            </w:r>
+          </w:p>
+        </w:tc>
+      </w:tr>
+    </w:tbl>
+    <w:p>
+      <w:pPr>
+        <w:pStyle w:val="Paragrafoelenco"/>
+        <w:spacing w:after="0"/>
+        <w:ind w:left="2160"/>
+        <w:rPr>
+          <w:b/>
+          <w:bCs/>
+          <w:sz w:val="36"/>
+          <w:szCs w:val="36"/>
+        </w:rPr>
+      </w:pPr>
+    </w:p>
+    <w:tbl>
+      <w:tblPr>
+        <w:tblStyle w:val="Grigliatabella"/>
+        <w:tblW w:w="0" w:type="auto"/>
+        <w:tblLook w:val="04A0" w:firstRow="1" w:lastRow="0" w:firstColumn="1" w:lastColumn="0" w:noHBand="0" w:noVBand="1"/>
+      </w:tblPr>
+      <w:tblGrid>
+        <w:gridCol w:w="1838"/>
+        <w:gridCol w:w="5812"/>
+        <w:gridCol w:w="1978"/>
+      </w:tblGrid>
+      <w:tr>
+        <w:tc>
+          <w:tcPr>
+            <w:tcW w:w="1838" w:type="dxa"/>
+          </w:tcPr>
+          <w:p>
+            <w:pPr>
+              <w:jc w:val="center"/>
+              <w:rPr>
+                <w:b/>
+                <w:bCs/>
+                <w:sz w:val="32"/>
+                <w:szCs w:val="32"/>
+              </w:rPr>
+            </w:pPr>
+            <w:r>
+              <w:rPr>
+                <w:b/>
+                <w:bCs/>
+                <w:sz w:val="32"/>
+                <w:szCs w:val="32"/>
+              </w:rPr>
+              <w:t xml:space="preserve">CODICE </w:t>
+            </w:r>
+          </w:p>
+        </w:tc>
+        <w:tc>
+          <w:tcPr>
+            <w:tcW w:w="5812" w:type="dxa"/>
+          </w:tcPr>
+          <w:p>
+            <w:pPr>
+              <w:jc w:val="center"/>
+              <w:rPr>
+                <w:b/>
+                <w:bCs/>
+                <w:sz w:val="32"/>
+                <w:szCs w:val="32"/>
+              </w:rPr>
+            </w:pPr>
+            <w:r>
+              <w:rPr>
+                <w:b/>
+                <w:bCs/>
+                <w:sz w:val="32"/>
+                <w:szCs w:val="32"/>
+              </w:rPr>
+              <w:t>COMBINAZIONE</w:t>
+            </w:r>
+          </w:p>
+        </w:tc>
+        <w:tc>
+          <w:tcPr>
+            <w:tcW w:w="1978" w:type="dxa"/>
+          </w:tcPr>
+          <w:p>
+            <w:pPr>
+              <w:jc w:val="center"/>
+              <w:rPr>
+                <w:b/>
+                <w:bCs/>
+                <w:sz w:val="44"/>
+                <w:szCs w:val="44"/>
+              </w:rPr>
+            </w:pPr>
+            <w:r>
+              <w:rPr>
+                <w:b/>
+                <w:bCs/>
+                <w:sz w:val="32"/>
+                <w:szCs w:val="32"/>
+              </w:rPr>
+              <w:t>ESITO</w:t>
+            </w:r>
+          </w:p>
+        </w:tc>
+      </w:tr>
+      <w:tr>
+        <w:tc>
+          <w:tcPr>
+            <w:tcW w:w="1838" w:type="dxa"/>
+          </w:tcPr>
+          <w:p>
+            <w:pPr>
+              <w:jc w:val="center"/>
+              <w:rPr>
+                <w:sz w:val="28"/>
+                <w:szCs w:val="28"/>
+              </w:rPr>
+            </w:pPr>
+            <w:r>
+              <w:rPr>
+                <w:sz w:val="28"/>
+                <w:szCs w:val="28"/>
+              </w:rPr>
+              <w:t>TC_</w:t>
+            </w:r>
+            <w:r>
+              <w:rPr>
+                <w:sz w:val="28"/>
+                <w:szCs w:val="28"/>
+              </w:rPr>
+              <w:t>2_</w:t>
+            </w:r>
+            <w:r>
+              <w:rPr>
+                <w:sz w:val="28"/>
+                <w:szCs w:val="28"/>
+              </w:rPr>
+              <w:t>4</w:t>
+            </w:r>
+            <w:r>
+              <w:rPr>
+                <w:sz w:val="28"/>
+                <w:szCs w:val="28"/>
+              </w:rPr>
+              <w:t>_0</w:t>
+            </w:r>
+          </w:p>
+        </w:tc>
+        <w:tc>
+          <w:tcPr>
+            <w:tcW w:w="5812" w:type="dxa"/>
+          </w:tcPr>
+          <w:p>
+            <w:pPr>
+              <w:jc w:val="center"/>
+              <w:rPr>
+                <w:sz w:val="28"/>
+                <w:szCs w:val="28"/>
+              </w:rPr>
+            </w:pPr>
+            <w:r>
+              <w:rPr>
+                <w:sz w:val="28"/>
+                <w:szCs w:val="28"/>
+              </w:rPr>
+              <w:t>SD</w:t>
+            </w:r>
+            <w:r>
+              <w:rPr>
+                <w:sz w:val="28"/>
+                <w:szCs w:val="28"/>
+              </w:rPr>
+              <w:t>1</w:t>
+            </w:r>
+          </w:p>
+        </w:tc>
+        <w:tc>
+          <w:tcPr>
+            <w:tcW w:w="1978" w:type="dxa"/>
+          </w:tcPr>
+          <w:p>
+            <w:pPr>
+              <w:jc w:val="center"/>
+              <w:rPr>
+                <w:sz w:val="28"/>
+                <w:szCs w:val="28"/>
+              </w:rPr>
+            </w:pPr>
+            <w:r>
+              <w:rPr>
+                <w:sz w:val="28"/>
+                <w:szCs w:val="28"/>
+              </w:rPr>
+              <w:t>ERRORE</w:t>
+            </w:r>
+          </w:p>
+        </w:tc>
+      </w:tr>
+      <w:tr>
+        <w:tc>
+          <w:tcPr>
+            <w:tcW w:w="1838" w:type="dxa"/>
+          </w:tcPr>
+          <w:p>
+            <w:pPr>
+              <w:jc w:val="center"/>
+              <w:rPr>
+                <w:sz w:val="28"/>
+                <w:szCs w:val="28"/>
+              </w:rPr>
+            </w:pPr>
+            <w:r>
+              <w:rPr>
+                <w:sz w:val="28"/>
+                <w:szCs w:val="28"/>
+              </w:rPr>
+              <w:t>TC_</w:t>
+            </w:r>
+            <w:r>
+              <w:rPr>
+                <w:sz w:val="28"/>
+                <w:szCs w:val="28"/>
+              </w:rPr>
+              <w:t>2_</w:t>
+            </w:r>
+            <w:r>
+              <w:rPr>
+                <w:sz w:val="28"/>
+                <w:szCs w:val="28"/>
+              </w:rPr>
+              <w:t>4</w:t>
+            </w:r>
+            <w:r>
+              <w:rPr>
+                <w:sz w:val="28"/>
+                <w:szCs w:val="28"/>
+              </w:rPr>
+              <w:t>_1</w:t>
+            </w:r>
+          </w:p>
+        </w:tc>
+        <w:tc>
+          <w:tcPr>
+            <w:tcW w:w="5812" w:type="dxa"/>
+          </w:tcPr>
+          <w:p>
+            <w:pPr>
+              <w:jc w:val="center"/>
+              <w:rPr>
+                <w:sz w:val="28"/>
+                <w:szCs w:val="28"/>
+              </w:rPr>
+            </w:pPr>
+            <w:r>
+              <w:rPr>
+                <w:sz w:val="28"/>
+                <w:szCs w:val="28"/>
+              </w:rPr>
+              <w:t>SD2</w:t>
+            </w:r>
+          </w:p>
+        </w:tc>
+        <w:tc>
+          <w:tcPr>
+            <w:tcW w:w="1978" w:type="dxa"/>
+          </w:tcPr>
+          <w:p>
+            <w:pPr>
+              <w:jc w:val="center"/>
+              <w:rPr>
+                <w:sz w:val="28"/>
+                <w:szCs w:val="28"/>
+              </w:rPr>
+            </w:pPr>
+            <w:r>
+              <w:rPr>
+                <w:sz w:val="28"/>
+                <w:szCs w:val="28"/>
+              </w:rPr>
+              <w:t>SUCCESSO</w:t>
+            </w:r>
+          </w:p>
+        </w:tc>
+      </w:tr>
+    </w:tbl>
+    <w:p>
+      <w:pPr>
+        <w:pStyle w:val="Paragrafoelenco"/>
+        <w:spacing w:after="0"/>
+        <w:ind w:left="2160"/>
+        <w:rPr>
+          <w:b/>
+          <w:bCs/>
+          <w:sz w:val="36"/>
+          <w:szCs w:val="36"/>
+        </w:rPr>
+      </w:pPr>
+    </w:p>
+    <w:p>
+      <w:pPr>
+        <w:rPr>
+          <w:b/>
+          <w:bCs/>
+          <w:sz w:val="44"/>
+          <w:szCs w:val="44"/>
+        </w:rPr>
+      </w:pPr>
+    </w:p>
+    <w:p>
+      <w:pPr>
+        <w:pStyle w:val="Paragrafoelenco"/>
+        <w:numPr>
+          <w:ilvl w:val="1"/>
+          <w:numId w:val="1"/>
+        </w:numPr>
+        <w:spacing w:after="0"/>
+        <w:rPr>
+          <w:b/>
+          <w:bCs/>
+          <w:sz w:val="36"/>
+          <w:szCs w:val="36"/>
+        </w:rPr>
+      </w:pPr>
+      <w:r>
+        <w:rPr>
+          <w:b/>
+          <w:bCs/>
+          <w:sz w:val="36"/>
+          <w:szCs w:val="36"/>
+        </w:rPr>
+        <w:lastRenderedPageBreak/>
+        <w:t>Test Case</w:t>
+      </w:r>
+    </w:p>
+    <w:p>
+      <w:pPr>
+        <w:pStyle w:val="Paragrafoelenco"/>
+        <w:numPr>
+          <w:ilvl w:val="2"/>
+          <w:numId w:val="1"/>
+        </w:numPr>
+        <w:spacing w:after="0"/>
+        <w:rPr>
+          <w:b/>
+          <w:bCs/>
+          <w:sz w:val="36"/>
+          <w:szCs w:val="36"/>
+        </w:rPr>
+      </w:pPr>
+      <w:r>
+        <w:rPr>
+          <w:b/>
+          <w:bCs/>
+          <w:sz w:val="28"/>
+          <w:szCs w:val="28"/>
+        </w:rPr>
         <w:t>Rimozione di un annuncio</w:t>
       </w:r>
     </w:p>
@@ -10437,7 +10161,6 @@
           <w:sz w:val="40"/>
           <w:szCs w:val="40"/>
         </w:rPr>
-        <w:lastRenderedPageBreak/>
         <w:t>Gestione Notifiche ed Eventi</w:t>
       </w:r>
     </w:p>
@@ -10503,8 +10226,6 @@
           <w:szCs w:val="36"/>
         </w:rPr>
       </w:pPr>
-      <w:bookmarkStart w:id="2" w:name="_GoBack"/>
-      <w:bookmarkEnd w:id="2"/>
     </w:p>
     <w:tbl>
       <w:tblPr>
@@ -10579,37 +10300,12 @@
               </w:rPr>
               <w:t xml:space="preserve">Formato: </w:t>
             </w:r>
-            <w:proofErr w:type="gramStart"/>
-            <w:r>
-              <w:rPr>
-                <w:sz w:val="24"/>
-                <w:szCs w:val="24"/>
-              </w:rPr>
-              <w:t>^[</w:t>
-            </w:r>
-            <w:proofErr w:type="gramEnd"/>
-            <w:r>
-              <w:rPr>
-                <w:sz w:val="24"/>
-                <w:szCs w:val="24"/>
-              </w:rPr>
-              <w:t>A-Za-z\</w:t>
-            </w:r>
-            <w:proofErr w:type="spellStart"/>
-            <w:r>
-              <w:rPr>
-                <w:sz w:val="24"/>
-                <w:szCs w:val="24"/>
-              </w:rPr>
-              <w:t>é</w:t>
-            </w:r>
-            <w:proofErr w:type="spellEnd"/>
-            <w:r>
-              <w:rPr>
-                <w:sz w:val="24"/>
-                <w:szCs w:val="24"/>
-              </w:rPr>
-              <w:t>\è\ò\à\ù\ì\ .,!?']{5,60}$</w:t>
+            <w:r>
+              <w:rPr>
+                <w:sz w:val="24"/>
+                <w:szCs w:val="24"/>
+              </w:rPr>
+              <w:t>^[A-Za-z\é\è\ò\à\ù\ì\ .,!?']{5,60}$</w:t>
             </w:r>
           </w:p>
         </w:tc>
@@ -10676,23 +10372,7 @@
                 <w:sz w:val="24"/>
                 <w:szCs w:val="24"/>
               </w:rPr>
-              <w:t>[</w:t>
-            </w:r>
-            <w:proofErr w:type="spellStart"/>
-            <w:r>
-              <w:rPr>
-                <w:sz w:val="24"/>
-                <w:szCs w:val="24"/>
-              </w:rPr>
-              <w:t>Error</w:t>
-            </w:r>
-            <w:proofErr w:type="spellEnd"/>
-            <w:r>
-              <w:rPr>
-                <w:sz w:val="24"/>
-                <w:szCs w:val="24"/>
-              </w:rPr>
-              <w:t>]</w:t>
+              <w:t>[Error]</w:t>
             </w:r>
           </w:p>
           <w:p>
@@ -10839,37 +10519,12 @@
               </w:rPr>
               <w:t xml:space="preserve">Formato: </w:t>
             </w:r>
-            <w:proofErr w:type="gramStart"/>
-            <w:r>
-              <w:rPr>
-                <w:sz w:val="24"/>
-                <w:szCs w:val="24"/>
-              </w:rPr>
-              <w:t>^[</w:t>
-            </w:r>
-            <w:proofErr w:type="gramEnd"/>
-            <w:r>
-              <w:rPr>
-                <w:sz w:val="24"/>
-                <w:szCs w:val="24"/>
-              </w:rPr>
-              <w:t>A-Za-z\</w:t>
-            </w:r>
-            <w:proofErr w:type="spellStart"/>
-            <w:r>
-              <w:rPr>
-                <w:sz w:val="24"/>
-                <w:szCs w:val="24"/>
-              </w:rPr>
-              <w:t>é</w:t>
-            </w:r>
-            <w:proofErr w:type="spellEnd"/>
-            <w:r>
-              <w:rPr>
-                <w:sz w:val="24"/>
-                <w:szCs w:val="24"/>
-              </w:rPr>
-              <w:t>\è\ò\à\ù\ì\ .,!?']{</w:t>
+            <w:r>
+              <w:rPr>
+                <w:sz w:val="24"/>
+                <w:szCs w:val="24"/>
+              </w:rPr>
+              <w:t>^[A-Za-z\é\è\ò\à\ù\ì\ .,!?']{</w:t>
             </w:r>
             <w:r>
               <w:rPr>
@@ -10964,23 +10619,7 @@
                 <w:sz w:val="24"/>
                 <w:szCs w:val="24"/>
               </w:rPr>
-              <w:t>[</w:t>
-            </w:r>
-            <w:proofErr w:type="spellStart"/>
-            <w:r>
-              <w:rPr>
-                <w:sz w:val="24"/>
-                <w:szCs w:val="24"/>
-              </w:rPr>
-              <w:t>Error</w:t>
-            </w:r>
-            <w:proofErr w:type="spellEnd"/>
-            <w:r>
-              <w:rPr>
-                <w:sz w:val="24"/>
-                <w:szCs w:val="24"/>
-              </w:rPr>
-              <w:t>]</w:t>
+              <w:t>[Error]</w:t>
             </w:r>
           </w:p>
           <w:p>
@@ -11472,37 +11111,12 @@
               </w:rPr>
               <w:t xml:space="preserve">Formato: </w:t>
             </w:r>
-            <w:proofErr w:type="gramStart"/>
-            <w:r>
-              <w:rPr>
-                <w:sz w:val="24"/>
-                <w:szCs w:val="24"/>
-              </w:rPr>
-              <w:t>^[</w:t>
-            </w:r>
-            <w:proofErr w:type="gramEnd"/>
-            <w:r>
-              <w:rPr>
-                <w:sz w:val="24"/>
-                <w:szCs w:val="24"/>
-              </w:rPr>
-              <w:t>A-Za-z\</w:t>
-            </w:r>
-            <w:proofErr w:type="spellStart"/>
-            <w:r>
-              <w:rPr>
-                <w:sz w:val="24"/>
-                <w:szCs w:val="24"/>
-              </w:rPr>
-              <w:t>é</w:t>
-            </w:r>
-            <w:proofErr w:type="spellEnd"/>
-            <w:r>
-              <w:rPr>
-                <w:sz w:val="24"/>
-                <w:szCs w:val="24"/>
-              </w:rPr>
-              <w:t>\è\ò\à\ù\ì\ .,!?']{5,60}$</w:t>
+            <w:r>
+              <w:rPr>
+                <w:sz w:val="24"/>
+                <w:szCs w:val="24"/>
+              </w:rPr>
+              <w:t>^[A-Za-z\é\è\ò\à\ù\ì\ .,!?']{5,60}$</w:t>
             </w:r>
           </w:p>
         </w:tc>
@@ -11530,6 +11144,7 @@
                 <w:sz w:val="24"/>
                 <w:szCs w:val="24"/>
               </w:rPr>
+              <w:lastRenderedPageBreak/>
               <w:t>Formato [F</w:t>
             </w:r>
             <w:r>
@@ -11573,23 +11188,7 @@
                 <w:sz w:val="24"/>
                 <w:szCs w:val="24"/>
               </w:rPr>
-              <w:t>Non rispecchia il formato [</w:t>
-            </w:r>
-            <w:proofErr w:type="spellStart"/>
-            <w:r>
-              <w:rPr>
-                <w:sz w:val="24"/>
-                <w:szCs w:val="24"/>
-              </w:rPr>
-              <w:t>Error</w:t>
-            </w:r>
-            <w:proofErr w:type="spellEnd"/>
-            <w:r>
-              <w:rPr>
-                <w:sz w:val="24"/>
-                <w:szCs w:val="24"/>
-              </w:rPr>
-              <w:t>]</w:t>
+              <w:t>Non rispecchia il formato [Error]</w:t>
             </w:r>
           </w:p>
           <w:p>
@@ -11717,37 +11316,12 @@
               </w:rPr>
               <w:t xml:space="preserve">Formato: </w:t>
             </w:r>
-            <w:proofErr w:type="gramStart"/>
-            <w:r>
-              <w:rPr>
-                <w:sz w:val="24"/>
-                <w:szCs w:val="24"/>
-              </w:rPr>
-              <w:t>^[</w:t>
-            </w:r>
-            <w:proofErr w:type="gramEnd"/>
-            <w:r>
-              <w:rPr>
-                <w:sz w:val="24"/>
-                <w:szCs w:val="24"/>
-              </w:rPr>
-              <w:t>A-Za-z\</w:t>
-            </w:r>
-            <w:proofErr w:type="spellStart"/>
-            <w:r>
-              <w:rPr>
-                <w:sz w:val="24"/>
-                <w:szCs w:val="24"/>
-              </w:rPr>
-              <w:t>é</w:t>
-            </w:r>
-            <w:proofErr w:type="spellEnd"/>
-            <w:r>
-              <w:rPr>
-                <w:sz w:val="24"/>
-                <w:szCs w:val="24"/>
-              </w:rPr>
-              <w:t>\è\ò\à\ù\ì\ .,!?']{</w:t>
+            <w:r>
+              <w:rPr>
+                <w:sz w:val="24"/>
+                <w:szCs w:val="24"/>
+              </w:rPr>
+              <w:t>^[A-Za-z\é\è\ò\à\ù\ì\ .,!?']{</w:t>
             </w:r>
             <w:r>
               <w:rPr>
@@ -11846,23 +11420,7 @@
                 <w:sz w:val="24"/>
                 <w:szCs w:val="24"/>
               </w:rPr>
-              <w:t>Non rispecchia il formato [</w:t>
-            </w:r>
-            <w:proofErr w:type="spellStart"/>
-            <w:r>
-              <w:rPr>
-                <w:sz w:val="24"/>
-                <w:szCs w:val="24"/>
-              </w:rPr>
-              <w:t>Error</w:t>
-            </w:r>
-            <w:proofErr w:type="spellEnd"/>
-            <w:r>
-              <w:rPr>
-                <w:sz w:val="24"/>
-                <w:szCs w:val="24"/>
-              </w:rPr>
-              <w:t>]</w:t>
+              <w:t>Non rispecchia il formato [Error]</w:t>
             </w:r>
           </w:p>
           <w:p>
@@ -11964,11 +11522,9 @@
               </w:rPr>
               <w:t xml:space="preserve">o: </w:t>
             </w:r>
-            <w:proofErr w:type="spellStart"/>
             <w:r>
               <w:t>idUtente</w:t>
             </w:r>
-            <w:proofErr w:type="spellEnd"/>
           </w:p>
           <w:p>
             <w:pPr>
@@ -12066,23 +11622,7 @@
                 <w:sz w:val="24"/>
                 <w:szCs w:val="24"/>
               </w:rPr>
-              <w:t xml:space="preserve"> [</w:t>
-            </w:r>
-            <w:proofErr w:type="spellStart"/>
-            <w:r>
-              <w:rPr>
-                <w:sz w:val="24"/>
-                <w:szCs w:val="24"/>
-              </w:rPr>
-              <w:t>Error</w:t>
-            </w:r>
-            <w:proofErr w:type="spellEnd"/>
-            <w:r>
-              <w:rPr>
-                <w:sz w:val="24"/>
-                <w:szCs w:val="24"/>
-              </w:rPr>
-              <w:t>]</w:t>
+              <w:t xml:space="preserve"> [Error]</w:t>
             </w:r>
           </w:p>
           <w:p>
@@ -14198,6 +13738,119 @@
     </w:lvl>
   </w:abstractNum>
   <w:abstractNum w:abstractNumId="21" w15:restartNumberingAfterBreak="0">
+    <w:nsid w:val="55EC7D04"/>
+    <w:multiLevelType w:val="hybridMultilevel"/>
+    <w:tmpl w:val="8B42E658"/>
+    <w:lvl w:ilvl="0" w:tplc="54886B06">
+      <w:start w:val="1"/>
+      <w:numFmt w:val="decimal"/>
+      <w:lvlText w:val="%1."/>
+      <w:lvlJc w:val="left"/>
+      <w:pPr>
+        <w:ind w:left="720" w:hanging="360"/>
+      </w:pPr>
+      <w:rPr>
+        <w:rFonts w:asciiTheme="minorHAnsi" w:eastAsiaTheme="minorEastAsia" w:hAnsiTheme="minorHAnsi" w:cstheme="minorBidi"/>
+      </w:rPr>
+    </w:lvl>
+    <w:lvl w:ilvl="1" w:tplc="04100003" w:tentative="1">
+      <w:start w:val="1"/>
+      <w:numFmt w:val="bullet"/>
+      <w:lvlText w:val="o"/>
+      <w:lvlJc w:val="left"/>
+      <w:pPr>
+        <w:ind w:left="1440" w:hanging="360"/>
+      </w:pPr>
+      <w:rPr>
+        <w:rFonts w:ascii="Courier New" w:hAnsi="Courier New" w:cs="Courier New" w:hint="default"/>
+      </w:rPr>
+    </w:lvl>
+    <w:lvl w:ilvl="2" w:tplc="04100005" w:tentative="1">
+      <w:start w:val="1"/>
+      <w:numFmt w:val="bullet"/>
+      <w:lvlText w:val=""/>
+      <w:lvlJc w:val="left"/>
+      <w:pPr>
+        <w:ind w:left="2160" w:hanging="360"/>
+      </w:pPr>
+      <w:rPr>
+        <w:rFonts w:ascii="Wingdings" w:hAnsi="Wingdings" w:hint="default"/>
+      </w:rPr>
+    </w:lvl>
+    <w:lvl w:ilvl="3" w:tplc="04100001" w:tentative="1">
+      <w:start w:val="1"/>
+      <w:numFmt w:val="bullet"/>
+      <w:lvlText w:val=""/>
+      <w:lvlJc w:val="left"/>
+      <w:pPr>
+        <w:ind w:left="2880" w:hanging="360"/>
+      </w:pPr>
+      <w:rPr>
+        <w:rFonts w:ascii="Symbol" w:hAnsi="Symbol" w:hint="default"/>
+      </w:rPr>
+    </w:lvl>
+    <w:lvl w:ilvl="4" w:tplc="04100003" w:tentative="1">
+      <w:start w:val="1"/>
+      <w:numFmt w:val="bullet"/>
+      <w:lvlText w:val="o"/>
+      <w:lvlJc w:val="left"/>
+      <w:pPr>
+        <w:ind w:left="3600" w:hanging="360"/>
+      </w:pPr>
+      <w:rPr>
+        <w:rFonts w:ascii="Courier New" w:hAnsi="Courier New" w:cs="Courier New" w:hint="default"/>
+      </w:rPr>
+    </w:lvl>
+    <w:lvl w:ilvl="5" w:tplc="04100005" w:tentative="1">
+      <w:start w:val="1"/>
+      <w:numFmt w:val="bullet"/>
+      <w:lvlText w:val=""/>
+      <w:lvlJc w:val="left"/>
+      <w:pPr>
+        <w:ind w:left="4320" w:hanging="360"/>
+      </w:pPr>
+      <w:rPr>
+        <w:rFonts w:ascii="Wingdings" w:hAnsi="Wingdings" w:hint="default"/>
+      </w:rPr>
+    </w:lvl>
+    <w:lvl w:ilvl="6" w:tplc="04100001" w:tentative="1">
+      <w:start w:val="1"/>
+      <w:numFmt w:val="bullet"/>
+      <w:lvlText w:val=""/>
+      <w:lvlJc w:val="left"/>
+      <w:pPr>
+        <w:ind w:left="5040" w:hanging="360"/>
+      </w:pPr>
+      <w:rPr>
+        <w:rFonts w:ascii="Symbol" w:hAnsi="Symbol" w:hint="default"/>
+      </w:rPr>
+    </w:lvl>
+    <w:lvl w:ilvl="7" w:tplc="04100003" w:tentative="1">
+      <w:start w:val="1"/>
+      <w:numFmt w:val="bullet"/>
+      <w:lvlText w:val="o"/>
+      <w:lvlJc w:val="left"/>
+      <w:pPr>
+        <w:ind w:left="5760" w:hanging="360"/>
+      </w:pPr>
+      <w:rPr>
+        <w:rFonts w:ascii="Courier New" w:hAnsi="Courier New" w:cs="Courier New" w:hint="default"/>
+      </w:rPr>
+    </w:lvl>
+    <w:lvl w:ilvl="8" w:tplc="04100005" w:tentative="1">
+      <w:start w:val="1"/>
+      <w:numFmt w:val="bullet"/>
+      <w:lvlText w:val=""/>
+      <w:lvlJc w:val="left"/>
+      <w:pPr>
+        <w:ind w:left="6480" w:hanging="360"/>
+      </w:pPr>
+      <w:rPr>
+        <w:rFonts w:ascii="Wingdings" w:hAnsi="Wingdings" w:hint="default"/>
+      </w:rPr>
+    </w:lvl>
+  </w:abstractNum>
+  <w:abstractNum w:abstractNumId="22" w15:restartNumberingAfterBreak="0">
     <w:nsid w:val="5EDD1B5E"/>
     <w:multiLevelType w:val="multilevel"/>
     <w:tmpl w:val="1CD0E08E"/>
@@ -14328,7 +13981,7 @@
       </w:rPr>
     </w:lvl>
   </w:abstractNum>
-  <w:abstractNum w:abstractNumId="22" w15:restartNumberingAfterBreak="0">
+  <w:abstractNum w:abstractNumId="23" w15:restartNumberingAfterBreak="0">
     <w:nsid w:val="5F185F56"/>
     <w:multiLevelType w:val="hybridMultilevel"/>
     <w:tmpl w:val="8B42E658"/>
@@ -14441,7 +14094,7 @@
       </w:rPr>
     </w:lvl>
   </w:abstractNum>
-  <w:abstractNum w:abstractNumId="23" w15:restartNumberingAfterBreak="0">
+  <w:abstractNum w:abstractNumId="24" w15:restartNumberingAfterBreak="0">
     <w:nsid w:val="5FA03853"/>
     <w:multiLevelType w:val="hybridMultilevel"/>
     <w:tmpl w:val="3654988C"/>
@@ -14534,7 +14187,7 @@
       </w:pPr>
     </w:lvl>
   </w:abstractNum>
-  <w:abstractNum w:abstractNumId="24" w15:restartNumberingAfterBreak="0">
+  <w:abstractNum w:abstractNumId="25" w15:restartNumberingAfterBreak="0">
     <w:nsid w:val="62EB2ABC"/>
     <w:multiLevelType w:val="hybridMultilevel"/>
     <w:tmpl w:val="81647840"/>
@@ -14623,7 +14276,7 @@
       </w:pPr>
     </w:lvl>
   </w:abstractNum>
-  <w:abstractNum w:abstractNumId="25" w15:restartNumberingAfterBreak="0">
+  <w:abstractNum w:abstractNumId="26" w15:restartNumberingAfterBreak="0">
     <w:nsid w:val="63161D02"/>
     <w:multiLevelType w:val="hybridMultilevel"/>
     <w:tmpl w:val="B66025AE"/>
@@ -14716,7 +14369,7 @@
       </w:pPr>
     </w:lvl>
   </w:abstractNum>
-  <w:abstractNum w:abstractNumId="26" w15:restartNumberingAfterBreak="0">
+  <w:abstractNum w:abstractNumId="27" w15:restartNumberingAfterBreak="0">
     <w:nsid w:val="66C8608A"/>
     <w:multiLevelType w:val="hybridMultilevel"/>
     <w:tmpl w:val="FD1A8076"/>
@@ -14809,7 +14462,7 @@
       </w:pPr>
     </w:lvl>
   </w:abstractNum>
-  <w:abstractNum w:abstractNumId="27" w15:restartNumberingAfterBreak="0">
+  <w:abstractNum w:abstractNumId="28" w15:restartNumberingAfterBreak="0">
     <w:nsid w:val="6BFD1538"/>
     <w:multiLevelType w:val="hybridMultilevel"/>
     <w:tmpl w:val="AEA6CA3A"/>
@@ -14902,7 +14555,269 @@
       </w:pPr>
     </w:lvl>
   </w:abstractNum>
-  <w:abstractNum w:abstractNumId="28" w15:restartNumberingAfterBreak="0">
+  <w:abstractNum w:abstractNumId="29" w15:restartNumberingAfterBreak="0">
+    <w:nsid w:val="70280171"/>
+    <w:multiLevelType w:val="multilevel"/>
+    <w:tmpl w:val="1CD0E08E"/>
+    <w:lvl w:ilvl="0">
+      <w:start w:val="1"/>
+      <w:numFmt w:val="decimal"/>
+      <w:lvlText w:val="%1."/>
+      <w:lvlJc w:val="left"/>
+      <w:pPr>
+        <w:ind w:left="720" w:hanging="360"/>
+      </w:pPr>
+      <w:rPr>
+        <w:rFonts w:hint="default"/>
+        <w:b/>
+        <w:bCs/>
+        <w:sz w:val="40"/>
+        <w:szCs w:val="40"/>
+      </w:rPr>
+    </w:lvl>
+    <w:lvl w:ilvl="1">
+      <w:start w:val="1"/>
+      <w:numFmt w:val="decimal"/>
+      <w:isLgl/>
+      <w:lvlText w:val="%1.%2"/>
+      <w:lvlJc w:val="left"/>
+      <w:pPr>
+        <w:ind w:left="1440" w:hanging="720"/>
+      </w:pPr>
+      <w:rPr>
+        <w:rFonts w:hint="default"/>
+        <w:b/>
+        <w:bCs/>
+        <w:sz w:val="36"/>
+        <w:szCs w:val="36"/>
+      </w:rPr>
+    </w:lvl>
+    <w:lvl w:ilvl="2">
+      <w:start w:val="1"/>
+      <w:numFmt w:val="decimal"/>
+      <w:isLgl/>
+      <w:lvlText w:val="%1.%2.%3"/>
+      <w:lvlJc w:val="left"/>
+      <w:pPr>
+        <w:ind w:left="2160" w:hanging="1080"/>
+      </w:pPr>
+      <w:rPr>
+        <w:rFonts w:hint="default"/>
+        <w:sz w:val="28"/>
+        <w:szCs w:val="28"/>
+      </w:rPr>
+    </w:lvl>
+    <w:lvl w:ilvl="3">
+      <w:start w:val="1"/>
+      <w:numFmt w:val="decimal"/>
+      <w:isLgl/>
+      <w:lvlText w:val="%1.%2.%3.%4"/>
+      <w:lvlJc w:val="left"/>
+      <w:pPr>
+        <w:ind w:left="2520" w:hanging="1080"/>
+      </w:pPr>
+      <w:rPr>
+        <w:rFonts w:hint="default"/>
+      </w:rPr>
+    </w:lvl>
+    <w:lvl w:ilvl="4">
+      <w:start w:val="1"/>
+      <w:numFmt w:val="decimal"/>
+      <w:isLgl/>
+      <w:lvlText w:val="%1.%2.%3.%4.%5"/>
+      <w:lvlJc w:val="left"/>
+      <w:pPr>
+        <w:ind w:left="3240" w:hanging="1440"/>
+      </w:pPr>
+      <w:rPr>
+        <w:rFonts w:hint="default"/>
+      </w:rPr>
+    </w:lvl>
+    <w:lvl w:ilvl="5">
+      <w:start w:val="1"/>
+      <w:numFmt w:val="decimal"/>
+      <w:isLgl/>
+      <w:lvlText w:val="%1.%2.%3.%4.%5.%6"/>
+      <w:lvlJc w:val="left"/>
+      <w:pPr>
+        <w:ind w:left="3960" w:hanging="1800"/>
+      </w:pPr>
+      <w:rPr>
+        <w:rFonts w:hint="default"/>
+      </w:rPr>
+    </w:lvl>
+    <w:lvl w:ilvl="6">
+      <w:start w:val="1"/>
+      <w:numFmt w:val="decimal"/>
+      <w:isLgl/>
+      <w:lvlText w:val="%1.%2.%3.%4.%5.%6.%7"/>
+      <w:lvlJc w:val="left"/>
+      <w:pPr>
+        <w:ind w:left="4680" w:hanging="2160"/>
+      </w:pPr>
+      <w:rPr>
+        <w:rFonts w:hint="default"/>
+      </w:rPr>
+    </w:lvl>
+    <w:lvl w:ilvl="7">
+      <w:start w:val="1"/>
+      <w:numFmt w:val="decimal"/>
+      <w:isLgl/>
+      <w:lvlText w:val="%1.%2.%3.%4.%5.%6.%7.%8"/>
+      <w:lvlJc w:val="left"/>
+      <w:pPr>
+        <w:ind w:left="5040" w:hanging="2160"/>
+      </w:pPr>
+      <w:rPr>
+        <w:rFonts w:hint="default"/>
+      </w:rPr>
+    </w:lvl>
+    <w:lvl w:ilvl="8">
+      <w:start w:val="1"/>
+      <w:numFmt w:val="decimal"/>
+      <w:isLgl/>
+      <w:lvlText w:val="%1.%2.%3.%4.%5.%6.%7.%8.%9"/>
+      <w:lvlJc w:val="left"/>
+      <w:pPr>
+        <w:ind w:left="5760" w:hanging="2520"/>
+      </w:pPr>
+      <w:rPr>
+        <w:rFonts w:hint="default"/>
+      </w:rPr>
+    </w:lvl>
+  </w:abstractNum>
+  <w:abstractNum w:abstractNumId="30" w15:restartNumberingAfterBreak="0">
+    <w:nsid w:val="75160C97"/>
+    <w:multiLevelType w:val="multilevel"/>
+    <w:tmpl w:val="1CD0E08E"/>
+    <w:lvl w:ilvl="0">
+      <w:start w:val="1"/>
+      <w:numFmt w:val="decimal"/>
+      <w:lvlText w:val="%1."/>
+      <w:lvlJc w:val="left"/>
+      <w:pPr>
+        <w:ind w:left="720" w:hanging="360"/>
+      </w:pPr>
+      <w:rPr>
+        <w:rFonts w:hint="default"/>
+        <w:b/>
+        <w:bCs/>
+        <w:sz w:val="40"/>
+        <w:szCs w:val="40"/>
+      </w:rPr>
+    </w:lvl>
+    <w:lvl w:ilvl="1">
+      <w:start w:val="1"/>
+      <w:numFmt w:val="decimal"/>
+      <w:isLgl/>
+      <w:lvlText w:val="%1.%2"/>
+      <w:lvlJc w:val="left"/>
+      <w:pPr>
+        <w:ind w:left="1440" w:hanging="720"/>
+      </w:pPr>
+      <w:rPr>
+        <w:rFonts w:hint="default"/>
+        <w:b/>
+        <w:bCs/>
+        <w:sz w:val="36"/>
+        <w:szCs w:val="36"/>
+      </w:rPr>
+    </w:lvl>
+    <w:lvl w:ilvl="2">
+      <w:start w:val="1"/>
+      <w:numFmt w:val="decimal"/>
+      <w:isLgl/>
+      <w:lvlText w:val="%1.%2.%3"/>
+      <w:lvlJc w:val="left"/>
+      <w:pPr>
+        <w:ind w:left="2160" w:hanging="1080"/>
+      </w:pPr>
+      <w:rPr>
+        <w:rFonts w:hint="default"/>
+        <w:sz w:val="28"/>
+        <w:szCs w:val="28"/>
+      </w:rPr>
+    </w:lvl>
+    <w:lvl w:ilvl="3">
+      <w:start w:val="1"/>
+      <w:numFmt w:val="decimal"/>
+      <w:isLgl/>
+      <w:lvlText w:val="%1.%2.%3.%4"/>
+      <w:lvlJc w:val="left"/>
+      <w:pPr>
+        <w:ind w:left="2520" w:hanging="1080"/>
+      </w:pPr>
+      <w:rPr>
+        <w:rFonts w:hint="default"/>
+      </w:rPr>
+    </w:lvl>
+    <w:lvl w:ilvl="4">
+      <w:start w:val="1"/>
+      <w:numFmt w:val="decimal"/>
+      <w:isLgl/>
+      <w:lvlText w:val="%1.%2.%3.%4.%5"/>
+      <w:lvlJc w:val="left"/>
+      <w:pPr>
+        <w:ind w:left="3240" w:hanging="1440"/>
+      </w:pPr>
+      <w:rPr>
+        <w:rFonts w:hint="default"/>
+      </w:rPr>
+    </w:lvl>
+    <w:lvl w:ilvl="5">
+      <w:start w:val="1"/>
+      <w:numFmt w:val="decimal"/>
+      <w:isLgl/>
+      <w:lvlText w:val="%1.%2.%3.%4.%5.%6"/>
+      <w:lvlJc w:val="left"/>
+      <w:pPr>
+        <w:ind w:left="3960" w:hanging="1800"/>
+      </w:pPr>
+      <w:rPr>
+        <w:rFonts w:hint="default"/>
+      </w:rPr>
+    </w:lvl>
+    <w:lvl w:ilvl="6">
+      <w:start w:val="1"/>
+      <w:numFmt w:val="decimal"/>
+      <w:isLgl/>
+      <w:lvlText w:val="%1.%2.%3.%4.%5.%6.%7"/>
+      <w:lvlJc w:val="left"/>
+      <w:pPr>
+        <w:ind w:left="4680" w:hanging="2160"/>
+      </w:pPr>
+      <w:rPr>
+        <w:rFonts w:hint="default"/>
+      </w:rPr>
+    </w:lvl>
+    <w:lvl w:ilvl="7">
+      <w:start w:val="1"/>
+      <w:numFmt w:val="decimal"/>
+      <w:isLgl/>
+      <w:lvlText w:val="%1.%2.%3.%4.%5.%6.%7.%8"/>
+      <w:lvlJc w:val="left"/>
+      <w:pPr>
+        <w:ind w:left="5040" w:hanging="2160"/>
+      </w:pPr>
+      <w:rPr>
+        <w:rFonts w:hint="default"/>
+      </w:rPr>
+    </w:lvl>
+    <w:lvl w:ilvl="8">
+      <w:start w:val="1"/>
+      <w:numFmt w:val="decimal"/>
+      <w:isLgl/>
+      <w:lvlText w:val="%1.%2.%3.%4.%5.%6.%7.%8.%9"/>
+      <w:lvlJc w:val="left"/>
+      <w:pPr>
+        <w:ind w:left="5760" w:hanging="2520"/>
+      </w:pPr>
+      <w:rPr>
+        <w:rFonts w:hint="default"/>
+      </w:rPr>
+    </w:lvl>
+  </w:abstractNum>
+  <w:abstractNum w:abstractNumId="31" w15:restartNumberingAfterBreak="0">
     <w:nsid w:val="7BAB2EFD"/>
     <w:multiLevelType w:val="hybridMultilevel"/>
     <w:tmpl w:val="8B42E658"/>
@@ -15015,7 +14930,7 @@
       </w:rPr>
     </w:lvl>
   </w:abstractNum>
-  <w:abstractNum w:abstractNumId="29" w15:restartNumberingAfterBreak="0">
+  <w:abstractNum w:abstractNumId="32" w15:restartNumberingAfterBreak="0">
     <w:nsid w:val="7C10489C"/>
     <w:multiLevelType w:val="hybridMultilevel"/>
     <w:tmpl w:val="4EBE2156"/>
@@ -15105,7 +15020,7 @@
     </w:lvl>
   </w:abstractNum>
   <w:num w:numId="1">
-    <w:abstractNumId w:val="21"/>
+    <w:abstractNumId w:val="22"/>
   </w:num>
   <w:num w:numId="2">
     <w:abstractNumId w:val="12"/>
@@ -15123,7 +15038,7 @@
     <w:abstractNumId w:val="16"/>
   </w:num>
   <w:num w:numId="7">
-    <w:abstractNumId w:val="24"/>
+    <w:abstractNumId w:val="25"/>
   </w:num>
   <w:num w:numId="8">
     <w:abstractNumId w:val="7"/>
@@ -15132,19 +15047,19 @@
     <w:abstractNumId w:val="9"/>
   </w:num>
   <w:num w:numId="10">
-    <w:abstractNumId w:val="26"/>
+    <w:abstractNumId w:val="27"/>
   </w:num>
   <w:num w:numId="11">
     <w:abstractNumId w:val="14"/>
   </w:num>
   <w:num w:numId="12">
-    <w:abstractNumId w:val="29"/>
+    <w:abstractNumId w:val="32"/>
   </w:num>
   <w:num w:numId="13">
-    <w:abstractNumId w:val="27"/>
+    <w:abstractNumId w:val="28"/>
   </w:num>
   <w:num w:numId="14">
-    <w:abstractNumId w:val="23"/>
+    <w:abstractNumId w:val="24"/>
   </w:num>
   <w:num w:numId="15">
     <w:abstractNumId w:val="20"/>
@@ -15168,10 +15083,10 @@
     <w:abstractNumId w:val="11"/>
   </w:num>
   <w:num w:numId="22">
-    <w:abstractNumId w:val="22"/>
+    <w:abstractNumId w:val="23"/>
   </w:num>
   <w:num w:numId="23">
-    <w:abstractNumId w:val="25"/>
+    <w:abstractNumId w:val="26"/>
   </w:num>
   <w:num w:numId="24">
     <w:abstractNumId w:val="3"/>
@@ -15180,7 +15095,7 @@
     <w:abstractNumId w:val="5"/>
   </w:num>
   <w:num w:numId="26">
-    <w:abstractNumId w:val="28"/>
+    <w:abstractNumId w:val="31"/>
   </w:num>
   <w:num w:numId="27">
     <w:abstractNumId w:val="13"/>
@@ -15193,6 +15108,15 @@
   </w:num>
   <w:num w:numId="30">
     <w:abstractNumId w:val="15"/>
+  </w:num>
+  <w:num w:numId="31">
+    <w:abstractNumId w:val="30"/>
+  </w:num>
+  <w:num w:numId="32">
+    <w:abstractNumId w:val="29"/>
+  </w:num>
+  <w:num w:numId="33">
+    <w:abstractNumId w:val="21"/>
   </w:num>
   <w:numIdMacAtCleanup w:val="25"/>
 </w:numbering>

</xml_diff>

<commit_message>
Update Test Plan e Test Case Specification
Si è deciso di testare il requisito della visualizzazione delle candidature effettuate
</commit_message>
<xml_diff>
--- a/Deliverables/TestCaseSpecification_EasyJob.docx
+++ b/Deliverables/TestCaseSpecification_EasyJob.docx
@@ -8009,7 +8009,6 @@
           <w:szCs w:val="36"/>
         </w:rPr>
       </w:pPr>
-      <w:bookmarkStart w:id="1" w:name="_Hlk26280803"/>
       <w:r>
         <w:rPr>
           <w:b/>
@@ -8043,10 +8042,76 @@
           <w:sz w:val="28"/>
           <w:szCs w:val="28"/>
         </w:rPr>
+        <w:t>Visualizzazione delle candidature effettuate</w:t>
+      </w:r>
+      <w:bookmarkStart w:id="1" w:name="_GoBack"/>
+      <w:bookmarkEnd w:id="1"/>
+    </w:p>
+    <w:p>
+      <w:pPr>
+        <w:pStyle w:val="Paragrafoelenco"/>
+        <w:spacing w:after="0"/>
+        <w:ind w:left="1440"/>
+        <w:rPr>
+          <w:b/>
+          <w:bCs/>
+          <w:sz w:val="36"/>
+          <w:szCs w:val="36"/>
+        </w:rPr>
+      </w:pPr>
+    </w:p>
+    <w:p>
+      <w:pPr>
+        <w:pStyle w:val="Paragrafoelenco"/>
+        <w:numPr>
+          <w:ilvl w:val="1"/>
+          <w:numId w:val="1"/>
+        </w:numPr>
+        <w:spacing w:after="0"/>
+        <w:rPr>
+          <w:b/>
+          <w:bCs/>
+          <w:sz w:val="36"/>
+          <w:szCs w:val="36"/>
+        </w:rPr>
+      </w:pPr>
+      <w:bookmarkStart w:id="2" w:name="_Hlk26280803"/>
+      <w:r>
+        <w:rPr>
+          <w:b/>
+          <w:bCs/>
+          <w:sz w:val="36"/>
+          <w:szCs w:val="36"/>
+        </w:rPr>
+        <w:t>Test Case</w:t>
+      </w:r>
+    </w:p>
+    <w:p>
+      <w:pPr>
+        <w:pStyle w:val="Paragrafoelenco"/>
+        <w:numPr>
+          <w:ilvl w:val="2"/>
+          <w:numId w:val="1"/>
+        </w:numPr>
+        <w:spacing w:after="0"/>
+        <w:rPr>
+          <w:b/>
+          <w:bCs/>
+          <w:sz w:val="36"/>
+          <w:szCs w:val="36"/>
+        </w:rPr>
+      </w:pPr>
+      <w:r>
+        <w:rPr>
+          <w:b/>
+          <w:bCs/>
+          <w:sz w:val="28"/>
+          <w:szCs w:val="28"/>
+        </w:rPr>
         <w:t>Pubblicazione di un annuncio</w:t>
       </w:r>
     </w:p>
-    <w:bookmarkEnd w:id="1"/>
+    <w:bookmarkEnd w:id="2"/>
     <w:p>
       <w:pPr>
         <w:pStyle w:val="Paragrafoelenco"/>
@@ -9938,7 +10003,6 @@
           <w:sz w:val="36"/>
           <w:szCs w:val="36"/>
         </w:rPr>
-        <w:lastRenderedPageBreak/>
         <w:t>Test Case</w:t>
       </w:r>
     </w:p>
@@ -10984,8 +11048,6 @@
               </w:rPr>
               <w:t>SA2</w:t>
             </w:r>
-            <w:bookmarkStart w:id="2" w:name="_GoBack"/>
-            <w:bookmarkEnd w:id="2"/>
           </w:p>
         </w:tc>
         <w:tc>
@@ -11093,7 +11155,6 @@
           <w:sz w:val="40"/>
           <w:szCs w:val="40"/>
         </w:rPr>
-        <w:lastRenderedPageBreak/>
         <w:t>Gestione Notifiche ed Eventi</w:t>
       </w:r>
     </w:p>
@@ -12495,6 +12556,7 @@
                 <w:sz w:val="24"/>
                 <w:szCs w:val="24"/>
               </w:rPr>
+              <w:lastRenderedPageBreak/>
               <w:t>Stato</w:t>
             </w:r>
             <w:r>
@@ -12605,7 +12667,6 @@
     <w:p/>
     <w:p>
       <w:r>
-        <w:lastRenderedPageBreak/>
         <w:t>3.3 Momentaneo</w:t>
       </w:r>
     </w:p>
@@ -14544,6 +14605,137 @@
     </w:lvl>
   </w:abstractNum>
   <w:abstractNum w:abstractNumId="13" w15:restartNumberingAfterBreak="0">
+    <w:nsid w:val="258E730A"/>
+    <w:multiLevelType w:val="multilevel"/>
+    <w:tmpl w:val="1CD0E08E"/>
+    <w:lvl w:ilvl="0">
+      <w:start w:val="1"/>
+      <w:numFmt w:val="decimal"/>
+      <w:lvlText w:val="%1."/>
+      <w:lvlJc w:val="left"/>
+      <w:pPr>
+        <w:ind w:left="720" w:hanging="360"/>
+      </w:pPr>
+      <w:rPr>
+        <w:rFonts w:hint="default"/>
+        <w:b/>
+        <w:bCs/>
+        <w:sz w:val="40"/>
+        <w:szCs w:val="40"/>
+      </w:rPr>
+    </w:lvl>
+    <w:lvl w:ilvl="1">
+      <w:start w:val="1"/>
+      <w:numFmt w:val="decimal"/>
+      <w:isLgl/>
+      <w:lvlText w:val="%1.%2"/>
+      <w:lvlJc w:val="left"/>
+      <w:pPr>
+        <w:ind w:left="1440" w:hanging="720"/>
+      </w:pPr>
+      <w:rPr>
+        <w:rFonts w:hint="default"/>
+        <w:b/>
+        <w:bCs/>
+        <w:sz w:val="36"/>
+        <w:szCs w:val="36"/>
+      </w:rPr>
+    </w:lvl>
+    <w:lvl w:ilvl="2">
+      <w:start w:val="1"/>
+      <w:numFmt w:val="decimal"/>
+      <w:isLgl/>
+      <w:lvlText w:val="%1.%2.%3"/>
+      <w:lvlJc w:val="left"/>
+      <w:pPr>
+        <w:ind w:left="2160" w:hanging="1080"/>
+      </w:pPr>
+      <w:rPr>
+        <w:rFonts w:hint="default"/>
+        <w:sz w:val="28"/>
+        <w:szCs w:val="28"/>
+      </w:rPr>
+    </w:lvl>
+    <w:lvl w:ilvl="3">
+      <w:start w:val="1"/>
+      <w:numFmt w:val="decimal"/>
+      <w:isLgl/>
+      <w:lvlText w:val="%1.%2.%3.%4"/>
+      <w:lvlJc w:val="left"/>
+      <w:pPr>
+        <w:ind w:left="2520" w:hanging="1080"/>
+      </w:pPr>
+      <w:rPr>
+        <w:rFonts w:hint="default"/>
+      </w:rPr>
+    </w:lvl>
+    <w:lvl w:ilvl="4">
+      <w:start w:val="1"/>
+      <w:numFmt w:val="decimal"/>
+      <w:isLgl/>
+      <w:lvlText w:val="%1.%2.%3.%4.%5"/>
+      <w:lvlJc w:val="left"/>
+      <w:pPr>
+        <w:ind w:left="3240" w:hanging="1440"/>
+      </w:pPr>
+      <w:rPr>
+        <w:rFonts w:hint="default"/>
+      </w:rPr>
+    </w:lvl>
+    <w:lvl w:ilvl="5">
+      <w:start w:val="1"/>
+      <w:numFmt w:val="decimal"/>
+      <w:isLgl/>
+      <w:lvlText w:val="%1.%2.%3.%4.%5.%6"/>
+      <w:lvlJc w:val="left"/>
+      <w:pPr>
+        <w:ind w:left="3960" w:hanging="1800"/>
+      </w:pPr>
+      <w:rPr>
+        <w:rFonts w:hint="default"/>
+      </w:rPr>
+    </w:lvl>
+    <w:lvl w:ilvl="6">
+      <w:start w:val="1"/>
+      <w:numFmt w:val="decimal"/>
+      <w:isLgl/>
+      <w:lvlText w:val="%1.%2.%3.%4.%5.%6.%7"/>
+      <w:lvlJc w:val="left"/>
+      <w:pPr>
+        <w:ind w:left="4680" w:hanging="2160"/>
+      </w:pPr>
+      <w:rPr>
+        <w:rFonts w:hint="default"/>
+      </w:rPr>
+    </w:lvl>
+    <w:lvl w:ilvl="7">
+      <w:start w:val="1"/>
+      <w:numFmt w:val="decimal"/>
+      <w:isLgl/>
+      <w:lvlText w:val="%1.%2.%3.%4.%5.%6.%7.%8"/>
+      <w:lvlJc w:val="left"/>
+      <w:pPr>
+        <w:ind w:left="5040" w:hanging="2160"/>
+      </w:pPr>
+      <w:rPr>
+        <w:rFonts w:hint="default"/>
+      </w:rPr>
+    </w:lvl>
+    <w:lvl w:ilvl="8">
+      <w:start w:val="1"/>
+      <w:numFmt w:val="decimal"/>
+      <w:isLgl/>
+      <w:lvlText w:val="%1.%2.%3.%4.%5.%6.%7.%8.%9"/>
+      <w:lvlJc w:val="left"/>
+      <w:pPr>
+        <w:ind w:left="5760" w:hanging="2520"/>
+      </w:pPr>
+      <w:rPr>
+        <w:rFonts w:hint="default"/>
+      </w:rPr>
+    </w:lvl>
+  </w:abstractNum>
+  <w:abstractNum w:abstractNumId="14" w15:restartNumberingAfterBreak="0">
     <w:nsid w:val="28DC34B9"/>
     <w:multiLevelType w:val="hybridMultilevel"/>
     <w:tmpl w:val="F36CFB04"/>
@@ -14632,7 +14824,7 @@
       </w:pPr>
     </w:lvl>
   </w:abstractNum>
-  <w:abstractNum w:abstractNumId="14" w15:restartNumberingAfterBreak="0">
+  <w:abstractNum w:abstractNumId="15" w15:restartNumberingAfterBreak="0">
     <w:nsid w:val="2A0374FB"/>
     <w:multiLevelType w:val="hybridMultilevel"/>
     <w:tmpl w:val="8B42E658"/>
@@ -14745,7 +14937,7 @@
       </w:rPr>
     </w:lvl>
   </w:abstractNum>
-  <w:abstractNum w:abstractNumId="15" w15:restartNumberingAfterBreak="0">
+  <w:abstractNum w:abstractNumId="16" w15:restartNumberingAfterBreak="0">
     <w:nsid w:val="334A651C"/>
     <w:multiLevelType w:val="hybridMultilevel"/>
     <w:tmpl w:val="8B42E658"/>
@@ -14858,7 +15050,7 @@
       </w:rPr>
     </w:lvl>
   </w:abstractNum>
-  <w:abstractNum w:abstractNumId="16" w15:restartNumberingAfterBreak="0">
+  <w:abstractNum w:abstractNumId="17" w15:restartNumberingAfterBreak="0">
     <w:nsid w:val="33893E18"/>
     <w:multiLevelType w:val="hybridMultilevel"/>
     <w:tmpl w:val="CE3EA7DC"/>
@@ -14947,7 +15139,7 @@
       </w:pPr>
     </w:lvl>
   </w:abstractNum>
-  <w:abstractNum w:abstractNumId="17" w15:restartNumberingAfterBreak="0">
+  <w:abstractNum w:abstractNumId="18" w15:restartNumberingAfterBreak="0">
     <w:nsid w:val="3C537631"/>
     <w:multiLevelType w:val="hybridMultilevel"/>
     <w:tmpl w:val="B1766D00"/>
@@ -15036,7 +15228,7 @@
       </w:pPr>
     </w:lvl>
   </w:abstractNum>
-  <w:abstractNum w:abstractNumId="18" w15:restartNumberingAfterBreak="0">
+  <w:abstractNum w:abstractNumId="19" w15:restartNumberingAfterBreak="0">
     <w:nsid w:val="41EE0428"/>
     <w:multiLevelType w:val="hybridMultilevel"/>
     <w:tmpl w:val="B66025AE"/>
@@ -15129,7 +15321,7 @@
       </w:pPr>
     </w:lvl>
   </w:abstractNum>
-  <w:abstractNum w:abstractNumId="19" w15:restartNumberingAfterBreak="0">
+  <w:abstractNum w:abstractNumId="20" w15:restartNumberingAfterBreak="0">
     <w:nsid w:val="4989635E"/>
     <w:multiLevelType w:val="hybridMultilevel"/>
     <w:tmpl w:val="C682FE60"/>
@@ -15218,7 +15410,7 @@
       </w:pPr>
     </w:lvl>
   </w:abstractNum>
-  <w:abstractNum w:abstractNumId="20" w15:restartNumberingAfterBreak="0">
+  <w:abstractNum w:abstractNumId="21" w15:restartNumberingAfterBreak="0">
     <w:nsid w:val="4A2D5CAC"/>
     <w:multiLevelType w:val="hybridMultilevel"/>
     <w:tmpl w:val="1814378A"/>
@@ -15307,7 +15499,7 @@
       </w:pPr>
     </w:lvl>
   </w:abstractNum>
-  <w:abstractNum w:abstractNumId="21" w15:restartNumberingAfterBreak="0">
+  <w:abstractNum w:abstractNumId="22" w15:restartNumberingAfterBreak="0">
     <w:nsid w:val="51EB691C"/>
     <w:multiLevelType w:val="multilevel"/>
     <w:tmpl w:val="C5340AE6"/>
@@ -15438,7 +15630,7 @@
       </w:rPr>
     </w:lvl>
   </w:abstractNum>
-  <w:abstractNum w:abstractNumId="22" w15:restartNumberingAfterBreak="0">
+  <w:abstractNum w:abstractNumId="23" w15:restartNumberingAfterBreak="0">
     <w:nsid w:val="537D2D17"/>
     <w:multiLevelType w:val="hybridMultilevel"/>
     <w:tmpl w:val="EC809D82"/>
@@ -15527,7 +15719,7 @@
       </w:pPr>
     </w:lvl>
   </w:abstractNum>
-  <w:abstractNum w:abstractNumId="23" w15:restartNumberingAfterBreak="0">
+  <w:abstractNum w:abstractNumId="24" w15:restartNumberingAfterBreak="0">
     <w:nsid w:val="556428B3"/>
     <w:multiLevelType w:val="hybridMultilevel"/>
     <w:tmpl w:val="4226079A"/>
@@ -15613,7 +15805,7 @@
       </w:pPr>
     </w:lvl>
   </w:abstractNum>
-  <w:abstractNum w:abstractNumId="24" w15:restartNumberingAfterBreak="0">
+  <w:abstractNum w:abstractNumId="25" w15:restartNumberingAfterBreak="0">
     <w:nsid w:val="55EC7D04"/>
     <w:multiLevelType w:val="hybridMultilevel"/>
     <w:tmpl w:val="8B42E658"/>
@@ -15726,8 +15918,8 @@
       </w:rPr>
     </w:lvl>
   </w:abstractNum>
-  <w:abstractNum w:abstractNumId="25" w15:restartNumberingAfterBreak="0">
-    <w:nsid w:val="5EDD1B5E"/>
+  <w:abstractNum w:abstractNumId="26" w15:restartNumberingAfterBreak="0">
+    <w:nsid w:val="5B022ACF"/>
     <w:multiLevelType w:val="multilevel"/>
     <w:tmpl w:val="1CD0E08E"/>
     <w:lvl w:ilvl="0">
@@ -15857,7 +16049,138 @@
       </w:rPr>
     </w:lvl>
   </w:abstractNum>
-  <w:abstractNum w:abstractNumId="26" w15:restartNumberingAfterBreak="0">
+  <w:abstractNum w:abstractNumId="27" w15:restartNumberingAfterBreak="0">
+    <w:nsid w:val="5EDD1B5E"/>
+    <w:multiLevelType w:val="multilevel"/>
+    <w:tmpl w:val="1CD0E08E"/>
+    <w:lvl w:ilvl="0">
+      <w:start w:val="1"/>
+      <w:numFmt w:val="decimal"/>
+      <w:lvlText w:val="%1."/>
+      <w:lvlJc w:val="left"/>
+      <w:pPr>
+        <w:ind w:left="720" w:hanging="360"/>
+      </w:pPr>
+      <w:rPr>
+        <w:rFonts w:hint="default"/>
+        <w:b/>
+        <w:bCs/>
+        <w:sz w:val="40"/>
+        <w:szCs w:val="40"/>
+      </w:rPr>
+    </w:lvl>
+    <w:lvl w:ilvl="1">
+      <w:start w:val="1"/>
+      <w:numFmt w:val="decimal"/>
+      <w:isLgl/>
+      <w:lvlText w:val="%1.%2"/>
+      <w:lvlJc w:val="left"/>
+      <w:pPr>
+        <w:ind w:left="1440" w:hanging="720"/>
+      </w:pPr>
+      <w:rPr>
+        <w:rFonts w:hint="default"/>
+        <w:b/>
+        <w:bCs/>
+        <w:sz w:val="36"/>
+        <w:szCs w:val="36"/>
+      </w:rPr>
+    </w:lvl>
+    <w:lvl w:ilvl="2">
+      <w:start w:val="1"/>
+      <w:numFmt w:val="decimal"/>
+      <w:isLgl/>
+      <w:lvlText w:val="%1.%2.%3"/>
+      <w:lvlJc w:val="left"/>
+      <w:pPr>
+        <w:ind w:left="2160" w:hanging="1080"/>
+      </w:pPr>
+      <w:rPr>
+        <w:rFonts w:hint="default"/>
+        <w:sz w:val="28"/>
+        <w:szCs w:val="28"/>
+      </w:rPr>
+    </w:lvl>
+    <w:lvl w:ilvl="3">
+      <w:start w:val="1"/>
+      <w:numFmt w:val="decimal"/>
+      <w:isLgl/>
+      <w:lvlText w:val="%1.%2.%3.%4"/>
+      <w:lvlJc w:val="left"/>
+      <w:pPr>
+        <w:ind w:left="2520" w:hanging="1080"/>
+      </w:pPr>
+      <w:rPr>
+        <w:rFonts w:hint="default"/>
+      </w:rPr>
+    </w:lvl>
+    <w:lvl w:ilvl="4">
+      <w:start w:val="1"/>
+      <w:numFmt w:val="decimal"/>
+      <w:isLgl/>
+      <w:lvlText w:val="%1.%2.%3.%4.%5"/>
+      <w:lvlJc w:val="left"/>
+      <w:pPr>
+        <w:ind w:left="3240" w:hanging="1440"/>
+      </w:pPr>
+      <w:rPr>
+        <w:rFonts w:hint="default"/>
+      </w:rPr>
+    </w:lvl>
+    <w:lvl w:ilvl="5">
+      <w:start w:val="1"/>
+      <w:numFmt w:val="decimal"/>
+      <w:isLgl/>
+      <w:lvlText w:val="%1.%2.%3.%4.%5.%6"/>
+      <w:lvlJc w:val="left"/>
+      <w:pPr>
+        <w:ind w:left="3960" w:hanging="1800"/>
+      </w:pPr>
+      <w:rPr>
+        <w:rFonts w:hint="default"/>
+      </w:rPr>
+    </w:lvl>
+    <w:lvl w:ilvl="6">
+      <w:start w:val="1"/>
+      <w:numFmt w:val="decimal"/>
+      <w:isLgl/>
+      <w:lvlText w:val="%1.%2.%3.%4.%5.%6.%7"/>
+      <w:lvlJc w:val="left"/>
+      <w:pPr>
+        <w:ind w:left="4680" w:hanging="2160"/>
+      </w:pPr>
+      <w:rPr>
+        <w:rFonts w:hint="default"/>
+      </w:rPr>
+    </w:lvl>
+    <w:lvl w:ilvl="7">
+      <w:start w:val="1"/>
+      <w:numFmt w:val="decimal"/>
+      <w:isLgl/>
+      <w:lvlText w:val="%1.%2.%3.%4.%5.%6.%7.%8"/>
+      <w:lvlJc w:val="left"/>
+      <w:pPr>
+        <w:ind w:left="5040" w:hanging="2160"/>
+      </w:pPr>
+      <w:rPr>
+        <w:rFonts w:hint="default"/>
+      </w:rPr>
+    </w:lvl>
+    <w:lvl w:ilvl="8">
+      <w:start w:val="1"/>
+      <w:numFmt w:val="decimal"/>
+      <w:isLgl/>
+      <w:lvlText w:val="%1.%2.%3.%4.%5.%6.%7.%8.%9"/>
+      <w:lvlJc w:val="left"/>
+      <w:pPr>
+        <w:ind w:left="5760" w:hanging="2520"/>
+      </w:pPr>
+      <w:rPr>
+        <w:rFonts w:hint="default"/>
+      </w:rPr>
+    </w:lvl>
+  </w:abstractNum>
+  <w:abstractNum w:abstractNumId="28" w15:restartNumberingAfterBreak="0">
     <w:nsid w:val="5F185F56"/>
     <w:multiLevelType w:val="hybridMultilevel"/>
     <w:tmpl w:val="8B42E658"/>
@@ -15970,7 +16293,7 @@
       </w:rPr>
     </w:lvl>
   </w:abstractNum>
-  <w:abstractNum w:abstractNumId="27" w15:restartNumberingAfterBreak="0">
+  <w:abstractNum w:abstractNumId="29" w15:restartNumberingAfterBreak="0">
     <w:nsid w:val="5FA03853"/>
     <w:multiLevelType w:val="hybridMultilevel"/>
     <w:tmpl w:val="3654988C"/>
@@ -16063,7 +16386,7 @@
       </w:pPr>
     </w:lvl>
   </w:abstractNum>
-  <w:abstractNum w:abstractNumId="28" w15:restartNumberingAfterBreak="0">
+  <w:abstractNum w:abstractNumId="30" w15:restartNumberingAfterBreak="0">
     <w:nsid w:val="626457CB"/>
     <w:multiLevelType w:val="hybridMultilevel"/>
     <w:tmpl w:val="BAD867A8"/>
@@ -16152,7 +16475,7 @@
       </w:pPr>
     </w:lvl>
   </w:abstractNum>
-  <w:abstractNum w:abstractNumId="29" w15:restartNumberingAfterBreak="0">
+  <w:abstractNum w:abstractNumId="31" w15:restartNumberingAfterBreak="0">
     <w:nsid w:val="62EB2ABC"/>
     <w:multiLevelType w:val="hybridMultilevel"/>
     <w:tmpl w:val="81647840"/>
@@ -16241,7 +16564,7 @@
       </w:pPr>
     </w:lvl>
   </w:abstractNum>
-  <w:abstractNum w:abstractNumId="30" w15:restartNumberingAfterBreak="0">
+  <w:abstractNum w:abstractNumId="32" w15:restartNumberingAfterBreak="0">
     <w:nsid w:val="63161D02"/>
     <w:multiLevelType w:val="hybridMultilevel"/>
     <w:tmpl w:val="B66025AE"/>
@@ -16334,7 +16657,7 @@
       </w:pPr>
     </w:lvl>
   </w:abstractNum>
-  <w:abstractNum w:abstractNumId="31" w15:restartNumberingAfterBreak="0">
+  <w:abstractNum w:abstractNumId="33" w15:restartNumberingAfterBreak="0">
     <w:nsid w:val="66C8608A"/>
     <w:multiLevelType w:val="hybridMultilevel"/>
     <w:tmpl w:val="FD1A8076"/>
@@ -16427,7 +16750,7 @@
       </w:pPr>
     </w:lvl>
   </w:abstractNum>
-  <w:abstractNum w:abstractNumId="32" w15:restartNumberingAfterBreak="0">
+  <w:abstractNum w:abstractNumId="34" w15:restartNumberingAfterBreak="0">
     <w:nsid w:val="6BFD1538"/>
     <w:multiLevelType w:val="hybridMultilevel"/>
     <w:tmpl w:val="AEA6CA3A"/>
@@ -16520,7 +16843,7 @@
       </w:pPr>
     </w:lvl>
   </w:abstractNum>
-  <w:abstractNum w:abstractNumId="33" w15:restartNumberingAfterBreak="0">
+  <w:abstractNum w:abstractNumId="35" w15:restartNumberingAfterBreak="0">
     <w:nsid w:val="6D2C072D"/>
     <w:multiLevelType w:val="hybridMultilevel"/>
     <w:tmpl w:val="4226079A"/>
@@ -16606,7 +16929,7 @@
       </w:pPr>
     </w:lvl>
   </w:abstractNum>
-  <w:abstractNum w:abstractNumId="34" w15:restartNumberingAfterBreak="0">
+  <w:abstractNum w:abstractNumId="36" w15:restartNumberingAfterBreak="0">
     <w:nsid w:val="70280171"/>
     <w:multiLevelType w:val="multilevel"/>
     <w:tmpl w:val="1CD0E08E"/>
@@ -16737,7 +17060,7 @@
       </w:rPr>
     </w:lvl>
   </w:abstractNum>
-  <w:abstractNum w:abstractNumId="35" w15:restartNumberingAfterBreak="0">
+  <w:abstractNum w:abstractNumId="37" w15:restartNumberingAfterBreak="0">
     <w:nsid w:val="75160C97"/>
     <w:multiLevelType w:val="multilevel"/>
     <w:tmpl w:val="1CD0E08E"/>
@@ -16868,7 +17191,7 @@
       </w:rPr>
     </w:lvl>
   </w:abstractNum>
-  <w:abstractNum w:abstractNumId="36" w15:restartNumberingAfterBreak="0">
+  <w:abstractNum w:abstractNumId="38" w15:restartNumberingAfterBreak="0">
     <w:nsid w:val="7BAB2EFD"/>
     <w:multiLevelType w:val="hybridMultilevel"/>
     <w:tmpl w:val="8B42E658"/>
@@ -16981,7 +17304,7 @@
       </w:rPr>
     </w:lvl>
   </w:abstractNum>
-  <w:abstractNum w:abstractNumId="37" w15:restartNumberingAfterBreak="0">
+  <w:abstractNum w:abstractNumId="39" w15:restartNumberingAfterBreak="0">
     <w:nsid w:val="7C10489C"/>
     <w:multiLevelType w:val="hybridMultilevel"/>
     <w:tmpl w:val="4EBE2156"/>
@@ -17070,7 +17393,7 @@
       </w:pPr>
     </w:lvl>
   </w:abstractNum>
-  <w:abstractNum w:abstractNumId="38" w15:restartNumberingAfterBreak="0">
+  <w:abstractNum w:abstractNumId="40" w15:restartNumberingAfterBreak="0">
     <w:nsid w:val="7C4D6307"/>
     <w:multiLevelType w:val="hybridMultilevel"/>
     <w:tmpl w:val="BAD867A8"/>
@@ -17160,25 +17483,25 @@
     </w:lvl>
   </w:abstractNum>
   <w:num w:numId="1">
-    <w:abstractNumId w:val="25"/>
+    <w:abstractNumId w:val="27"/>
   </w:num>
   <w:num w:numId="2">
-    <w:abstractNumId w:val="15"/>
+    <w:abstractNumId w:val="16"/>
   </w:num>
   <w:num w:numId="3">
     <w:abstractNumId w:val="3"/>
   </w:num>
   <w:num w:numId="4">
+    <w:abstractNumId w:val="21"/>
+  </w:num>
+  <w:num w:numId="5">
+    <w:abstractNumId w:val="23"/>
+  </w:num>
+  <w:num w:numId="6">
     <w:abstractNumId w:val="20"/>
   </w:num>
-  <w:num w:numId="5">
-    <w:abstractNumId w:val="22"/>
-  </w:num>
-  <w:num w:numId="6">
-    <w:abstractNumId w:val="19"/>
-  </w:num>
   <w:num w:numId="7">
-    <w:abstractNumId w:val="29"/>
+    <w:abstractNumId w:val="31"/>
   </w:num>
   <w:num w:numId="8">
     <w:abstractNumId w:val="8"/>
@@ -17187,22 +17510,22 @@
     <w:abstractNumId w:val="10"/>
   </w:num>
   <w:num w:numId="10">
-    <w:abstractNumId w:val="31"/>
+    <w:abstractNumId w:val="33"/>
   </w:num>
   <w:num w:numId="11">
-    <w:abstractNumId w:val="17"/>
+    <w:abstractNumId w:val="18"/>
   </w:num>
   <w:num w:numId="12">
-    <w:abstractNumId w:val="37"/>
+    <w:abstractNumId w:val="39"/>
   </w:num>
   <w:num w:numId="13">
-    <w:abstractNumId w:val="32"/>
+    <w:abstractNumId w:val="34"/>
   </w:num>
   <w:num w:numId="14">
-    <w:abstractNumId w:val="27"/>
+    <w:abstractNumId w:val="29"/>
   </w:num>
   <w:num w:numId="15">
-    <w:abstractNumId w:val="23"/>
+    <w:abstractNumId w:val="24"/>
   </w:num>
   <w:num w:numId="16">
     <w:abstractNumId w:val="5"/>
@@ -17211,7 +17534,7 @@
     <w:abstractNumId w:val="12"/>
   </w:num>
   <w:num w:numId="18">
-    <w:abstractNumId w:val="21"/>
+    <w:abstractNumId w:val="22"/>
   </w:num>
   <w:num w:numId="19">
     <w:abstractNumId w:val="0"/>
@@ -17220,13 +17543,13 @@
     <w:abstractNumId w:val="7"/>
   </w:num>
   <w:num w:numId="21">
-    <w:abstractNumId w:val="14"/>
+    <w:abstractNumId w:val="15"/>
   </w:num>
   <w:num w:numId="22">
-    <w:abstractNumId w:val="26"/>
+    <w:abstractNumId w:val="28"/>
   </w:num>
   <w:num w:numId="23">
-    <w:abstractNumId w:val="30"/>
+    <w:abstractNumId w:val="32"/>
   </w:num>
   <w:num w:numId="24">
     <w:abstractNumId w:val="4"/>
@@ -17235,10 +17558,10 @@
     <w:abstractNumId w:val="6"/>
   </w:num>
   <w:num w:numId="26">
-    <w:abstractNumId w:val="36"/>
+    <w:abstractNumId w:val="38"/>
   </w:num>
   <w:num w:numId="27">
-    <w:abstractNumId w:val="16"/>
+    <w:abstractNumId w:val="17"/>
   </w:num>
   <w:num w:numId="28">
     <w:abstractNumId w:val="1"/>
@@ -17247,34 +17570,40 @@
     <w:abstractNumId w:val="9"/>
   </w:num>
   <w:num w:numId="30">
-    <w:abstractNumId w:val="18"/>
+    <w:abstractNumId w:val="19"/>
   </w:num>
   <w:num w:numId="31">
-    <w:abstractNumId w:val="35"/>
+    <w:abstractNumId w:val="37"/>
   </w:num>
   <w:num w:numId="32">
-    <w:abstractNumId w:val="34"/>
+    <w:abstractNumId w:val="36"/>
   </w:num>
   <w:num w:numId="33">
-    <w:abstractNumId w:val="24"/>
+    <w:abstractNumId w:val="25"/>
   </w:num>
   <w:num w:numId="34">
-    <w:abstractNumId w:val="28"/>
+    <w:abstractNumId w:val="30"/>
   </w:num>
   <w:num w:numId="35">
-    <w:abstractNumId w:val="38"/>
+    <w:abstractNumId w:val="40"/>
   </w:num>
   <w:num w:numId="36">
     <w:abstractNumId w:val="11"/>
   </w:num>
   <w:num w:numId="37">
-    <w:abstractNumId w:val="13"/>
+    <w:abstractNumId w:val="14"/>
   </w:num>
   <w:num w:numId="38">
     <w:abstractNumId w:val="2"/>
   </w:num>
   <w:num w:numId="39">
-    <w:abstractNumId w:val="33"/>
+    <w:abstractNumId w:val="35"/>
+  </w:num>
+  <w:num w:numId="40">
+    <w:abstractNumId w:val="26"/>
+  </w:num>
+  <w:num w:numId="41">
+    <w:abstractNumId w:val="13"/>
   </w:num>
   <w:numIdMacAtCleanup w:val="25"/>
 </w:numbering>

</xml_diff>

<commit_message>
TestSpecification aggiunto un tc
aggiunto tc per contatta candidato di un tizio che già è stato contattato, ciao.
</commit_message>
<xml_diff>
--- a/Deliverables/TestCaseSpecification_EasyJob.docx
+++ b/Deliverables/TestCaseSpecification_EasyJob.docx
@@ -28,8 +28,19 @@
           <w:sz w:val="44"/>
           <w:szCs w:val="44"/>
         </w:rPr>
-        <w:t>Case Specification</w:t>
+        <w:t xml:space="preserve">Case </w:t>
       </w:r>
+      <w:proofErr w:type="spellStart"/>
+      <w:r>
+        <w:rPr>
+          <w:b/>
+          <w:bCs/>
+          <w:sz w:val="44"/>
+          <w:szCs w:val="44"/>
+        </w:rPr>
+        <w:t>Specification</w:t>
+      </w:r>
+      <w:proofErr w:type="spellEnd"/>
     </w:p>
     <w:p>
       <w:pPr>
@@ -201,7 +212,15 @@
                 <w:sz w:val="24"/>
                 <w:szCs w:val="24"/>
               </w:rPr>
-              <w:t>^[A-Za-z</w:t>
+              <w:t>^[A-Za-</w:t>
+            </w:r>
+            <w:proofErr w:type="spellStart"/>
+            <w:r>
+              <w:rPr>
+                <w:sz w:val="24"/>
+                <w:szCs w:val="24"/>
+              </w:rPr>
+              <w:t>z</w:t>
             </w:r>
             <w:r>
               <w:rPr>
@@ -210,6 +229,7 @@
               </w:rPr>
               <w:t>àèìòù</w:t>
             </w:r>
+            <w:proofErr w:type="spellEnd"/>
             <w:r>
               <w:rPr>
                 <w:sz w:val="24"/>
@@ -268,7 +288,23 @@
                 <w:sz w:val="24"/>
                 <w:szCs w:val="24"/>
               </w:rPr>
-              <w:t>Non rispecchia il formato [Error]</w:t>
+              <w:t>Non rispecchia il formato [</w:t>
+            </w:r>
+            <w:proofErr w:type="spellStart"/>
+            <w:r>
+              <w:rPr>
+                <w:sz w:val="24"/>
+                <w:szCs w:val="24"/>
+              </w:rPr>
+              <w:t>Error</w:t>
+            </w:r>
+            <w:proofErr w:type="spellEnd"/>
+            <w:r>
+              <w:rPr>
+                <w:sz w:val="24"/>
+                <w:szCs w:val="24"/>
+              </w:rPr>
+              <w:t>]</w:t>
             </w:r>
           </w:p>
           <w:p>
@@ -391,7 +427,15 @@
                 <w:sz w:val="24"/>
                 <w:szCs w:val="24"/>
               </w:rPr>
-              <w:t>^[A-Za-z</w:t>
+              <w:t>^[A-Za-</w:t>
+            </w:r>
+            <w:proofErr w:type="spellStart"/>
+            <w:r>
+              <w:rPr>
+                <w:sz w:val="24"/>
+                <w:szCs w:val="24"/>
+              </w:rPr>
+              <w:t>z</w:t>
             </w:r>
             <w:r>
               <w:rPr>
@@ -400,6 +444,7 @@
               </w:rPr>
               <w:t>àèìòù</w:t>
             </w:r>
+            <w:proofErr w:type="spellEnd"/>
             <w:r>
               <w:rPr>
                 <w:sz w:val="24"/>
@@ -458,7 +503,23 @@
                 <w:sz w:val="24"/>
                 <w:szCs w:val="24"/>
               </w:rPr>
-              <w:t>Non rispecchia il formato [Error]</w:t>
+              <w:t>Non rispecchia il formato [</w:t>
+            </w:r>
+            <w:proofErr w:type="spellStart"/>
+            <w:r>
+              <w:rPr>
+                <w:sz w:val="24"/>
+                <w:szCs w:val="24"/>
+              </w:rPr>
+              <w:t>Error</w:t>
+            </w:r>
+            <w:proofErr w:type="spellEnd"/>
+            <w:r>
+              <w:rPr>
+                <w:sz w:val="24"/>
+                <w:szCs w:val="24"/>
+              </w:rPr>
+              <w:t>]</w:t>
             </w:r>
           </w:p>
           <w:p>
@@ -689,7 +750,23 @@
                 <w:sz w:val="24"/>
                 <w:szCs w:val="24"/>
               </w:rPr>
-              <w:t>Non rispecchia il formato [Error]</w:t>
+              <w:t>Non rispecchia il formato [</w:t>
+            </w:r>
+            <w:proofErr w:type="spellStart"/>
+            <w:r>
+              <w:rPr>
+                <w:sz w:val="24"/>
+                <w:szCs w:val="24"/>
+              </w:rPr>
+              <w:t>Error</w:t>
+            </w:r>
+            <w:proofErr w:type="spellEnd"/>
+            <w:r>
+              <w:rPr>
+                <w:sz w:val="24"/>
+                <w:szCs w:val="24"/>
+              </w:rPr>
+              <w:t>]</w:t>
             </w:r>
           </w:p>
           <w:p>
@@ -764,19 +841,37 @@
               </w:rPr>
               <w:t>È già presente nel database [</w:t>
             </w:r>
-            <w:r>
-              <w:rPr>
-                <w:sz w:val="24"/>
-                <w:szCs w:val="24"/>
-              </w:rPr>
-              <w:t>if FU_OK] [</w:t>
-            </w:r>
-            <w:r>
-              <w:rPr>
-                <w:sz w:val="24"/>
-                <w:szCs w:val="24"/>
-              </w:rPr>
-              <w:t>Error]</w:t>
+            <w:proofErr w:type="spellStart"/>
+            <w:r>
+              <w:rPr>
+                <w:sz w:val="24"/>
+                <w:szCs w:val="24"/>
+              </w:rPr>
+              <w:t>if</w:t>
+            </w:r>
+            <w:proofErr w:type="spellEnd"/>
+            <w:r>
+              <w:rPr>
+                <w:sz w:val="24"/>
+                <w:szCs w:val="24"/>
+              </w:rPr>
+              <w:t xml:space="preserve"> FU_OK] [</w:t>
+            </w:r>
+            <w:proofErr w:type="spellStart"/>
+            <w:r>
+              <w:rPr>
+                <w:sz w:val="24"/>
+                <w:szCs w:val="24"/>
+              </w:rPr>
+              <w:t>Error</w:t>
+            </w:r>
+            <w:proofErr w:type="spellEnd"/>
+            <w:r>
+              <w:rPr>
+                <w:sz w:val="24"/>
+                <w:szCs w:val="24"/>
+              </w:rPr>
+              <w:t>]</w:t>
             </w:r>
           </w:p>
           <w:p>
@@ -798,12 +893,37 @@
               </w:rPr>
               <w:t>Non è presente nel database [</w:t>
             </w:r>
-            <w:r>
-              <w:rPr>
-                <w:sz w:val="24"/>
-                <w:szCs w:val="24"/>
-              </w:rPr>
-              <w:t xml:space="preserve">if FU_OK][property </w:t>
+            <w:proofErr w:type="spellStart"/>
+            <w:r>
+              <w:rPr>
+                <w:sz w:val="24"/>
+                <w:szCs w:val="24"/>
+              </w:rPr>
+              <w:t>if</w:t>
+            </w:r>
+            <w:proofErr w:type="spellEnd"/>
+            <w:r>
+              <w:rPr>
+                <w:sz w:val="24"/>
+                <w:szCs w:val="24"/>
+              </w:rPr>
+              <w:t xml:space="preserve"> FU_OK][</w:t>
+            </w:r>
+            <w:proofErr w:type="spellStart"/>
+            <w:r>
+              <w:rPr>
+                <w:sz w:val="24"/>
+                <w:szCs w:val="24"/>
+              </w:rPr>
+              <w:t>property</w:t>
+            </w:r>
+            <w:proofErr w:type="spellEnd"/>
+            <w:r>
+              <w:rPr>
+                <w:sz w:val="24"/>
+                <w:szCs w:val="24"/>
+              </w:rPr>
+              <w:t xml:space="preserve"> </w:t>
             </w:r>
             <w:r>
               <w:rPr>
@@ -1006,7 +1126,23 @@
                 <w:sz w:val="24"/>
                 <w:szCs w:val="24"/>
               </w:rPr>
-              <w:t>Non rispecchia il formato [Error]</w:t>
+              <w:t>Non rispecchia il formato [</w:t>
+            </w:r>
+            <w:proofErr w:type="spellStart"/>
+            <w:r>
+              <w:rPr>
+                <w:sz w:val="24"/>
+                <w:szCs w:val="24"/>
+              </w:rPr>
+              <w:t>Error</w:t>
+            </w:r>
+            <w:proofErr w:type="spellEnd"/>
+            <w:r>
+              <w:rPr>
+                <w:sz w:val="24"/>
+                <w:szCs w:val="24"/>
+              </w:rPr>
+              <w:t>]</w:t>
             </w:r>
           </w:p>
           <w:p>
@@ -1321,7 +1457,39 @@
                 <w:sz w:val="24"/>
                 <w:szCs w:val="24"/>
               </w:rPr>
-              <w:t>^[A-Za-z0-9_.]+@[a-zA-Z.]{2,}\.[a-zA-Z]{2,3}$</w:t>
+              <w:t>^[A-Za-z0-9_.]+@[a-</w:t>
+            </w:r>
+            <w:proofErr w:type="spellStart"/>
+            <w:r>
+              <w:rPr>
+                <w:sz w:val="24"/>
+                <w:szCs w:val="24"/>
+              </w:rPr>
+              <w:t>zA</w:t>
+            </w:r>
+            <w:proofErr w:type="spellEnd"/>
+            <w:r>
+              <w:rPr>
+                <w:sz w:val="24"/>
+                <w:szCs w:val="24"/>
+              </w:rPr>
+              <w:t>-Z.]{2,}\.[a-</w:t>
+            </w:r>
+            <w:proofErr w:type="spellStart"/>
+            <w:r>
+              <w:rPr>
+                <w:sz w:val="24"/>
+                <w:szCs w:val="24"/>
+              </w:rPr>
+              <w:t>zA</w:t>
+            </w:r>
+            <w:proofErr w:type="spellEnd"/>
+            <w:r>
+              <w:rPr>
+                <w:sz w:val="24"/>
+                <w:szCs w:val="24"/>
+              </w:rPr>
+              <w:t>-Z]{2,3}$</w:t>
             </w:r>
           </w:p>
         </w:tc>
@@ -1374,7 +1542,23 @@
                 <w:sz w:val="24"/>
                 <w:szCs w:val="24"/>
               </w:rPr>
-              <w:t>Non rispecchia il formato [Error]</w:t>
+              <w:t>Non rispecchia il formato [</w:t>
+            </w:r>
+            <w:proofErr w:type="spellStart"/>
+            <w:r>
+              <w:rPr>
+                <w:sz w:val="24"/>
+                <w:szCs w:val="24"/>
+              </w:rPr>
+              <w:t>Error</w:t>
+            </w:r>
+            <w:proofErr w:type="spellEnd"/>
+            <w:r>
+              <w:rPr>
+                <w:sz w:val="24"/>
+                <w:szCs w:val="24"/>
+              </w:rPr>
+              <w:t>]</w:t>
             </w:r>
           </w:p>
           <w:p>
@@ -1472,12 +1656,21 @@
               </w:rPr>
               <w:t>È già presente nel database [</w:t>
             </w:r>
-            <w:r>
-              <w:rPr>
-                <w:sz w:val="24"/>
-                <w:szCs w:val="24"/>
-              </w:rPr>
-              <w:t>if FE_OK]</w:t>
+            <w:proofErr w:type="spellStart"/>
+            <w:r>
+              <w:rPr>
+                <w:sz w:val="24"/>
+                <w:szCs w:val="24"/>
+              </w:rPr>
+              <w:t>if</w:t>
+            </w:r>
+            <w:proofErr w:type="spellEnd"/>
+            <w:r>
+              <w:rPr>
+                <w:sz w:val="24"/>
+                <w:szCs w:val="24"/>
+              </w:rPr>
+              <w:t xml:space="preserve"> FE_OK]</w:t>
             </w:r>
             <w:r>
               <w:rPr>
@@ -1493,12 +1686,21 @@
               </w:rPr>
               <w:t>[</w:t>
             </w:r>
-            <w:r>
-              <w:rPr>
-                <w:sz w:val="24"/>
-                <w:szCs w:val="24"/>
-              </w:rPr>
-              <w:t>Error]</w:t>
+            <w:proofErr w:type="spellStart"/>
+            <w:r>
+              <w:rPr>
+                <w:sz w:val="24"/>
+                <w:szCs w:val="24"/>
+              </w:rPr>
+              <w:t>Error</w:t>
+            </w:r>
+            <w:proofErr w:type="spellEnd"/>
+            <w:r>
+              <w:rPr>
+                <w:sz w:val="24"/>
+                <w:szCs w:val="24"/>
+              </w:rPr>
+              <w:t>]</w:t>
             </w:r>
           </w:p>
           <w:p>
@@ -1525,7 +1727,23 @@
                 <w:sz w:val="24"/>
                 <w:szCs w:val="24"/>
               </w:rPr>
-              <w:t xml:space="preserve">[if FE_OK] </w:t>
+              <w:t>[</w:t>
+            </w:r>
+            <w:proofErr w:type="spellStart"/>
+            <w:r>
+              <w:rPr>
+                <w:sz w:val="24"/>
+                <w:szCs w:val="24"/>
+              </w:rPr>
+              <w:t>if</w:t>
+            </w:r>
+            <w:proofErr w:type="spellEnd"/>
+            <w:r>
+              <w:rPr>
+                <w:sz w:val="24"/>
+                <w:szCs w:val="24"/>
+              </w:rPr>
+              <w:t xml:space="preserve"> FE_OK] </w:t>
             </w:r>
           </w:p>
           <w:p>
@@ -1548,7 +1766,23 @@
                 <w:sz w:val="24"/>
                 <w:szCs w:val="24"/>
               </w:rPr>
-              <w:t xml:space="preserve"> property </w:t>
+              <w:t xml:space="preserve"> </w:t>
+            </w:r>
+            <w:proofErr w:type="spellStart"/>
+            <w:r>
+              <w:rPr>
+                <w:sz w:val="24"/>
+                <w:szCs w:val="24"/>
+              </w:rPr>
+              <w:t>property</w:t>
+            </w:r>
+            <w:proofErr w:type="spellEnd"/>
+            <w:r>
+              <w:rPr>
+                <w:sz w:val="24"/>
+                <w:szCs w:val="24"/>
+              </w:rPr>
+              <w:t xml:space="preserve"> </w:t>
             </w:r>
             <w:r>
               <w:rPr>
@@ -1667,7 +1901,15 @@
                 <w:sz w:val="24"/>
                 <w:szCs w:val="24"/>
               </w:rPr>
-              <w:t>^[A-Za-z</w:t>
+              <w:t>^[A-Za-</w:t>
+            </w:r>
+            <w:proofErr w:type="spellStart"/>
+            <w:r>
+              <w:rPr>
+                <w:sz w:val="24"/>
+                <w:szCs w:val="24"/>
+              </w:rPr>
+              <w:t>z</w:t>
             </w:r>
             <w:r>
               <w:rPr>
@@ -1676,6 +1918,7 @@
               </w:rPr>
               <w:t>àèìòù</w:t>
             </w:r>
+            <w:proofErr w:type="spellEnd"/>
             <w:r>
               <w:rPr>
                 <w:sz w:val="24"/>
@@ -1761,7 +2004,23 @@
                 <w:sz w:val="24"/>
                 <w:szCs w:val="24"/>
               </w:rPr>
-              <w:t>Non rispecchia il formato [Error]</w:t>
+              <w:t>Non rispecchia il formato [</w:t>
+            </w:r>
+            <w:proofErr w:type="spellStart"/>
+            <w:r>
+              <w:rPr>
+                <w:sz w:val="24"/>
+                <w:szCs w:val="24"/>
+              </w:rPr>
+              <w:t>Error</w:t>
+            </w:r>
+            <w:proofErr w:type="spellEnd"/>
+            <w:r>
+              <w:rPr>
+                <w:sz w:val="24"/>
+                <w:szCs w:val="24"/>
+              </w:rPr>
+              <w:t>]</w:t>
             </w:r>
           </w:p>
           <w:p>
@@ -1902,7 +2161,15 @@
                 <w:sz w:val="24"/>
                 <w:szCs w:val="24"/>
               </w:rPr>
-              <w:t>^[A-Za-z ]{3,6}[A-Za-z</w:t>
+              <w:t>^[A-Za-z ]{3,6}[A-Za-</w:t>
+            </w:r>
+            <w:proofErr w:type="spellStart"/>
+            <w:r>
+              <w:rPr>
+                <w:sz w:val="24"/>
+                <w:szCs w:val="24"/>
+              </w:rPr>
+              <w:t>z</w:t>
             </w:r>
             <w:r>
               <w:rPr>
@@ -1911,6 +2178,7 @@
               </w:rPr>
               <w:t>àèìòù</w:t>
             </w:r>
+            <w:proofErr w:type="spellEnd"/>
             <w:r>
               <w:rPr>
                 <w:sz w:val="24"/>
@@ -1987,7 +2255,23 @@
                 <w:sz w:val="24"/>
                 <w:szCs w:val="24"/>
               </w:rPr>
-              <w:t>Non rispecchia il formato [Error]</w:t>
+              <w:t>Non rispecchia il formato [</w:t>
+            </w:r>
+            <w:proofErr w:type="spellStart"/>
+            <w:r>
+              <w:rPr>
+                <w:sz w:val="24"/>
+                <w:szCs w:val="24"/>
+              </w:rPr>
+              <w:t>Error</w:t>
+            </w:r>
+            <w:proofErr w:type="spellEnd"/>
+            <w:r>
+              <w:rPr>
+                <w:sz w:val="24"/>
+                <w:szCs w:val="24"/>
+              </w:rPr>
+              <w:t>]</w:t>
             </w:r>
           </w:p>
           <w:p>
@@ -2230,7 +2514,23 @@
                 <w:sz w:val="24"/>
                 <w:szCs w:val="24"/>
               </w:rPr>
-              <w:t xml:space="preserve"> [Error]</w:t>
+              <w:t xml:space="preserve"> [</w:t>
+            </w:r>
+            <w:proofErr w:type="spellStart"/>
+            <w:r>
+              <w:rPr>
+                <w:sz w:val="24"/>
+                <w:szCs w:val="24"/>
+              </w:rPr>
+              <w:t>Error</w:t>
+            </w:r>
+            <w:proofErr w:type="spellEnd"/>
+            <w:r>
+              <w:rPr>
+                <w:sz w:val="24"/>
+                <w:szCs w:val="24"/>
+              </w:rPr>
+              <w:t>]</w:t>
             </w:r>
           </w:p>
           <w:p>
@@ -2326,7 +2626,39 @@
                 <w:sz w:val="24"/>
                 <w:szCs w:val="24"/>
               </w:rPr>
-              <w:t>Non maggiorenne [if VD_OK] [Error]</w:t>
+              <w:t>Non maggiorenne [</w:t>
+            </w:r>
+            <w:proofErr w:type="spellStart"/>
+            <w:r>
+              <w:rPr>
+                <w:sz w:val="24"/>
+                <w:szCs w:val="24"/>
+              </w:rPr>
+              <w:t>if</w:t>
+            </w:r>
+            <w:proofErr w:type="spellEnd"/>
+            <w:r>
+              <w:rPr>
+                <w:sz w:val="24"/>
+                <w:szCs w:val="24"/>
+              </w:rPr>
+              <w:t xml:space="preserve"> VD_OK] [</w:t>
+            </w:r>
+            <w:proofErr w:type="spellStart"/>
+            <w:r>
+              <w:rPr>
+                <w:sz w:val="24"/>
+                <w:szCs w:val="24"/>
+              </w:rPr>
+              <w:t>Error</w:t>
+            </w:r>
+            <w:proofErr w:type="spellEnd"/>
+            <w:r>
+              <w:rPr>
+                <w:sz w:val="24"/>
+                <w:szCs w:val="24"/>
+              </w:rPr>
+              <w:t>]</w:t>
             </w:r>
           </w:p>
           <w:p>
@@ -2346,7 +2678,39 @@
                 <w:sz w:val="24"/>
                 <w:szCs w:val="24"/>
               </w:rPr>
-              <w:t>Maggiorenne [if VD_OK][property MDN_OK]</w:t>
+              <w:t>Maggiorenne [</w:t>
+            </w:r>
+            <w:proofErr w:type="spellStart"/>
+            <w:r>
+              <w:rPr>
+                <w:sz w:val="24"/>
+                <w:szCs w:val="24"/>
+              </w:rPr>
+              <w:t>if</w:t>
+            </w:r>
+            <w:proofErr w:type="spellEnd"/>
+            <w:r>
+              <w:rPr>
+                <w:sz w:val="24"/>
+                <w:szCs w:val="24"/>
+              </w:rPr>
+              <w:t xml:space="preserve"> VD_OK][</w:t>
+            </w:r>
+            <w:proofErr w:type="spellStart"/>
+            <w:r>
+              <w:rPr>
+                <w:sz w:val="24"/>
+                <w:szCs w:val="24"/>
+              </w:rPr>
+              <w:t>property</w:t>
+            </w:r>
+            <w:proofErr w:type="spellEnd"/>
+            <w:r>
+              <w:rPr>
+                <w:sz w:val="24"/>
+                <w:szCs w:val="24"/>
+              </w:rPr>
+              <w:t xml:space="preserve"> MDN_OK]</w:t>
             </w:r>
           </w:p>
         </w:tc>
@@ -2528,7 +2892,23 @@
                 <w:sz w:val="24"/>
                 <w:szCs w:val="24"/>
               </w:rPr>
-              <w:t xml:space="preserve"> [Error]</w:t>
+              <w:t xml:space="preserve"> [</w:t>
+            </w:r>
+            <w:proofErr w:type="spellStart"/>
+            <w:r>
+              <w:rPr>
+                <w:sz w:val="24"/>
+                <w:szCs w:val="24"/>
+              </w:rPr>
+              <w:t>Error</w:t>
+            </w:r>
+            <w:proofErr w:type="spellEnd"/>
+            <w:r>
+              <w:rPr>
+                <w:sz w:val="24"/>
+                <w:szCs w:val="24"/>
+              </w:rPr>
+              <w:t>]</w:t>
             </w:r>
           </w:p>
           <w:p>
@@ -2649,7 +3029,23 @@
                 <w:sz w:val="24"/>
                 <w:szCs w:val="24"/>
               </w:rPr>
-              <w:t>[if EC_OK]</w:t>
+              <w:t>[</w:t>
+            </w:r>
+            <w:proofErr w:type="spellStart"/>
+            <w:r>
+              <w:rPr>
+                <w:sz w:val="24"/>
+                <w:szCs w:val="24"/>
+              </w:rPr>
+              <w:t>if</w:t>
+            </w:r>
+            <w:proofErr w:type="spellEnd"/>
+            <w:r>
+              <w:rPr>
+                <w:sz w:val="24"/>
+                <w:szCs w:val="24"/>
+              </w:rPr>
+              <w:t xml:space="preserve"> EC_OK]</w:t>
             </w:r>
             <w:r>
               <w:rPr>
@@ -2663,7 +3059,23 @@
                 <w:sz w:val="24"/>
                 <w:szCs w:val="24"/>
               </w:rPr>
-              <w:t>[Error]</w:t>
+              <w:t>[</w:t>
+            </w:r>
+            <w:proofErr w:type="spellStart"/>
+            <w:r>
+              <w:rPr>
+                <w:sz w:val="24"/>
+                <w:szCs w:val="24"/>
+              </w:rPr>
+              <w:t>Error</w:t>
+            </w:r>
+            <w:proofErr w:type="spellEnd"/>
+            <w:r>
+              <w:rPr>
+                <w:sz w:val="24"/>
+                <w:szCs w:val="24"/>
+              </w:rPr>
+              <w:t>]</w:t>
             </w:r>
           </w:p>
           <w:p>
@@ -2699,21 +3111,46 @@
                 <w:sz w:val="24"/>
                 <w:szCs w:val="24"/>
               </w:rPr>
-              <w:t xml:space="preserve">[if EC_OK] </w:t>
-            </w:r>
-            <w:r>
-              <w:rPr>
-                <w:sz w:val="24"/>
-                <w:szCs w:val="24"/>
-              </w:rPr>
               <w:t>[</w:t>
             </w:r>
-            <w:r>
-              <w:rPr>
-                <w:sz w:val="24"/>
-                <w:szCs w:val="24"/>
-              </w:rPr>
-              <w:t xml:space="preserve">property </w:t>
+            <w:proofErr w:type="spellStart"/>
+            <w:r>
+              <w:rPr>
+                <w:sz w:val="24"/>
+                <w:szCs w:val="24"/>
+              </w:rPr>
+              <w:t>if</w:t>
+            </w:r>
+            <w:proofErr w:type="spellEnd"/>
+            <w:r>
+              <w:rPr>
+                <w:sz w:val="24"/>
+                <w:szCs w:val="24"/>
+              </w:rPr>
+              <w:t xml:space="preserve"> EC_OK] </w:t>
+            </w:r>
+            <w:r>
+              <w:rPr>
+                <w:sz w:val="24"/>
+                <w:szCs w:val="24"/>
+              </w:rPr>
+              <w:t>[</w:t>
+            </w:r>
+            <w:proofErr w:type="spellStart"/>
+            <w:r>
+              <w:rPr>
+                <w:sz w:val="24"/>
+                <w:szCs w:val="24"/>
+              </w:rPr>
+              <w:t>property</w:t>
+            </w:r>
+            <w:proofErr w:type="spellEnd"/>
+            <w:r>
+              <w:rPr>
+                <w:sz w:val="24"/>
+                <w:szCs w:val="24"/>
+              </w:rPr>
+              <w:t xml:space="preserve"> </w:t>
             </w:r>
             <w:r>
               <w:rPr>
@@ -2881,7 +3318,23 @@
                 <w:sz w:val="24"/>
                 <w:szCs w:val="24"/>
               </w:rPr>
-              <w:t>[Error]</w:t>
+              <w:t>[</w:t>
+            </w:r>
+            <w:proofErr w:type="spellStart"/>
+            <w:r>
+              <w:rPr>
+                <w:sz w:val="24"/>
+                <w:szCs w:val="24"/>
+              </w:rPr>
+              <w:t>Error</w:t>
+            </w:r>
+            <w:proofErr w:type="spellEnd"/>
+            <w:r>
+              <w:rPr>
+                <w:sz w:val="24"/>
+                <w:szCs w:val="24"/>
+              </w:rPr>
+              <w:t>]</w:t>
             </w:r>
           </w:p>
           <w:p>
@@ -4813,7 +5266,15 @@
               </w:numPr>
             </w:pPr>
             <w:r>
-              <w:t xml:space="preserve">Nome: “g1us3pp3”, cognome: “Rainone”, </w:t>
+              <w:t>Nome: “g1us3pp3”, cognome: “</w:t>
+            </w:r>
+            <w:proofErr w:type="spellStart"/>
+            <w:r>
+              <w:t>Rainone</w:t>
+            </w:r>
+            <w:proofErr w:type="spellEnd"/>
+            <w:r>
+              <w:t xml:space="preserve">”, </w:t>
             </w:r>
             <w:bookmarkStart w:id="1" w:name="_Hlk23407793"/>
             <w:r>
@@ -4839,7 +5300,15 @@
             </w:r>
             <w:r>
               <w:lastRenderedPageBreak/>
-              <w:t>password:“051Progetto_” e carica il proprio curriculum: “Rainone-Giuseppe-CV”; spunta la casella per il trattamento dei dati e clicca su “Conferma”.</w:t>
+              <w:t>password:“051Progetto_” e carica il proprio curriculum: “</w:t>
+            </w:r>
+            <w:proofErr w:type="spellStart"/>
+            <w:r>
+              <w:t>Rainone</w:t>
+            </w:r>
+            <w:proofErr w:type="spellEnd"/>
+            <w:r>
+              <w:t>-Giuseppe-CV”; spunta la casella per il trattamento dei dati e clicca su “Conferma”.</w:t>
             </w:r>
           </w:p>
           <w:p>
@@ -5193,7 +5662,15 @@
               <w:t xml:space="preserve"> </w:t>
             </w:r>
             <w:r>
-              <w:t>“Giuseppe33”, password: “051Progetto_”, conferma password:“051Progetto_” e carica il proprio curriculum: “Rainone-Giuseppe-CV”; spunta la casella per il trattamento dei dati e clicca su “Conferma”.</w:t>
+              <w:t>“Giuseppe33”, password: “051Progetto_”, conferma password:“051Progetto_” e carica il proprio curriculum: “</w:t>
+            </w:r>
+            <w:proofErr w:type="spellStart"/>
+            <w:r>
+              <w:t>Rainone</w:t>
+            </w:r>
+            <w:proofErr w:type="spellEnd"/>
+            <w:r>
+              <w:t>-Giuseppe-CV”; spunta la casella per il trattamento dei dati e clicca su “Conferma”.</w:t>
             </w:r>
           </w:p>
           <w:p>
@@ -5515,7 +5992,15 @@
               </w:numPr>
             </w:pPr>
             <w:r>
-              <w:t>Nome: “Giuseppe”, cognome: “Rainone”, e-mail: “</w:t>
+              <w:t>Nome: “Giuseppe”, cognome: “</w:t>
+            </w:r>
+            <w:proofErr w:type="spellStart"/>
+            <w:r>
+              <w:t>Rainone</w:t>
+            </w:r>
+            <w:proofErr w:type="spellEnd"/>
+            <w:r>
+              <w:t>”, e-mail: “</w:t>
             </w:r>
             <w:hyperlink r:id="rId10" w:history="1">
               <w:r>
@@ -5536,7 +6021,15 @@
             </w:r>
             <w:r>
               <w:lastRenderedPageBreak/>
-              <w:t>proprio curriculum: “Rainone-Giuseppe-CV”; spunta la casella per il trattamento dei dati e clicca su “Conferma”.</w:t>
+              <w:t>proprio curriculum: “</w:t>
+            </w:r>
+            <w:proofErr w:type="spellStart"/>
+            <w:r>
+              <w:t>Rainone</w:t>
+            </w:r>
+            <w:proofErr w:type="spellEnd"/>
+            <w:r>
+              <w:t>-Giuseppe-CV”; spunta la casella per il trattamento dei dati e clicca su “Conferma”.</w:t>
             </w:r>
           </w:p>
           <w:p>
@@ -5847,7 +6340,15 @@
               </w:numPr>
             </w:pPr>
             <w:r>
-              <w:t>Nome: “Giuseppe”, cognome: “Rainone”, e-mail: “</w:t>
+              <w:t>Nome: “Giuseppe”, cognome: “</w:t>
+            </w:r>
+            <w:proofErr w:type="spellStart"/>
+            <w:r>
+              <w:t>Rainone</w:t>
+            </w:r>
+            <w:proofErr w:type="spellEnd"/>
+            <w:r>
+              <w:t>”, e-mail: “</w:t>
             </w:r>
             <w:hyperlink r:id="rId11" w:history="1">
               <w:r>
@@ -5864,7 +6365,15 @@
               <w:t xml:space="preserve"> </w:t>
             </w:r>
             <w:r>
-              <w:t>“Giuseppe33.”, password: “051Progetto_”, conferma password:“051Progetto_” e carica il proprio curriculum: “Rainone-Giuseppe-CV”; spunta la casella per il trattamento dei dati e clicca su “Conferma”.</w:t>
+              <w:t>“Giuseppe33.”, password: “051Progetto_”, conferma password:“051Progetto_” e carica il proprio curriculum: “</w:t>
+            </w:r>
+            <w:proofErr w:type="spellStart"/>
+            <w:r>
+              <w:t>Rainone</w:t>
+            </w:r>
+            <w:proofErr w:type="spellEnd"/>
+            <w:r>
+              <w:t>-Giuseppe-CV”; spunta la casella per il trattamento dei dati e clicca su “Conferma”.</w:t>
             </w:r>
           </w:p>
           <w:p>
@@ -6174,7 +6683,15 @@
               </w:numPr>
             </w:pPr>
             <w:r>
-              <w:t>Nome: “Giuseppe”, cognome: “Rainone”, e-mail: “</w:t>
+              <w:t>Nome: “Giuseppe”, cognome: “</w:t>
+            </w:r>
+            <w:proofErr w:type="spellStart"/>
+            <w:r>
+              <w:t>Rainone</w:t>
+            </w:r>
+            <w:proofErr w:type="spellEnd"/>
+            <w:r>
+              <w:t>”, e-mail: “</w:t>
             </w:r>
             <w:hyperlink r:id="rId12" w:history="1">
               <w:r>
@@ -6191,7 +6708,15 @@
               <w:t xml:space="preserve"> </w:t>
             </w:r>
             <w:r>
-              <w:t xml:space="preserve">“Giuseppe33.”, password: “00”, conferma password:“00” e carica il proprio curriculum: “Rainone-Giuseppe-CV”; </w:t>
+              <w:t>“Giuseppe33.”, password: “00”, conferma password:“00” e carica il proprio curriculum: “</w:t>
+            </w:r>
+            <w:proofErr w:type="spellStart"/>
+            <w:r>
+              <w:t>Rainone</w:t>
+            </w:r>
+            <w:proofErr w:type="spellEnd"/>
+            <w:r>
+              <w:t xml:space="preserve">-Giuseppe-CV”; </w:t>
             </w:r>
             <w:r>
               <w:lastRenderedPageBreak/>
@@ -6518,7 +7043,15 @@
               </w:numPr>
             </w:pPr>
             <w:r>
-              <w:t>Nome: “Giuseppe”, cognome: “Rainone”, e-mail: “</w:t>
+              <w:t>Nome: “Giuseppe”, cognome: “</w:t>
+            </w:r>
+            <w:proofErr w:type="spellStart"/>
+            <w:r>
+              <w:t>Rainone</w:t>
+            </w:r>
+            <w:proofErr w:type="spellEnd"/>
+            <w:r>
+              <w:t>”, e-mail: “</w:t>
             </w:r>
             <w:hyperlink r:id="rId13" w:history="1">
               <w:r>
@@ -6541,7 +7074,15 @@
               <w:t>051Prog</w:t>
             </w:r>
             <w:r>
-              <w:t>” e carica il proprio curriculum: “Rainone-Giuseppe-CV”; spunta la casella per il trattamento dei dati e clicca su “Conferma”.</w:t>
+              <w:t>” e carica il proprio curriculum: “</w:t>
+            </w:r>
+            <w:proofErr w:type="spellStart"/>
+            <w:r>
+              <w:t>Rainone</w:t>
+            </w:r>
+            <w:proofErr w:type="spellEnd"/>
+            <w:r>
+              <w:t>-Giuseppe-CV”; spunta la casella per il trattamento dei dati e clicca su “Conferma”.</w:t>
             </w:r>
           </w:p>
           <w:p>
@@ -6851,7 +7392,15 @@
               </w:numPr>
             </w:pPr>
             <w:r>
-              <w:t>Nome: “Giuseppe”, cognome: “Rainone”, e-mail: “</w:t>
+              <w:t>Nome: “Giuseppe”, cognome: “</w:t>
+            </w:r>
+            <w:proofErr w:type="spellStart"/>
+            <w:r>
+              <w:t>Rainone</w:t>
+            </w:r>
+            <w:proofErr w:type="spellEnd"/>
+            <w:r>
+              <w:t>”, e-mail: “</w:t>
             </w:r>
             <w:r>
               <w:t>giusepperainone@gmail.com</w:t>
@@ -6873,7 +7422,15 @@
             </w:r>
             <w:r>
               <w:lastRenderedPageBreak/>
-              <w:t>curriculum: “Rainone-Giuseppe-CV”; spunta la casella per il trattamento dei dati e clicca su “Conferma”.</w:t>
+              <w:t>curriculum: “</w:t>
+            </w:r>
+            <w:proofErr w:type="spellStart"/>
+            <w:r>
+              <w:t>Rainone</w:t>
+            </w:r>
+            <w:proofErr w:type="spellEnd"/>
+            <w:r>
+              <w:t>-Giuseppe-CV”; spunta la casella per il trattamento dei dati e clicca su “Conferma”.</w:t>
             </w:r>
           </w:p>
           <w:p>
@@ -7184,7 +7741,15 @@
               </w:numPr>
             </w:pPr>
             <w:r>
-              <w:t>Nome: “Giuseppe”, cognome: “Rainone”, e-mail: “</w:t>
+              <w:t>Nome: “Giuseppe”, cognome: “</w:t>
+            </w:r>
+            <w:proofErr w:type="spellStart"/>
+            <w:r>
+              <w:t>Rainone</w:t>
+            </w:r>
+            <w:proofErr w:type="spellEnd"/>
+            <w:r>
+              <w:t>”, e-mail: “</w:t>
             </w:r>
             <w:hyperlink r:id="rId14" w:history="1">
               <w:r>
@@ -7207,7 +7772,15 @@
               <w:t>etto_</w:t>
             </w:r>
             <w:r>
-              <w:t>” e carica il proprio curriculum: “Rainone-Giuseppe-CV”; spunta la casella per il trattamento dei dati e clicca su “Conferma”.</w:t>
+              <w:t>” e carica il proprio curriculum: “</w:t>
+            </w:r>
+            <w:proofErr w:type="spellStart"/>
+            <w:r>
+              <w:t>Rainone</w:t>
+            </w:r>
+            <w:proofErr w:type="spellEnd"/>
+            <w:r>
+              <w:t>-Giuseppe-CV”; spunta la casella per il trattamento dei dati e clicca su “Conferma”.</w:t>
             </w:r>
           </w:p>
           <w:p>
@@ -7529,7 +8102,15 @@
               </w:numPr>
             </w:pPr>
             <w:r>
-              <w:t>Nome: “Giuseppe”, cognome: “Rainone”, e-mail: “</w:t>
+              <w:t>Nome: “Giuseppe”, cognome: “</w:t>
+            </w:r>
+            <w:proofErr w:type="spellStart"/>
+            <w:r>
+              <w:t>Rainone</w:t>
+            </w:r>
+            <w:proofErr w:type="spellEnd"/>
+            <w:r>
+              <w:t>”, e-mail: “</w:t>
             </w:r>
             <w:hyperlink r:id="rId15" w:history="1">
               <w:r>
@@ -7562,7 +8143,15 @@
               <w:t>etto_</w:t>
             </w:r>
             <w:r>
-              <w:t>” e carica il proprio curriculum: “Rainone-Giuseppe-CV”; spunta la casella per il trattamento dei dati e clicca su “Conferma”.</w:t>
+              <w:t>” e carica il proprio curriculum: “</w:t>
+            </w:r>
+            <w:proofErr w:type="spellStart"/>
+            <w:r>
+              <w:t>Rainone</w:t>
+            </w:r>
+            <w:proofErr w:type="spellEnd"/>
+            <w:r>
+              <w:t>-Giuseppe-CV”; spunta la casella per il trattamento dei dati e clicca su “Conferma”.</w:t>
             </w:r>
           </w:p>
           <w:p>
@@ -7885,7 +8474,15 @@
               </w:numPr>
             </w:pPr>
             <w:r>
-              <w:t>Nome: “Giuseppe”, cognome: “Rainone”, e-mail: “</w:t>
+              <w:t>Nome: “Giuseppe”, cognome: “</w:t>
+            </w:r>
+            <w:proofErr w:type="spellStart"/>
+            <w:r>
+              <w:t>Rainone</w:t>
+            </w:r>
+            <w:proofErr w:type="spellEnd"/>
+            <w:r>
+              <w:t>”, e-mail: “</w:t>
             </w:r>
             <w:hyperlink r:id="rId16" w:history="1">
               <w:r>
@@ -7920,7 +8517,15 @@
               <w:t>etto_</w:t>
             </w:r>
             <w:r>
-              <w:t>” e carica il proprio curriculum: “Rainone-Giuseppe-CV”; spunta la casella per il trattamento dei dati e clicca su “Conferma”.</w:t>
+              <w:t>” e carica il proprio curriculum: “</w:t>
+            </w:r>
+            <w:proofErr w:type="spellStart"/>
+            <w:r>
+              <w:t>Rainone</w:t>
+            </w:r>
+            <w:proofErr w:type="spellEnd"/>
+            <w:r>
+              <w:t>-Giuseppe-CV”; spunta la casella per il trattamento dei dati e clicca su “Conferma”.</w:t>
             </w:r>
           </w:p>
           <w:p>
@@ -8236,7 +8841,15 @@
               </w:numPr>
             </w:pPr>
             <w:r>
-              <w:t>Nome: “Giuseppe”, cognome: “Rainone”, e-mail: “</w:t>
+              <w:t>Nome: “Giuseppe”, cognome: “</w:t>
+            </w:r>
+            <w:proofErr w:type="spellStart"/>
+            <w:r>
+              <w:t>Rainone</w:t>
+            </w:r>
+            <w:proofErr w:type="spellEnd"/>
+            <w:r>
+              <w:t>”, e-mail: “</w:t>
             </w:r>
             <w:hyperlink r:id="rId17" w:history="1">
               <w:r>
@@ -8257,7 +8870,15 @@
               <w:t xml:space="preserve"> </w:t>
             </w:r>
             <w:r>
-              <w:t>“Giuseppe33.”, password: “051Progetto_”, conferma password: “051Progetto_” e carica il proprio curriculum: “Rainone-Giuseppe-CV”; spunta la casella per il trattamento dei dati e clicca su “Conferma”.</w:t>
+              <w:t>“Giuseppe33.”, password: “051Progetto_”, conferma password: “051Progetto_” e carica il proprio curriculum: “</w:t>
+            </w:r>
+            <w:proofErr w:type="spellStart"/>
+            <w:r>
+              <w:t>Rainone</w:t>
+            </w:r>
+            <w:proofErr w:type="spellEnd"/>
+            <w:r>
+              <w:t>-Giuseppe-CV”; spunta la casella per il trattamento dei dati e clicca su “Conferma”.</w:t>
             </w:r>
           </w:p>
           <w:p>
@@ -8568,7 +9189,15 @@
               </w:numPr>
             </w:pPr>
             <w:r>
-              <w:t>Nome: “Giuseppe”, cognome: “Rainone”, e-mail: “</w:t>
+              <w:t>Nome: “Giuseppe”, cognome: “</w:t>
+            </w:r>
+            <w:proofErr w:type="spellStart"/>
+            <w:r>
+              <w:t>Rainone</w:t>
+            </w:r>
+            <w:proofErr w:type="spellEnd"/>
+            <w:r>
+              <w:t>”, e-mail: “</w:t>
             </w:r>
             <w:hyperlink r:id="rId18" w:history="1">
               <w:r>
@@ -8898,7 +9527,15 @@
               </w:numPr>
             </w:pPr>
             <w:r>
-              <w:t>Nome: “Giuseppe”, cognome: “Rainone”, e-mail: “</w:t>
+              <w:t>Nome: “Giuseppe”, cognome: “</w:t>
+            </w:r>
+            <w:proofErr w:type="spellStart"/>
+            <w:r>
+              <w:t>Rainone</w:t>
+            </w:r>
+            <w:proofErr w:type="spellEnd"/>
+            <w:r>
+              <w:t>”, e-mail: “</w:t>
             </w:r>
             <w:hyperlink r:id="rId19" w:history="1">
               <w:r>
@@ -8919,7 +9556,15 @@
               <w:t xml:space="preserve"> </w:t>
             </w:r>
             <w:r>
-              <w:t>“Giuseppe33.”, password: “051Progetto_”, conferma password: “051Progetto_” e carica il proprio curriculum: “Rainone-Giuseppe-CV”; spunta la casella per il trattamento dei dati e clicca su “Conferma”.</w:t>
+              <w:t>“Giuseppe33.”, password: “051Progetto_”, conferma password: “051Progetto_” e carica il proprio curriculum: “</w:t>
+            </w:r>
+            <w:proofErr w:type="spellStart"/>
+            <w:r>
+              <w:t>Rainone</w:t>
+            </w:r>
+            <w:proofErr w:type="spellEnd"/>
+            <w:r>
+              <w:t>-Giuseppe-CV”; spunta la casella per il trattamento dei dati e clicca su “Conferma”.</w:t>
             </w:r>
           </w:p>
           <w:p>
@@ -9230,7 +9875,15 @@
               </w:numPr>
             </w:pPr>
             <w:r>
-              <w:t>Nome: “Giuseppe”, cognome: “Rainone”, e-mail: “</w:t>
+              <w:t>Nome: “Giuseppe”, cognome: “</w:t>
+            </w:r>
+            <w:proofErr w:type="spellStart"/>
+            <w:r>
+              <w:t>Rainone</w:t>
+            </w:r>
+            <w:proofErr w:type="spellEnd"/>
+            <w:r>
+              <w:t>”, e-mail: “</w:t>
             </w:r>
             <w:hyperlink r:id="rId20" w:history="1">
               <w:r>
@@ -9247,7 +9900,15 @@
               <w:t xml:space="preserve"> </w:t>
             </w:r>
             <w:r>
-              <w:t>“Giuseppe33.”, password: “051Progetto_”, conferma password: “051Progetto_” e carica il proprio curriculum: “Rainone-Giuseppe-CV”.</w:t>
+              <w:t>“Giuseppe33.”, password: “051Progetto_”, conferma password: “051Progetto_” e carica il proprio curriculum: “</w:t>
+            </w:r>
+            <w:proofErr w:type="spellStart"/>
+            <w:r>
+              <w:t>Rainone</w:t>
+            </w:r>
+            <w:proofErr w:type="spellEnd"/>
+            <w:r>
+              <w:t>-Giuseppe-CV”.</w:t>
             </w:r>
           </w:p>
           <w:p>
@@ -9592,6 +10253,7 @@
               </w:rPr>
               <w:t>Non è presente nel database [</w:t>
             </w:r>
+            <w:proofErr w:type="spellStart"/>
             <w:r>
               <w:rPr>
                 <w:sz w:val="24"/>
@@ -9599,6 +10261,7 @@
               </w:rPr>
               <w:t>Error</w:t>
             </w:r>
+            <w:proofErr w:type="spellEnd"/>
             <w:r>
               <w:rPr>
                 <w:sz w:val="24"/>
@@ -9828,14 +10491,46 @@
                 <w:sz w:val="24"/>
                 <w:szCs w:val="24"/>
               </w:rPr>
-              <w:t xml:space="preserve">è la password per l’utente inserito [if PU_OK] </w:t>
-            </w:r>
-            <w:r>
-              <w:rPr>
-                <w:sz w:val="24"/>
-                <w:szCs w:val="24"/>
-              </w:rPr>
-              <w:t>[Error]</w:t>
+              <w:t>è la password per l’utente inserito [</w:t>
+            </w:r>
+            <w:proofErr w:type="spellStart"/>
+            <w:r>
+              <w:rPr>
+                <w:sz w:val="24"/>
+                <w:szCs w:val="24"/>
+              </w:rPr>
+              <w:t>if</w:t>
+            </w:r>
+            <w:proofErr w:type="spellEnd"/>
+            <w:r>
+              <w:rPr>
+                <w:sz w:val="24"/>
+                <w:szCs w:val="24"/>
+              </w:rPr>
+              <w:t xml:space="preserve"> PU_OK] </w:t>
+            </w:r>
+            <w:r>
+              <w:rPr>
+                <w:sz w:val="24"/>
+                <w:szCs w:val="24"/>
+              </w:rPr>
+              <w:t>[</w:t>
+            </w:r>
+            <w:proofErr w:type="spellStart"/>
+            <w:r>
+              <w:rPr>
+                <w:sz w:val="24"/>
+                <w:szCs w:val="24"/>
+              </w:rPr>
+              <w:t>Error</w:t>
+            </w:r>
+            <w:proofErr w:type="spellEnd"/>
+            <w:r>
+              <w:rPr>
+                <w:sz w:val="24"/>
+                <w:szCs w:val="24"/>
+              </w:rPr>
+              <w:t>]</w:t>
             </w:r>
           </w:p>
           <w:p>
@@ -9855,7 +10550,23 @@
                 <w:sz w:val="24"/>
                 <w:szCs w:val="24"/>
               </w:rPr>
-              <w:t xml:space="preserve">è la password per l’utente inserito [if PU_OK] </w:t>
+              <w:t>è la password per l’utente inserito [</w:t>
+            </w:r>
+            <w:proofErr w:type="spellStart"/>
+            <w:r>
+              <w:rPr>
+                <w:sz w:val="24"/>
+                <w:szCs w:val="24"/>
+              </w:rPr>
+              <w:t>if</w:t>
+            </w:r>
+            <w:proofErr w:type="spellEnd"/>
+            <w:r>
+              <w:rPr>
+                <w:sz w:val="24"/>
+                <w:szCs w:val="24"/>
+              </w:rPr>
+              <w:t xml:space="preserve"> PU_OK] </w:t>
             </w:r>
             <w:r>
               <w:rPr>
@@ -9864,12 +10575,21 @@
               </w:rPr>
               <w:t>[</w:t>
             </w:r>
-            <w:r>
-              <w:rPr>
-                <w:sz w:val="24"/>
-                <w:szCs w:val="24"/>
-              </w:rPr>
-              <w:t>property CP</w:t>
+            <w:proofErr w:type="spellStart"/>
+            <w:r>
+              <w:rPr>
+                <w:sz w:val="24"/>
+                <w:szCs w:val="24"/>
+              </w:rPr>
+              <w:t>property</w:t>
+            </w:r>
+            <w:proofErr w:type="spellEnd"/>
+            <w:r>
+              <w:rPr>
+                <w:sz w:val="24"/>
+                <w:szCs w:val="24"/>
+              </w:rPr>
+              <w:t xml:space="preserve"> CP</w:t>
             </w:r>
             <w:r>
               <w:rPr>
@@ -11294,8 +12014,13 @@
               <w:t>L’utente risulta</w:t>
             </w:r>
             <w:r>
-              <w:t xml:space="preserve"> autentivato</w:t>
-            </w:r>
+              <w:t xml:space="preserve"> </w:t>
+            </w:r>
+            <w:proofErr w:type="spellStart"/>
+            <w:r>
+              <w:t>autentivato</w:t>
+            </w:r>
+            <w:proofErr w:type="spellEnd"/>
             <w:r>
               <w:t xml:space="preserve"> ed è stato reindirizzato all’homepage.</w:t>
             </w:r>
@@ -11511,7 +12236,23 @@
                 <w:sz w:val="24"/>
                 <w:szCs w:val="24"/>
               </w:rPr>
-              <w:t>Il file caricato non è un pdf [Error]</w:t>
+              <w:t>Il file caricato non è un pdf [</w:t>
+            </w:r>
+            <w:proofErr w:type="spellStart"/>
+            <w:r>
+              <w:rPr>
+                <w:sz w:val="24"/>
+                <w:szCs w:val="24"/>
+              </w:rPr>
+              <w:t>Error</w:t>
+            </w:r>
+            <w:proofErr w:type="spellEnd"/>
+            <w:r>
+              <w:rPr>
+                <w:sz w:val="24"/>
+                <w:szCs w:val="24"/>
+              </w:rPr>
+              <w:t>]</w:t>
             </w:r>
           </w:p>
           <w:p>
@@ -11591,7 +12332,39 @@
                 <w:sz w:val="24"/>
                 <w:szCs w:val="24"/>
               </w:rPr>
-              <w:t>Dimensione superiore a 10mb [if ECM_OK][Error]</w:t>
+              <w:t>Dimensione superiore a 10mb [</w:t>
+            </w:r>
+            <w:proofErr w:type="spellStart"/>
+            <w:r>
+              <w:rPr>
+                <w:sz w:val="24"/>
+                <w:szCs w:val="24"/>
+              </w:rPr>
+              <w:t>if</w:t>
+            </w:r>
+            <w:proofErr w:type="spellEnd"/>
+            <w:r>
+              <w:rPr>
+                <w:sz w:val="24"/>
+                <w:szCs w:val="24"/>
+              </w:rPr>
+              <w:t xml:space="preserve"> ECM_OK][</w:t>
+            </w:r>
+            <w:proofErr w:type="spellStart"/>
+            <w:r>
+              <w:rPr>
+                <w:sz w:val="24"/>
+                <w:szCs w:val="24"/>
+              </w:rPr>
+              <w:t>Error</w:t>
+            </w:r>
+            <w:proofErr w:type="spellEnd"/>
+            <w:r>
+              <w:rPr>
+                <w:sz w:val="24"/>
+                <w:szCs w:val="24"/>
+              </w:rPr>
+              <w:t>]</w:t>
             </w:r>
           </w:p>
           <w:p>
@@ -11613,7 +12386,39 @@
                 <w:sz w:val="24"/>
                 <w:szCs w:val="24"/>
               </w:rPr>
-              <w:t>Dimensione minore o uguale a 10mb [if ECM_OK] [property DCM_OK]</w:t>
+              <w:t>Dimensione minore o uguale a 10mb [</w:t>
+            </w:r>
+            <w:proofErr w:type="spellStart"/>
+            <w:r>
+              <w:rPr>
+                <w:sz w:val="24"/>
+                <w:szCs w:val="24"/>
+              </w:rPr>
+              <w:t>if</w:t>
+            </w:r>
+            <w:proofErr w:type="spellEnd"/>
+            <w:r>
+              <w:rPr>
+                <w:sz w:val="24"/>
+                <w:szCs w:val="24"/>
+              </w:rPr>
+              <w:t xml:space="preserve"> ECM_OK] [</w:t>
+            </w:r>
+            <w:proofErr w:type="spellStart"/>
+            <w:r>
+              <w:rPr>
+                <w:sz w:val="24"/>
+                <w:szCs w:val="24"/>
+              </w:rPr>
+              <w:t>property</w:t>
+            </w:r>
+            <w:proofErr w:type="spellEnd"/>
+            <w:r>
+              <w:rPr>
+                <w:sz w:val="24"/>
+                <w:szCs w:val="24"/>
+              </w:rPr>
+              <w:t xml:space="preserve"> DCM_OK]</w:t>
             </w:r>
           </w:p>
         </w:tc>
@@ -13039,6 +13844,7 @@
               </w:rPr>
               <w:t xml:space="preserve">o: </w:t>
             </w:r>
+            <w:proofErr w:type="spellStart"/>
             <w:r>
               <w:rPr>
                 <w:sz w:val="24"/>
@@ -13046,6 +13852,7 @@
               </w:rPr>
               <w:t>idUtente</w:t>
             </w:r>
+            <w:proofErr w:type="spellEnd"/>
           </w:p>
         </w:tc>
       </w:tr>
@@ -13127,6 +13934,7 @@
               </w:rPr>
               <w:t xml:space="preserve"> [</w:t>
             </w:r>
+            <w:proofErr w:type="spellStart"/>
             <w:r>
               <w:rPr>
                 <w:sz w:val="24"/>
@@ -13134,6 +13942,7 @@
               </w:rPr>
               <w:t>Error</w:t>
             </w:r>
+            <w:proofErr w:type="spellEnd"/>
             <w:r>
               <w:rPr>
                 <w:sz w:val="24"/>
@@ -13710,7 +14519,23 @@
                 <w:sz w:val="24"/>
                 <w:szCs w:val="24"/>
               </w:rPr>
-              <w:t>una pagina di errore: “Impossibile bannare un utente che ha già ricevuto un ban”.</w:t>
+              <w:t xml:space="preserve">una pagina di errore: “Impossibile bannare un utente che ha già ricevuto un </w:t>
+            </w:r>
+            <w:proofErr w:type="spellStart"/>
+            <w:r>
+              <w:rPr>
+                <w:sz w:val="24"/>
+                <w:szCs w:val="24"/>
+              </w:rPr>
+              <w:t>ban</w:t>
+            </w:r>
+            <w:proofErr w:type="spellEnd"/>
+            <w:r>
+              <w:rPr>
+                <w:sz w:val="24"/>
+                <w:szCs w:val="24"/>
+              </w:rPr>
+              <w:t>”.</w:t>
             </w:r>
           </w:p>
         </w:tc>
@@ -13904,7 +14729,15 @@
               <w:jc w:val="right"/>
             </w:pPr>
             <w:r>
-              <w:t>Il sistema reinderizza l’utente</w:t>
+              <w:t xml:space="preserve">Il sistema </w:t>
+            </w:r>
+            <w:proofErr w:type="spellStart"/>
+            <w:r>
+              <w:t>reinderizza</w:t>
+            </w:r>
+            <w:proofErr w:type="spellEnd"/>
+            <w:r>
+              <w:t xml:space="preserve"> l’utente</w:t>
             </w:r>
           </w:p>
           <w:p>
@@ -14264,7 +15097,23 @@
                 <w:sz w:val="24"/>
                 <w:szCs w:val="24"/>
               </w:rPr>
-              <w:t xml:space="preserve"> [Error]</w:t>
+              <w:t xml:space="preserve"> [</w:t>
+            </w:r>
+            <w:proofErr w:type="spellStart"/>
+            <w:r>
+              <w:rPr>
+                <w:sz w:val="24"/>
+                <w:szCs w:val="24"/>
+              </w:rPr>
+              <w:t>Error</w:t>
+            </w:r>
+            <w:proofErr w:type="spellEnd"/>
+            <w:r>
+              <w:rPr>
+                <w:sz w:val="24"/>
+                <w:szCs w:val="24"/>
+              </w:rPr>
+              <w:t>]</w:t>
             </w:r>
           </w:p>
           <w:p>
@@ -14678,12 +15527,21 @@
                 <w:szCs w:val="24"/>
               </w:rPr>
             </w:pPr>
-            <w:r>
-              <w:rPr>
-                <w:sz w:val="24"/>
-                <w:szCs w:val="24"/>
-              </w:rPr>
-              <w:t>Submit con stringa vuota nella ricerca</w:t>
+            <w:proofErr w:type="spellStart"/>
+            <w:r>
+              <w:rPr>
+                <w:sz w:val="24"/>
+                <w:szCs w:val="24"/>
+              </w:rPr>
+              <w:t>Submit</w:t>
+            </w:r>
+            <w:proofErr w:type="spellEnd"/>
+            <w:r>
+              <w:rPr>
+                <w:sz w:val="24"/>
+                <w:szCs w:val="24"/>
+              </w:rPr>
+              <w:t xml:space="preserve"> con stringa vuota nella ricerca</w:t>
             </w:r>
           </w:p>
         </w:tc>
@@ -15070,12 +15928,21 @@
                 <w:szCs w:val="24"/>
               </w:rPr>
             </w:pPr>
-            <w:r>
-              <w:rPr>
-                <w:sz w:val="24"/>
-                <w:szCs w:val="24"/>
-              </w:rPr>
-              <w:t>Submit con stringa valida e senza annunci</w:t>
+            <w:proofErr w:type="spellStart"/>
+            <w:r>
+              <w:rPr>
+                <w:sz w:val="24"/>
+                <w:szCs w:val="24"/>
+              </w:rPr>
+              <w:t>Submit</w:t>
+            </w:r>
+            <w:proofErr w:type="spellEnd"/>
+            <w:r>
+              <w:rPr>
+                <w:sz w:val="24"/>
+                <w:szCs w:val="24"/>
+              </w:rPr>
+              <w:t xml:space="preserve"> con stringa valida e senza annunci</w:t>
             </w:r>
             <w:r>
               <w:rPr>
@@ -15458,12 +16325,21 @@
                 <w:szCs w:val="24"/>
               </w:rPr>
             </w:pPr>
-            <w:r>
-              <w:rPr>
-                <w:sz w:val="24"/>
-                <w:szCs w:val="24"/>
-              </w:rPr>
-              <w:t>Submit con stringa valida e con un solo annuncio risultante</w:t>
+            <w:proofErr w:type="spellStart"/>
+            <w:r>
+              <w:rPr>
+                <w:sz w:val="24"/>
+                <w:szCs w:val="24"/>
+              </w:rPr>
+              <w:t>Submit</w:t>
+            </w:r>
+            <w:proofErr w:type="spellEnd"/>
+            <w:r>
+              <w:rPr>
+                <w:sz w:val="24"/>
+                <w:szCs w:val="24"/>
+              </w:rPr>
+              <w:t xml:space="preserve"> con stringa valida e con un solo annuncio risultante</w:t>
             </w:r>
           </w:p>
         </w:tc>
@@ -15870,12 +16746,21 @@
                 <w:u w:val="single"/>
               </w:rPr>
             </w:pPr>
-            <w:r>
-              <w:rPr>
-                <w:sz w:val="24"/>
-                <w:szCs w:val="24"/>
-              </w:rPr>
-              <w:t xml:space="preserve">Submit con stringa valida e </w:t>
+            <w:proofErr w:type="spellStart"/>
+            <w:r>
+              <w:rPr>
+                <w:sz w:val="24"/>
+                <w:szCs w:val="24"/>
+              </w:rPr>
+              <w:t>Submit</w:t>
+            </w:r>
+            <w:proofErr w:type="spellEnd"/>
+            <w:r>
+              <w:rPr>
+                <w:sz w:val="24"/>
+                <w:szCs w:val="24"/>
+              </w:rPr>
+              <w:t xml:space="preserve"> con stringa valida e </w:t>
             </w:r>
             <w:r>
               <w:rPr>
@@ -16347,6 +17232,7 @@
               </w:rPr>
               <w:t xml:space="preserve">o: </w:t>
             </w:r>
+            <w:proofErr w:type="spellStart"/>
             <w:r>
               <w:rPr>
                 <w:sz w:val="24"/>
@@ -16359,7 +17245,15 @@
                 <w:sz w:val="24"/>
                 <w:szCs w:val="24"/>
               </w:rPr>
-              <w:t xml:space="preserve">Utente </w:t>
+              <w:t>Utente</w:t>
+            </w:r>
+            <w:proofErr w:type="spellEnd"/>
+            <w:r>
+              <w:rPr>
+                <w:sz w:val="24"/>
+                <w:szCs w:val="24"/>
+              </w:rPr>
+              <w:t xml:space="preserve"> </w:t>
             </w:r>
           </w:p>
         </w:tc>
@@ -16412,7 +17306,23 @@
                 <w:sz w:val="24"/>
                 <w:szCs w:val="24"/>
               </w:rPr>
-              <w:t>Non c’è nessun utente autenticato [Error]</w:t>
+              <w:t>Non c’è nessun utente autenticato [</w:t>
+            </w:r>
+            <w:proofErr w:type="spellStart"/>
+            <w:r>
+              <w:rPr>
+                <w:sz w:val="24"/>
+                <w:szCs w:val="24"/>
+              </w:rPr>
+              <w:t>Error</w:t>
+            </w:r>
+            <w:proofErr w:type="spellEnd"/>
+            <w:r>
+              <w:rPr>
+                <w:sz w:val="24"/>
+                <w:szCs w:val="24"/>
+              </w:rPr>
+              <w:t>]</w:t>
             </w:r>
           </w:p>
           <w:p>
@@ -16540,14 +17450,46 @@
                 <w:sz w:val="24"/>
                 <w:szCs w:val="24"/>
               </w:rPr>
-              <w:t xml:space="preserve">[if SV_OK] </w:t>
-            </w:r>
-            <w:r>
-              <w:rPr>
-                <w:sz w:val="24"/>
-                <w:szCs w:val="24"/>
-              </w:rPr>
-              <w:t>[Error]</w:t>
+              <w:t>[</w:t>
+            </w:r>
+            <w:proofErr w:type="spellStart"/>
+            <w:r>
+              <w:rPr>
+                <w:sz w:val="24"/>
+                <w:szCs w:val="24"/>
+              </w:rPr>
+              <w:t>if</w:t>
+            </w:r>
+            <w:proofErr w:type="spellEnd"/>
+            <w:r>
+              <w:rPr>
+                <w:sz w:val="24"/>
+                <w:szCs w:val="24"/>
+              </w:rPr>
+              <w:t xml:space="preserve"> SV_OK] </w:t>
+            </w:r>
+            <w:r>
+              <w:rPr>
+                <w:sz w:val="24"/>
+                <w:szCs w:val="24"/>
+              </w:rPr>
+              <w:t>[</w:t>
+            </w:r>
+            <w:proofErr w:type="spellStart"/>
+            <w:r>
+              <w:rPr>
+                <w:sz w:val="24"/>
+                <w:szCs w:val="24"/>
+              </w:rPr>
+              <w:t>Error</w:t>
+            </w:r>
+            <w:proofErr w:type="spellEnd"/>
+            <w:r>
+              <w:rPr>
+                <w:sz w:val="24"/>
+                <w:szCs w:val="24"/>
+              </w:rPr>
+              <w:t>]</w:t>
             </w:r>
           </w:p>
           <w:p>
@@ -16581,7 +17523,23 @@
                 <w:sz w:val="24"/>
                 <w:szCs w:val="24"/>
               </w:rPr>
-              <w:t xml:space="preserve"> [if SV_OK]</w:t>
+              <w:t xml:space="preserve"> [</w:t>
+            </w:r>
+            <w:proofErr w:type="spellStart"/>
+            <w:r>
+              <w:rPr>
+                <w:sz w:val="24"/>
+                <w:szCs w:val="24"/>
+              </w:rPr>
+              <w:t>if</w:t>
+            </w:r>
+            <w:proofErr w:type="spellEnd"/>
+            <w:r>
+              <w:rPr>
+                <w:sz w:val="24"/>
+                <w:szCs w:val="24"/>
+              </w:rPr>
+              <w:t xml:space="preserve"> SV_OK]</w:t>
             </w:r>
             <w:r>
               <w:rPr>
@@ -16597,12 +17555,21 @@
               </w:rPr>
               <w:t>[</w:t>
             </w:r>
-            <w:r>
-              <w:rPr>
-                <w:sz w:val="24"/>
-                <w:szCs w:val="24"/>
-              </w:rPr>
-              <w:t>property R</w:t>
+            <w:proofErr w:type="spellStart"/>
+            <w:r>
+              <w:rPr>
+                <w:sz w:val="24"/>
+                <w:szCs w:val="24"/>
+              </w:rPr>
+              <w:t>property</w:t>
+            </w:r>
+            <w:proofErr w:type="spellEnd"/>
+            <w:r>
+              <w:rPr>
+                <w:sz w:val="24"/>
+                <w:szCs w:val="24"/>
+              </w:rPr>
+              <w:t xml:space="preserve"> R</w:t>
             </w:r>
             <w:r>
               <w:rPr>
@@ -16705,6 +17672,7 @@
               </w:rPr>
               <w:t xml:space="preserve">o: </w:t>
             </w:r>
+            <w:proofErr w:type="spellStart"/>
             <w:r>
               <w:rPr>
                 <w:sz w:val="24"/>
@@ -16712,6 +17680,7 @@
               </w:rPr>
               <w:t>idAnnuncio</w:t>
             </w:r>
+            <w:proofErr w:type="spellEnd"/>
           </w:p>
         </w:tc>
       </w:tr>
@@ -16781,7 +17750,23 @@
                 <w:sz w:val="24"/>
                 <w:szCs w:val="24"/>
               </w:rPr>
-              <w:t xml:space="preserve">L’utente si è già candidato per l’annuncio [if </w:t>
+              <w:t>L’utente si è già candidato per l’annuncio [</w:t>
+            </w:r>
+            <w:proofErr w:type="spellStart"/>
+            <w:r>
+              <w:rPr>
+                <w:sz w:val="24"/>
+                <w:szCs w:val="24"/>
+              </w:rPr>
+              <w:t>if</w:t>
+            </w:r>
+            <w:proofErr w:type="spellEnd"/>
+            <w:r>
+              <w:rPr>
+                <w:sz w:val="24"/>
+                <w:szCs w:val="24"/>
+              </w:rPr>
+              <w:t xml:space="preserve"> </w:t>
             </w:r>
             <w:r>
               <w:rPr>
@@ -16802,7 +17787,23 @@
                 <w:sz w:val="24"/>
                 <w:szCs w:val="24"/>
               </w:rPr>
-              <w:t xml:space="preserve"> AND if RC_OK</w:t>
+              <w:t xml:space="preserve"> AND </w:t>
+            </w:r>
+            <w:proofErr w:type="spellStart"/>
+            <w:r>
+              <w:rPr>
+                <w:sz w:val="24"/>
+                <w:szCs w:val="24"/>
+              </w:rPr>
+              <w:t>if</w:t>
+            </w:r>
+            <w:proofErr w:type="spellEnd"/>
+            <w:r>
+              <w:rPr>
+                <w:sz w:val="24"/>
+                <w:szCs w:val="24"/>
+              </w:rPr>
+              <w:t xml:space="preserve"> RC_OK</w:t>
             </w:r>
             <w:r>
               <w:rPr>
@@ -16823,7 +17824,23 @@
                 <w:sz w:val="24"/>
                 <w:szCs w:val="24"/>
               </w:rPr>
-              <w:t>[Error]</w:t>
+              <w:t>[</w:t>
+            </w:r>
+            <w:proofErr w:type="spellStart"/>
+            <w:r>
+              <w:rPr>
+                <w:sz w:val="24"/>
+                <w:szCs w:val="24"/>
+              </w:rPr>
+              <w:t>Error</w:t>
+            </w:r>
+            <w:proofErr w:type="spellEnd"/>
+            <w:r>
+              <w:rPr>
+                <w:sz w:val="24"/>
+                <w:szCs w:val="24"/>
+              </w:rPr>
+              <w:t>]</w:t>
             </w:r>
           </w:p>
           <w:p>
@@ -16850,7 +17867,55 @@
                 <w:sz w:val="24"/>
                 <w:szCs w:val="24"/>
               </w:rPr>
-              <w:t>[if SV_OK AND if RC_OK] [property PIA_OK]</w:t>
+              <w:t>[</w:t>
+            </w:r>
+            <w:proofErr w:type="spellStart"/>
+            <w:r>
+              <w:rPr>
+                <w:sz w:val="24"/>
+                <w:szCs w:val="24"/>
+              </w:rPr>
+              <w:t>if</w:t>
+            </w:r>
+            <w:proofErr w:type="spellEnd"/>
+            <w:r>
+              <w:rPr>
+                <w:sz w:val="24"/>
+                <w:szCs w:val="24"/>
+              </w:rPr>
+              <w:t xml:space="preserve"> SV_OK AND </w:t>
+            </w:r>
+            <w:proofErr w:type="spellStart"/>
+            <w:r>
+              <w:rPr>
+                <w:sz w:val="24"/>
+                <w:szCs w:val="24"/>
+              </w:rPr>
+              <w:t>if</w:t>
+            </w:r>
+            <w:proofErr w:type="spellEnd"/>
+            <w:r>
+              <w:rPr>
+                <w:sz w:val="24"/>
+                <w:szCs w:val="24"/>
+              </w:rPr>
+              <w:t xml:space="preserve"> RC_OK] [</w:t>
+            </w:r>
+            <w:proofErr w:type="spellStart"/>
+            <w:r>
+              <w:rPr>
+                <w:sz w:val="24"/>
+                <w:szCs w:val="24"/>
+              </w:rPr>
+              <w:t>property</w:t>
+            </w:r>
+            <w:proofErr w:type="spellEnd"/>
+            <w:r>
+              <w:rPr>
+                <w:sz w:val="24"/>
+                <w:szCs w:val="24"/>
+              </w:rPr>
+              <w:t xml:space="preserve"> PIA_OK]</w:t>
             </w:r>
           </w:p>
         </w:tc>
@@ -19159,8 +20224,13 @@
               <w:t>o:</w:t>
             </w:r>
             <w:r>
-              <w:t xml:space="preserve"> IdInoccupato</w:t>
-            </w:r>
+              <w:t xml:space="preserve"> </w:t>
+            </w:r>
+            <w:proofErr w:type="spellStart"/>
+            <w:r>
+              <w:t>IdInoccupato</w:t>
+            </w:r>
+            <w:proofErr w:type="spellEnd"/>
           </w:p>
           <w:p>
             <w:pPr>
@@ -19288,7 +20358,23 @@
                 <w:sz w:val="24"/>
                 <w:szCs w:val="24"/>
               </w:rPr>
-              <w:t xml:space="preserve"> [Error]</w:t>
+              <w:t xml:space="preserve"> [</w:t>
+            </w:r>
+            <w:proofErr w:type="spellStart"/>
+            <w:r>
+              <w:rPr>
+                <w:sz w:val="24"/>
+                <w:szCs w:val="24"/>
+              </w:rPr>
+              <w:t>Error</w:t>
+            </w:r>
+            <w:proofErr w:type="spellEnd"/>
+            <w:r>
+              <w:rPr>
+                <w:sz w:val="24"/>
+                <w:szCs w:val="24"/>
+              </w:rPr>
+              <w:t>]</w:t>
             </w:r>
           </w:p>
           <w:p>
@@ -19472,12 +20558,21 @@
               </w:rPr>
               <w:t>[</w:t>
             </w:r>
-            <w:r>
-              <w:rPr>
-                <w:sz w:val="24"/>
-                <w:szCs w:val="24"/>
-              </w:rPr>
-              <w:t>Error]</w:t>
+            <w:proofErr w:type="spellStart"/>
+            <w:r>
+              <w:rPr>
+                <w:sz w:val="24"/>
+                <w:szCs w:val="24"/>
+              </w:rPr>
+              <w:t>Error</w:t>
+            </w:r>
+            <w:proofErr w:type="spellEnd"/>
+            <w:r>
+              <w:rPr>
+                <w:sz w:val="24"/>
+                <w:szCs w:val="24"/>
+              </w:rPr>
+              <w:t>]</w:t>
             </w:r>
           </w:p>
           <w:p>
@@ -22427,7 +23522,23 @@
                 <w:sz w:val="24"/>
                 <w:szCs w:val="24"/>
               </w:rPr>
-              <w:t>Non rispecchia il formato [Error]</w:t>
+              <w:t>Non rispecchia il formato [</w:t>
+            </w:r>
+            <w:proofErr w:type="spellStart"/>
+            <w:r>
+              <w:rPr>
+                <w:sz w:val="24"/>
+                <w:szCs w:val="24"/>
+              </w:rPr>
+              <w:t>Error</w:t>
+            </w:r>
+            <w:proofErr w:type="spellEnd"/>
+            <w:r>
+              <w:rPr>
+                <w:sz w:val="24"/>
+                <w:szCs w:val="24"/>
+              </w:rPr>
+              <w:t>]</w:t>
             </w:r>
           </w:p>
           <w:p>
@@ -22564,15 +23675,24 @@
                 <w:rFonts w:eastAsiaTheme="minorHAnsi" w:cstheme="minorHAnsi"/>
                 <w:color w:val="000000" w:themeColor="text1"/>
               </w:rPr>
-              <w:t>^[A-Za-z</w:t>
-            </w:r>
+              <w:t>^[A-Za-</w:t>
+            </w:r>
+            <w:proofErr w:type="spellStart"/>
             <w:r>
               <w:rPr>
                 <w:rFonts w:eastAsiaTheme="minorHAnsi" w:cstheme="minorHAnsi"/>
                 <w:color w:val="000000" w:themeColor="text1"/>
               </w:rPr>
+              <w:t>z</w:t>
+            </w:r>
+            <w:r>
+              <w:rPr>
+                <w:rFonts w:eastAsiaTheme="minorHAnsi" w:cstheme="minorHAnsi"/>
+                <w:color w:val="000000" w:themeColor="text1"/>
+              </w:rPr>
               <w:t>àèìòù</w:t>
             </w:r>
+            <w:proofErr w:type="spellEnd"/>
             <w:r>
               <w:rPr>
                 <w:rFonts w:eastAsiaTheme="minorHAnsi" w:cstheme="minorHAnsi"/>
@@ -22649,7 +23769,23 @@
                 <w:sz w:val="24"/>
                 <w:szCs w:val="24"/>
               </w:rPr>
-              <w:t>Non rispecchia il formato [Error]</w:t>
+              <w:t>Non rispecchia il formato [</w:t>
+            </w:r>
+            <w:proofErr w:type="spellStart"/>
+            <w:r>
+              <w:rPr>
+                <w:sz w:val="24"/>
+                <w:szCs w:val="24"/>
+              </w:rPr>
+              <w:t>Error</w:t>
+            </w:r>
+            <w:proofErr w:type="spellEnd"/>
+            <w:r>
+              <w:rPr>
+                <w:sz w:val="24"/>
+                <w:szCs w:val="24"/>
+              </w:rPr>
+              <w:t>]</w:t>
             </w:r>
           </w:p>
           <w:p>
@@ -22784,7 +23920,23 @@
                 <w:sz w:val="24"/>
                 <w:szCs w:val="24"/>
               </w:rPr>
-              <w:t>^[A-Za-z\é\è\ò\à\ù\ì\ .,!?']{</w:t>
+              <w:t>^[A-Za-z\</w:t>
+            </w:r>
+            <w:proofErr w:type="spellStart"/>
+            <w:r>
+              <w:rPr>
+                <w:sz w:val="24"/>
+                <w:szCs w:val="24"/>
+              </w:rPr>
+              <w:t>é</w:t>
+            </w:r>
+            <w:proofErr w:type="spellEnd"/>
+            <w:r>
+              <w:rPr>
+                <w:sz w:val="24"/>
+                <w:szCs w:val="24"/>
+              </w:rPr>
+              <w:t>\è\ò\à\ù\ì\ .,!?']{</w:t>
             </w:r>
             <w:r>
               <w:rPr>
@@ -22883,7 +24035,23 @@
                 <w:sz w:val="24"/>
                 <w:szCs w:val="24"/>
               </w:rPr>
-              <w:t>Non rispecchia il formato [Error]</w:t>
+              <w:t>Non rispecchia il formato [</w:t>
+            </w:r>
+            <w:proofErr w:type="spellStart"/>
+            <w:r>
+              <w:rPr>
+                <w:sz w:val="24"/>
+                <w:szCs w:val="24"/>
+              </w:rPr>
+              <w:t>Error</w:t>
+            </w:r>
+            <w:proofErr w:type="spellEnd"/>
+            <w:r>
+              <w:rPr>
+                <w:sz w:val="24"/>
+                <w:szCs w:val="24"/>
+              </w:rPr>
+              <w:t>]</w:t>
             </w:r>
           </w:p>
           <w:p>
@@ -23018,7 +24186,23 @@
                 <w:sz w:val="24"/>
                 <w:szCs w:val="24"/>
               </w:rPr>
-              <w:t>^[A-Za-z\é\è\ò\à\ù\ì\ .,!?']{</w:t>
+              <w:t>^[A-Za-z\</w:t>
+            </w:r>
+            <w:proofErr w:type="spellStart"/>
+            <w:r>
+              <w:rPr>
+                <w:sz w:val="24"/>
+                <w:szCs w:val="24"/>
+              </w:rPr>
+              <w:t>é</w:t>
+            </w:r>
+            <w:proofErr w:type="spellEnd"/>
+            <w:r>
+              <w:rPr>
+                <w:sz w:val="24"/>
+                <w:szCs w:val="24"/>
+              </w:rPr>
+              <w:t>\è\ò\à\ù\ì\ .,!?']{</w:t>
             </w:r>
             <w:r>
               <w:rPr>
@@ -23117,7 +24301,23 @@
                 <w:sz w:val="24"/>
                 <w:szCs w:val="24"/>
               </w:rPr>
-              <w:t>Non rispecchia il formato [Error]</w:t>
+              <w:t>Non rispecchia il formato [</w:t>
+            </w:r>
+            <w:proofErr w:type="spellStart"/>
+            <w:r>
+              <w:rPr>
+                <w:sz w:val="24"/>
+                <w:szCs w:val="24"/>
+              </w:rPr>
+              <w:t>Error</w:t>
+            </w:r>
+            <w:proofErr w:type="spellEnd"/>
+            <w:r>
+              <w:rPr>
+                <w:sz w:val="24"/>
+                <w:szCs w:val="24"/>
+              </w:rPr>
+              <w:t>]</w:t>
             </w:r>
           </w:p>
           <w:p>
@@ -23252,7 +24452,15 @@
                 <w:sz w:val="24"/>
                 <w:szCs w:val="24"/>
               </w:rPr>
-              <w:t>^[A-Za-z</w:t>
+              <w:t>^[A-Za-</w:t>
+            </w:r>
+            <w:proofErr w:type="spellStart"/>
+            <w:r>
+              <w:rPr>
+                <w:sz w:val="24"/>
+                <w:szCs w:val="24"/>
+              </w:rPr>
+              <w:t>z</w:t>
             </w:r>
             <w:r>
               <w:rPr>
@@ -23261,6 +24469,7 @@
               </w:rPr>
               <w:t>àèìòù</w:t>
             </w:r>
+            <w:proofErr w:type="spellEnd"/>
             <w:r>
               <w:rPr>
                 <w:sz w:val="24"/>
@@ -23337,7 +24546,23 @@
                 <w:sz w:val="24"/>
                 <w:szCs w:val="24"/>
               </w:rPr>
-              <w:t>Non rispecchia il formato [Error]</w:t>
+              <w:t>Non rispecchia il formato [</w:t>
+            </w:r>
+            <w:proofErr w:type="spellStart"/>
+            <w:r>
+              <w:rPr>
+                <w:sz w:val="24"/>
+                <w:szCs w:val="24"/>
+              </w:rPr>
+              <w:t>Error</w:t>
+            </w:r>
+            <w:proofErr w:type="spellEnd"/>
+            <w:r>
+              <w:rPr>
+                <w:sz w:val="24"/>
+                <w:szCs w:val="24"/>
+              </w:rPr>
+              <w:t>]</w:t>
             </w:r>
           </w:p>
           <w:p>
@@ -23550,7 +24775,23 @@
                 <w:sz w:val="24"/>
                 <w:szCs w:val="24"/>
               </w:rPr>
-              <w:t xml:space="preserve"> [Error]</w:t>
+              <w:t xml:space="preserve"> [</w:t>
+            </w:r>
+            <w:proofErr w:type="spellStart"/>
+            <w:r>
+              <w:rPr>
+                <w:sz w:val="24"/>
+                <w:szCs w:val="24"/>
+              </w:rPr>
+              <w:t>Error</w:t>
+            </w:r>
+            <w:proofErr w:type="spellEnd"/>
+            <w:r>
+              <w:rPr>
+                <w:sz w:val="24"/>
+                <w:szCs w:val="24"/>
+              </w:rPr>
+              <w:t>]</w:t>
             </w:r>
           </w:p>
           <w:p>
@@ -24653,7 +25894,15 @@
               <w:t>L’</w:t>
             </w:r>
             <w:r>
-              <w:t>azienda sta compilando il form per pubblicare un annuncio</w:t>
+              <w:t xml:space="preserve">azienda sta compilando il </w:t>
+            </w:r>
+            <w:proofErr w:type="spellStart"/>
+            <w:r>
+              <w:t>form</w:t>
+            </w:r>
+            <w:proofErr w:type="spellEnd"/>
+            <w:r>
+              <w:t xml:space="preserve"> per pubblicare un annuncio</w:t>
             </w:r>
           </w:p>
         </w:tc>
@@ -24698,11 +25947,29 @@
             <w:r>
               <w:t>Titolo: ”</w:t>
             </w:r>
-            <w:r>
-              <w:t xml:space="preserve">Cerc”, tag: “Trasporto”, descrizione: “Azienda leader dei trasporti in Italia, cerca nuovi profili da inserire nel proprio organico”, requisiti: “Richiesto il possesso della patente CQC da almeno 5 anni con esperienza regressa nel settore di almeno 2 anni.”, </w:t>
-            </w:r>
-            <w:r>
-              <w:t xml:space="preserve">città:”Roma”, </w:t>
+            <w:proofErr w:type="spellStart"/>
+            <w:r>
+              <w:t>Cerc</w:t>
+            </w:r>
+            <w:proofErr w:type="spellEnd"/>
+            <w:r>
+              <w:t xml:space="preserve">”, tag: “Trasporto”, descrizione: “Azienda leader dei trasporti in Italia, cerca nuovi profili da inserire nel proprio organico”, requisiti: “Richiesto il possesso della patente CQC da almeno 5 anni con esperienza </w:t>
+            </w:r>
+            <w:proofErr w:type="spellStart"/>
+            <w:r>
+              <w:t>regressa</w:t>
+            </w:r>
+            <w:proofErr w:type="spellEnd"/>
+            <w:r>
+              <w:t xml:space="preserve"> nel settore di almeno 2 anni.”, </w:t>
+            </w:r>
+            <w:proofErr w:type="spellStart"/>
+            <w:r>
+              <w:t>città:”Roma</w:t>
+            </w:r>
+            <w:proofErr w:type="spellEnd"/>
+            <w:r>
+              <w:t xml:space="preserve">”, </w:t>
             </w:r>
             <w:r>
               <w:t>contratto: “Full-time”.</w:t>
@@ -24992,7 +26259,15 @@
               <w:t>L’</w:t>
             </w:r>
             <w:r>
-              <w:t>azienda sta compilando il form per pubblicare un annuncio</w:t>
+              <w:t xml:space="preserve">azienda sta compilando il </w:t>
+            </w:r>
+            <w:proofErr w:type="spellStart"/>
+            <w:r>
+              <w:t>form</w:t>
+            </w:r>
+            <w:proofErr w:type="spellEnd"/>
+            <w:r>
+              <w:t xml:space="preserve"> per pubblicare un annuncio</w:t>
             </w:r>
           </w:p>
         </w:tc>
@@ -25050,10 +26325,23 @@
               <w:t>0</w:t>
             </w:r>
             <w:r>
-              <w:t xml:space="preserve">”, descrizione: “Azienda leader dei trasporti in Italia, cerca nuovi profili da inserire nel proprio organico”, requisiti: “Richiesto il possesso della patente CQC da almeno 5 anni con esperienza regressa nel settore di almeno 2 anni.”, </w:t>
-            </w:r>
-            <w:r>
-              <w:t xml:space="preserve">città:”Roma”, </w:t>
+              <w:t xml:space="preserve">”, descrizione: “Azienda leader dei trasporti in Italia, cerca nuovi profili da inserire nel proprio organico”, requisiti: “Richiesto il possesso della patente CQC da almeno 5 anni con esperienza </w:t>
+            </w:r>
+            <w:proofErr w:type="spellStart"/>
+            <w:r>
+              <w:t>regressa</w:t>
+            </w:r>
+            <w:proofErr w:type="spellEnd"/>
+            <w:r>
+              <w:t xml:space="preserve"> nel settore di almeno 2 anni.”, </w:t>
+            </w:r>
+            <w:proofErr w:type="spellStart"/>
+            <w:r>
+              <w:t>città:”Roma</w:t>
+            </w:r>
+            <w:proofErr w:type="spellEnd"/>
+            <w:r>
+              <w:t xml:space="preserve">”, </w:t>
             </w:r>
             <w:r>
               <w:t>contratto: “Full-time”.</w:t>
@@ -25339,7 +26627,15 @@
               <w:t>L’</w:t>
             </w:r>
             <w:r>
-              <w:t>azienda sta compilando il form per pubblicare un annuncio</w:t>
+              <w:t xml:space="preserve">azienda sta compilando il </w:t>
+            </w:r>
+            <w:proofErr w:type="spellStart"/>
+            <w:r>
+              <w:t>form</w:t>
+            </w:r>
+            <w:proofErr w:type="spellEnd"/>
+            <w:r>
+              <w:t xml:space="preserve"> per pubblicare un annuncio</w:t>
             </w:r>
           </w:p>
         </w:tc>
@@ -25397,10 +26693,31 @@
               <w:t>o</w:t>
             </w:r>
             <w:r>
-              <w:t xml:space="preserve">”, descrizione: “Azien”, requisiti: “Richiesto il possesso della patente CQC da almeno 5 anni con esperienza regressa nel settore di almeno 2 anni.”, </w:t>
-            </w:r>
-            <w:r>
-              <w:t xml:space="preserve">città:”Roma”, </w:t>
+              <w:t>”, descrizione: “</w:t>
+            </w:r>
+            <w:proofErr w:type="spellStart"/>
+            <w:r>
+              <w:t>Azien</w:t>
+            </w:r>
+            <w:proofErr w:type="spellEnd"/>
+            <w:r>
+              <w:t xml:space="preserve">”, requisiti: “Richiesto il possesso della patente CQC da almeno 5 anni con esperienza </w:t>
+            </w:r>
+            <w:proofErr w:type="spellStart"/>
+            <w:r>
+              <w:t>regressa</w:t>
+            </w:r>
+            <w:proofErr w:type="spellEnd"/>
+            <w:r>
+              <w:t xml:space="preserve"> nel settore di almeno 2 anni.”, </w:t>
+            </w:r>
+            <w:proofErr w:type="spellStart"/>
+            <w:r>
+              <w:t>città:”Roma</w:t>
+            </w:r>
+            <w:proofErr w:type="spellEnd"/>
+            <w:r>
+              <w:t xml:space="preserve">”, </w:t>
             </w:r>
             <w:r>
               <w:t>contratto: “Full-time”.</w:t>
@@ -25683,7 +27000,15 @@
               <w:t>L’</w:t>
             </w:r>
             <w:r>
-              <w:t>azienda sta compilando il form per pubblicare un annuncio</w:t>
+              <w:t xml:space="preserve">azienda sta compilando il </w:t>
+            </w:r>
+            <w:proofErr w:type="spellStart"/>
+            <w:r>
+              <w:t>form</w:t>
+            </w:r>
+            <w:proofErr w:type="spellEnd"/>
+            <w:r>
+              <w:t xml:space="preserve"> per pubblicare un annuncio</w:t>
             </w:r>
           </w:p>
         </w:tc>
@@ -25737,14 +27062,24 @@
             <w:r>
               <w:t xml:space="preserve">”, tag: “Trasporto”, descrizione: “Azienda leader dei trasporti in Italia, cerca nuovi profili da inserire nel proprio organico”, requisiti: “di </w:t>
             </w:r>
+            <w:proofErr w:type="spellStart"/>
             <w:r>
               <w:t>alem</w:t>
             </w:r>
+            <w:proofErr w:type="spellEnd"/>
             <w:r>
               <w:t>”,</w:t>
             </w:r>
             <w:r>
-              <w:t xml:space="preserve"> città:”Roma”, </w:t>
+              <w:t xml:space="preserve"> </w:t>
+            </w:r>
+            <w:proofErr w:type="spellStart"/>
+            <w:r>
+              <w:t>città:”Roma</w:t>
+            </w:r>
+            <w:proofErr w:type="spellEnd"/>
+            <w:r>
+              <w:t xml:space="preserve">”, </w:t>
             </w:r>
             <w:r>
               <w:t>contratto: “Full-time”.</w:t>
@@ -26031,7 +27366,15 @@
               <w:t>L’</w:t>
             </w:r>
             <w:r>
-              <w:t>azienda sta compilando il form per pubblicare un annuncio</w:t>
+              <w:t xml:space="preserve">azienda sta compilando il </w:t>
+            </w:r>
+            <w:proofErr w:type="spellStart"/>
+            <w:r>
+              <w:t>form</w:t>
+            </w:r>
+            <w:proofErr w:type="spellEnd"/>
+            <w:r>
+              <w:t xml:space="preserve"> per pubblicare un annuncio</w:t>
             </w:r>
           </w:p>
         </w:tc>
@@ -26083,7 +27426,15 @@
               <w:t>asi autista</w:t>
             </w:r>
             <w:r>
-              <w:t>”, tag: “Trasporto”, descrizione: “Azienda leader dei trasporti in Italia, cerca nuovi profili da inserire nel proprio organico”, requisiti: “Richiesto il possesso della patente CQC da almeno 5 anni con esperienza regressa nel settore di almeno 2 anni</w:t>
+              <w:t xml:space="preserve">”, tag: “Trasporto”, descrizione: “Azienda leader dei trasporti in Italia, cerca nuovi profili da inserire nel proprio organico”, requisiti: “Richiesto il possesso della patente CQC da almeno 5 anni con esperienza </w:t>
+            </w:r>
+            <w:proofErr w:type="spellStart"/>
+            <w:r>
+              <w:t>regressa</w:t>
+            </w:r>
+            <w:proofErr w:type="spellEnd"/>
+            <w:r>
+              <w:t xml:space="preserve"> nel settore di almeno 2 anni</w:t>
             </w:r>
             <w:r>
               <w:t>.</w:t>
@@ -26091,8 +27442,21 @@
             <w:r>
               <w:t xml:space="preserve">”, </w:t>
             </w:r>
-            <w:r>
-              <w:t>città:”a”, contratto:”Full-time”.</w:t>
+            <w:proofErr w:type="spellStart"/>
+            <w:r>
+              <w:t>città:”a</w:t>
+            </w:r>
+            <w:proofErr w:type="spellEnd"/>
+            <w:r>
+              <w:t xml:space="preserve">”, </w:t>
+            </w:r>
+            <w:proofErr w:type="spellStart"/>
+            <w:r>
+              <w:t>contratto:”Full-time</w:t>
+            </w:r>
+            <w:proofErr w:type="spellEnd"/>
+            <w:r>
+              <w:t>”.</w:t>
             </w:r>
           </w:p>
           <w:p>
@@ -26393,7 +27757,15 @@
               <w:t>L’</w:t>
             </w:r>
             <w:r>
-              <w:t>azienda sta compilando il form per pubblicare un annuncio</w:t>
+              <w:t xml:space="preserve">azienda sta compilando il </w:t>
+            </w:r>
+            <w:proofErr w:type="spellStart"/>
+            <w:r>
+              <w:t>form</w:t>
+            </w:r>
+            <w:proofErr w:type="spellEnd"/>
+            <w:r>
+              <w:t xml:space="preserve"> per pubblicare un annuncio</w:t>
             </w:r>
           </w:p>
         </w:tc>
@@ -26445,10 +27817,23 @@
               <w:t>asi autista</w:t>
             </w:r>
             <w:r>
-              <w:t xml:space="preserve">”, tag: “Trasporto”, descrizione: “Azienda leader dei trasporti in Italia, cerca nuovi profili da inserire nel proprio organico”, requisiti: “Richiesto il possesso della patente CQC da almeno 5 anni con esperienza regressa nel settore di almeno 2 anni.”, </w:t>
-            </w:r>
-            <w:r>
-              <w:t xml:space="preserve">città:”Roma”, </w:t>
+              <w:t xml:space="preserve">”, tag: “Trasporto”, descrizione: “Azienda leader dei trasporti in Italia, cerca nuovi profili da inserire nel proprio organico”, requisiti: “Richiesto il possesso della patente CQC da almeno 5 anni con esperienza </w:t>
+            </w:r>
+            <w:proofErr w:type="spellStart"/>
+            <w:r>
+              <w:t>regressa</w:t>
+            </w:r>
+            <w:proofErr w:type="spellEnd"/>
+            <w:r>
+              <w:t xml:space="preserve"> nel settore di almeno 2 anni.”, </w:t>
+            </w:r>
+            <w:proofErr w:type="spellStart"/>
+            <w:r>
+              <w:t>città:”Roma</w:t>
+            </w:r>
+            <w:proofErr w:type="spellEnd"/>
+            <w:r>
+              <w:t xml:space="preserve">”, </w:t>
             </w:r>
             <w:r>
               <w:t xml:space="preserve">contratto: </w:t>
@@ -26491,8 +27876,13 @@
               <w:jc w:val="right"/>
             </w:pPr>
             <w:r>
-              <w:t xml:space="preserve">                               Una label di errore che indica la mancata selezioen</w:t>
-            </w:r>
+              <w:t xml:space="preserve">                               Una label di errore che indica la mancata </w:t>
+            </w:r>
+            <w:proofErr w:type="spellStart"/>
+            <w:r>
+              <w:t>selezioen</w:t>
+            </w:r>
+            <w:proofErr w:type="spellEnd"/>
           </w:p>
         </w:tc>
       </w:tr>
@@ -26777,7 +28167,23 @@
                 <w:sz w:val="24"/>
                 <w:szCs w:val="24"/>
               </w:rPr>
-              <w:t xml:space="preserve"> [Error]</w:t>
+              <w:t xml:space="preserve"> [</w:t>
+            </w:r>
+            <w:proofErr w:type="spellStart"/>
+            <w:r>
+              <w:rPr>
+                <w:sz w:val="24"/>
+                <w:szCs w:val="24"/>
+              </w:rPr>
+              <w:t>Error</w:t>
+            </w:r>
+            <w:proofErr w:type="spellEnd"/>
+            <w:r>
+              <w:rPr>
+                <w:sz w:val="24"/>
+                <w:szCs w:val="24"/>
+              </w:rPr>
+              <w:t>]</w:t>
             </w:r>
           </w:p>
           <w:p>
@@ -27913,8 +29319,13 @@
               <w:pStyle w:val="Paragrafoelenco"/>
             </w:pPr>
             <w:r>
-              <w:t>Ed esegue il submit</w:t>
-            </w:r>
+              <w:t xml:space="preserve">Ed esegue il </w:t>
+            </w:r>
+            <w:proofErr w:type="spellStart"/>
+            <w:r>
+              <w:t>submit</w:t>
+            </w:r>
+            <w:proofErr w:type="spellEnd"/>
             <w:r>
               <w:t>.</w:t>
             </w:r>
@@ -27941,7 +29352,15 @@
               <w:t>Il sistema</w:t>
             </w:r>
             <w:r>
-              <w:t xml:space="preserve"> reinderizza il gestore su una pagina</w:t>
+              <w:t xml:space="preserve"> </w:t>
+            </w:r>
+            <w:proofErr w:type="spellStart"/>
+            <w:r>
+              <w:t>reinderizza</w:t>
+            </w:r>
+            <w:proofErr w:type="spellEnd"/>
+            <w:r>
+              <w:t xml:space="preserve"> il gestore su una pagina</w:t>
             </w:r>
             <w:r>
               <w:t xml:space="preserve"> </w:t>
@@ -28320,7 +29739,15 @@
               <w:pStyle w:val="Paragrafoelenco"/>
             </w:pPr>
             <w:r>
-              <w:t>Ed esegue il submit.</w:t>
+              <w:t xml:space="preserve">Ed esegue il </w:t>
+            </w:r>
+            <w:proofErr w:type="spellStart"/>
+            <w:r>
+              <w:t>submit</w:t>
+            </w:r>
+            <w:proofErr w:type="spellEnd"/>
+            <w:r>
+              <w:t>.</w:t>
             </w:r>
           </w:p>
           <w:p>
@@ -28342,7 +29769,15 @@
               </w:rPr>
             </w:pPr>
             <w:r>
-              <w:t>Il sistema reinderizza il gestore su una pagina mostrando l’unico annuncio</w:t>
+              <w:t xml:space="preserve">Il sistema </w:t>
+            </w:r>
+            <w:proofErr w:type="spellStart"/>
+            <w:r>
+              <w:t>reinderizza</w:t>
+            </w:r>
+            <w:proofErr w:type="spellEnd"/>
+            <w:r>
+              <w:t xml:space="preserve"> il gestore su una pagina mostrando l’unico annuncio</w:t>
             </w:r>
           </w:p>
           <w:p>
@@ -28723,7 +30158,15 @@
               <w:pStyle w:val="Paragrafoelenco"/>
             </w:pPr>
             <w:r>
-              <w:t>Ed esegue il submit.</w:t>
+              <w:t xml:space="preserve">Ed esegue il </w:t>
+            </w:r>
+            <w:proofErr w:type="spellStart"/>
+            <w:r>
+              <w:t>submit</w:t>
+            </w:r>
+            <w:proofErr w:type="spellEnd"/>
+            <w:r>
+              <w:t>.</w:t>
             </w:r>
           </w:p>
           <w:p>
@@ -28745,7 +30188,15 @@
               </w:rPr>
             </w:pPr>
             <w:r>
-              <w:t xml:space="preserve">Il sistema reinderizza il gestore su una pagina mostrando </w:t>
+              <w:t xml:space="preserve">Il sistema </w:t>
+            </w:r>
+            <w:proofErr w:type="spellStart"/>
+            <w:r>
+              <w:t>reinderizza</w:t>
+            </w:r>
+            <w:proofErr w:type="spellEnd"/>
+            <w:r>
+              <w:t xml:space="preserve"> il gestore su una pagina mostrando </w:t>
             </w:r>
             <w:r>
               <w:t>un elenco di</w:t>
@@ -28956,6 +30407,7 @@
               </w:rPr>
               <w:t xml:space="preserve">o: </w:t>
             </w:r>
+            <w:proofErr w:type="spellStart"/>
             <w:r>
               <w:rPr>
                 <w:sz w:val="24"/>
@@ -28963,6 +30415,7 @@
               </w:rPr>
               <w:t>idAnnuncio</w:t>
             </w:r>
+            <w:proofErr w:type="spellEnd"/>
           </w:p>
         </w:tc>
       </w:tr>
@@ -29067,6 +30520,7 @@
               </w:rPr>
               <w:t xml:space="preserve"> [</w:t>
             </w:r>
+            <w:proofErr w:type="spellStart"/>
             <w:r>
               <w:rPr>
                 <w:sz w:val="24"/>
@@ -29074,6 +30528,7 @@
               </w:rPr>
               <w:t>Error</w:t>
             </w:r>
+            <w:proofErr w:type="spellEnd"/>
             <w:r>
               <w:rPr>
                 <w:sz w:val="24"/>
@@ -29608,6 +31063,7 @@
                 <w:szCs w:val="24"/>
               </w:rPr>
             </w:pPr>
+            <w:proofErr w:type="spellStart"/>
             <w:r>
               <w:rPr>
                 <w:sz w:val="24"/>
@@ -29615,6 +31071,7 @@
               </w:rPr>
               <w:t>IdAnnuncio</w:t>
             </w:r>
+            <w:proofErr w:type="spellEnd"/>
           </w:p>
         </w:tc>
       </w:tr>
@@ -29785,7 +31242,15 @@
               <w:t>Il sistema</w:t>
             </w:r>
             <w:r>
-              <w:t xml:space="preserve"> reinderizza il moderatore</w:t>
+              <w:t xml:space="preserve"> </w:t>
+            </w:r>
+            <w:proofErr w:type="spellStart"/>
+            <w:r>
+              <w:t>reinderizza</w:t>
+            </w:r>
+            <w:proofErr w:type="spellEnd"/>
+            <w:r>
+              <w:t xml:space="preserve"> il moderatore</w:t>
             </w:r>
           </w:p>
           <w:p>
@@ -30011,6 +31476,7 @@
                 <w:szCs w:val="24"/>
               </w:rPr>
             </w:pPr>
+            <w:proofErr w:type="spellStart"/>
             <w:r>
               <w:rPr>
                 <w:sz w:val="24"/>
@@ -30018,6 +31484,7 @@
               </w:rPr>
               <w:t>idAnnuncio</w:t>
             </w:r>
+            <w:proofErr w:type="spellEnd"/>
           </w:p>
         </w:tc>
       </w:tr>
@@ -30457,7 +31924,23 @@
                 <w:sz w:val="24"/>
                 <w:szCs w:val="24"/>
               </w:rPr>
-              <w:t>^[A-Za-z\é\è\ò\à\ù\ì\ .,!?']{5,60}$</w:t>
+              <w:t>^[A-Za-z\</w:t>
+            </w:r>
+            <w:proofErr w:type="spellStart"/>
+            <w:r>
+              <w:rPr>
+                <w:sz w:val="24"/>
+                <w:szCs w:val="24"/>
+              </w:rPr>
+              <w:t>é</w:t>
+            </w:r>
+            <w:proofErr w:type="spellEnd"/>
+            <w:r>
+              <w:rPr>
+                <w:sz w:val="24"/>
+                <w:szCs w:val="24"/>
+              </w:rPr>
+              <w:t>\è\ò\à\ù\ì\ .,!?']{5,60}$</w:t>
             </w:r>
           </w:p>
         </w:tc>
@@ -30524,7 +32007,23 @@
                 <w:sz w:val="24"/>
                 <w:szCs w:val="24"/>
               </w:rPr>
-              <w:t>[Error]</w:t>
+              <w:t>[</w:t>
+            </w:r>
+            <w:proofErr w:type="spellStart"/>
+            <w:r>
+              <w:rPr>
+                <w:sz w:val="24"/>
+                <w:szCs w:val="24"/>
+              </w:rPr>
+              <w:t>Error</w:t>
+            </w:r>
+            <w:proofErr w:type="spellEnd"/>
+            <w:r>
+              <w:rPr>
+                <w:sz w:val="24"/>
+                <w:szCs w:val="24"/>
+              </w:rPr>
+              <w:t>]</w:t>
             </w:r>
           </w:p>
           <w:p>
@@ -30585,6 +32084,19 @@
         </w:tc>
       </w:tr>
     </w:tbl>
+    <w:p>
+      <w:pPr>
+        <w:pStyle w:val="Paragrafoelenco"/>
+        <w:spacing w:after="0"/>
+        <w:ind w:left="2160"/>
+        <w:rPr>
+          <w:b/>
+          <w:bCs/>
+          <w:sz w:val="36"/>
+          <w:szCs w:val="36"/>
+        </w:rPr>
+      </w:pPr>
+    </w:p>
     <w:p>
       <w:pPr>
         <w:pStyle w:val="Paragrafoelenco"/>
@@ -30676,7 +32188,23 @@
                 <w:sz w:val="24"/>
                 <w:szCs w:val="24"/>
               </w:rPr>
-              <w:t>^[A-Za-z\é\è\ò\à\ù\ì\ .,!?']{</w:t>
+              <w:t>^[A-Za-z\</w:t>
+            </w:r>
+            <w:proofErr w:type="spellStart"/>
+            <w:r>
+              <w:rPr>
+                <w:sz w:val="24"/>
+                <w:szCs w:val="24"/>
+              </w:rPr>
+              <w:t>é</w:t>
+            </w:r>
+            <w:proofErr w:type="spellEnd"/>
+            <w:r>
+              <w:rPr>
+                <w:sz w:val="24"/>
+                <w:szCs w:val="24"/>
+              </w:rPr>
+              <w:t>\è\ò\à\ù\ì\ .,!?']{</w:t>
             </w:r>
             <w:r>
               <w:rPr>
@@ -30771,7 +32299,23 @@
                 <w:sz w:val="24"/>
                 <w:szCs w:val="24"/>
               </w:rPr>
-              <w:t>[Error]</w:t>
+              <w:t>[</w:t>
+            </w:r>
+            <w:proofErr w:type="spellStart"/>
+            <w:r>
+              <w:rPr>
+                <w:sz w:val="24"/>
+                <w:szCs w:val="24"/>
+              </w:rPr>
+              <w:t>Error</w:t>
+            </w:r>
+            <w:proofErr w:type="spellEnd"/>
+            <w:r>
+              <w:rPr>
+                <w:sz w:val="24"/>
+                <w:szCs w:val="24"/>
+              </w:rPr>
+              <w:t>]</w:t>
             </w:r>
           </w:p>
           <w:p>
@@ -30818,6 +32362,265 @@
         </w:tc>
       </w:tr>
     </w:tbl>
+    <w:p>
+      <w:pPr>
+        <w:pStyle w:val="Paragrafoelenco"/>
+        <w:spacing w:after="0"/>
+        <w:ind w:left="2160"/>
+        <w:rPr>
+          <w:b/>
+          <w:bCs/>
+          <w:sz w:val="36"/>
+          <w:szCs w:val="36"/>
+        </w:rPr>
+      </w:pPr>
+    </w:p>
+    <w:tbl>
+      <w:tblPr>
+        <w:tblStyle w:val="Grigliatabella"/>
+        <w:tblW w:w="9639" w:type="dxa"/>
+        <w:tblInd w:w="-5" w:type="dxa"/>
+        <w:tblLook w:val="04A0" w:firstRow="1" w:lastRow="0" w:firstColumn="1" w:lastColumn="0" w:noHBand="0" w:noVBand="1"/>
+      </w:tblPr>
+      <w:tblGrid>
+        <w:gridCol w:w="3428"/>
+        <w:gridCol w:w="6211"/>
+      </w:tblGrid>
+      <w:tr>
+        <w:trPr>
+          <w:trHeight w:val="596"/>
+        </w:trPr>
+        <w:tc>
+          <w:tcPr>
+            <w:tcW w:w="9639" w:type="dxa"/>
+            <w:gridSpan w:val="2"/>
+          </w:tcPr>
+          <w:p>
+            <w:pPr>
+              <w:pStyle w:val="Paragrafoelenco"/>
+              <w:ind w:left="0"/>
+              <w:rPr>
+                <w:sz w:val="24"/>
+                <w:szCs w:val="24"/>
+              </w:rPr>
+            </w:pPr>
+            <w:r>
+              <w:rPr>
+                <w:b/>
+                <w:bCs/>
+                <w:sz w:val="24"/>
+                <w:szCs w:val="24"/>
+              </w:rPr>
+              <w:t>Parametr</w:t>
+            </w:r>
+            <w:r>
+              <w:rPr>
+                <w:b/>
+                <w:bCs/>
+                <w:sz w:val="24"/>
+                <w:szCs w:val="24"/>
+              </w:rPr>
+              <w:t xml:space="preserve">o: </w:t>
+            </w:r>
+            <w:bookmarkStart w:id="4" w:name="_GoBack"/>
+            <w:bookmarkEnd w:id="4"/>
+          </w:p>
+          <w:p>
+            <w:pPr>
+              <w:pStyle w:val="Paragrafoelenco"/>
+              <w:ind w:left="0"/>
+              <w:rPr>
+                <w:sz w:val="24"/>
+                <w:szCs w:val="24"/>
+              </w:rPr>
+            </w:pPr>
+            <w:r>
+              <w:rPr>
+                <w:b/>
+                <w:bCs/>
+                <w:sz w:val="24"/>
+                <w:szCs w:val="24"/>
+              </w:rPr>
+              <w:t xml:space="preserve">Formato: </w:t>
+            </w:r>
+            <w:r>
+              <w:rPr>
+                <w:sz w:val="24"/>
+                <w:szCs w:val="24"/>
+              </w:rPr>
+              <w:t>^[A-Za-z\</w:t>
+            </w:r>
+            <w:proofErr w:type="spellStart"/>
+            <w:r>
+              <w:rPr>
+                <w:sz w:val="24"/>
+                <w:szCs w:val="24"/>
+              </w:rPr>
+              <w:t>é</w:t>
+            </w:r>
+            <w:proofErr w:type="spellEnd"/>
+            <w:r>
+              <w:rPr>
+                <w:sz w:val="24"/>
+                <w:szCs w:val="24"/>
+              </w:rPr>
+              <w:t>\è\ò\à\ù\ì\ .,!?']{5,60}$</w:t>
+            </w:r>
+          </w:p>
+        </w:tc>
+      </w:tr>
+      <w:tr>
+        <w:tc>
+          <w:tcPr>
+            <w:tcW w:w="3428" w:type="dxa"/>
+          </w:tcPr>
+          <w:p>
+            <w:pPr>
+              <w:pStyle w:val="Paragrafoelenco"/>
+              <w:ind w:left="0"/>
+              <w:rPr>
+                <w:b/>
+                <w:bCs/>
+                <w:sz w:val="24"/>
+                <w:szCs w:val="24"/>
+              </w:rPr>
+            </w:pPr>
+            <w:r>
+              <w:rPr>
+                <w:b/>
+                <w:bCs/>
+                <w:sz w:val="24"/>
+                <w:szCs w:val="24"/>
+              </w:rPr>
+              <w:t>Formato [FTC]</w:t>
+            </w:r>
+          </w:p>
+        </w:tc>
+        <w:tc>
+          <w:tcPr>
+            <w:tcW w:w="6211" w:type="dxa"/>
+          </w:tcPr>
+          <w:p>
+            <w:pPr>
+              <w:pStyle w:val="Paragrafoelenco"/>
+              <w:numPr>
+                <w:ilvl w:val="0"/>
+                <w:numId w:val="87"/>
+              </w:numPr>
+              <w:rPr>
+                <w:sz w:val="24"/>
+                <w:szCs w:val="24"/>
+              </w:rPr>
+            </w:pPr>
+            <w:r>
+              <w:rPr>
+                <w:sz w:val="24"/>
+                <w:szCs w:val="24"/>
+              </w:rPr>
+              <w:t xml:space="preserve">Il </w:t>
+            </w:r>
+            <w:r>
+              <w:rPr>
+                <w:sz w:val="24"/>
+                <w:szCs w:val="24"/>
+              </w:rPr>
+              <w:t xml:space="preserve">titolo non rispetta il formato </w:t>
+            </w:r>
+            <w:r>
+              <w:rPr>
+                <w:sz w:val="24"/>
+                <w:szCs w:val="24"/>
+              </w:rPr>
+              <w:t>[</w:t>
+            </w:r>
+            <w:proofErr w:type="spellStart"/>
+            <w:r>
+              <w:rPr>
+                <w:sz w:val="24"/>
+                <w:szCs w:val="24"/>
+              </w:rPr>
+              <w:t>Error</w:t>
+            </w:r>
+            <w:proofErr w:type="spellEnd"/>
+            <w:r>
+              <w:rPr>
+                <w:sz w:val="24"/>
+                <w:szCs w:val="24"/>
+              </w:rPr>
+              <w:t>]</w:t>
+            </w:r>
+          </w:p>
+          <w:p>
+            <w:pPr>
+              <w:pStyle w:val="Paragrafoelenco"/>
+              <w:numPr>
+                <w:ilvl w:val="0"/>
+                <w:numId w:val="87"/>
+              </w:numPr>
+              <w:rPr>
+                <w:sz w:val="24"/>
+                <w:szCs w:val="24"/>
+              </w:rPr>
+            </w:pPr>
+            <w:r>
+              <w:rPr>
+                <w:sz w:val="24"/>
+                <w:szCs w:val="24"/>
+              </w:rPr>
+              <w:t xml:space="preserve">Il </w:t>
+            </w:r>
+            <w:r>
+              <w:rPr>
+                <w:sz w:val="24"/>
+                <w:szCs w:val="24"/>
+              </w:rPr>
+              <w:t>titolo rispetta il formato</w:t>
+            </w:r>
+            <w:r>
+              <w:rPr>
+                <w:sz w:val="24"/>
+                <w:szCs w:val="24"/>
+              </w:rPr>
+              <w:t xml:space="preserve"> [F</w:t>
+            </w:r>
+            <w:r>
+              <w:rPr>
+                <w:sz w:val="24"/>
+                <w:szCs w:val="24"/>
+              </w:rPr>
+              <w:t>T</w:t>
+            </w:r>
+            <w:r>
+              <w:rPr>
+                <w:sz w:val="24"/>
+                <w:szCs w:val="24"/>
+              </w:rPr>
+              <w:t>C_OK</w:t>
+            </w:r>
+            <w:r>
+              <w:rPr>
+                <w:sz w:val="24"/>
+                <w:szCs w:val="24"/>
+              </w:rPr>
+              <w:t>]</w:t>
+            </w:r>
+          </w:p>
+        </w:tc>
+      </w:tr>
+    </w:tbl>
+    <w:p>
+      <w:pPr>
+        <w:pStyle w:val="Paragrafoelenco"/>
+        <w:spacing w:after="0"/>
+        <w:ind w:left="2160"/>
+        <w:rPr>
+          <w:b/>
+          <w:bCs/>
+          <w:sz w:val="36"/>
+          <w:szCs w:val="36"/>
+        </w:rPr>
+      </w:pPr>
+    </w:p>
     <w:p>
       <w:pPr>
         <w:pStyle w:val="Paragrafoelenco"/>
@@ -31196,6 +32999,7 @@
                 <w:sz w:val="28"/>
                 <w:szCs w:val="28"/>
               </w:rPr>
+              <w:lastRenderedPageBreak/>
               <w:t>TEST CASE NAME</w:t>
             </w:r>
           </w:p>
@@ -31474,7 +33278,15 @@
               </w:numPr>
             </w:pPr>
             <w:r>
-              <w:t>L’azienda inserisce Titolo: “invi” e</w:t>
+              <w:t>L’azienda inserisce Titolo: “</w:t>
+            </w:r>
+            <w:proofErr w:type="spellStart"/>
+            <w:r>
+              <w:t>invi</w:t>
+            </w:r>
+            <w:proofErr w:type="spellEnd"/>
+            <w:r>
+              <w:t>” e</w:t>
             </w:r>
           </w:p>
           <w:p>
@@ -31482,7 +33294,6 @@
               <w:pStyle w:val="Paragrafoelenco"/>
             </w:pPr>
             <w:r>
-              <w:lastRenderedPageBreak/>
               <w:t>Corpo: “Salve il profilo presentato rispetta le nostre esigenze, gradiremo avanzare la proposta tramite colloquio”.</w:t>
             </w:r>
           </w:p>
@@ -31522,7 +33333,6 @@
                 <w:sz w:val="28"/>
                 <w:szCs w:val="28"/>
               </w:rPr>
-              <w:lastRenderedPageBreak/>
               <w:t>EXIT CONDITION</w:t>
             </w:r>
           </w:p>
@@ -31852,7 +33662,15 @@
               <w:pStyle w:val="Paragrafoelenco"/>
             </w:pPr>
             <w:r>
-              <w:t>Corpo: “Sal”.</w:t>
+              <w:t>Corpo: “</w:t>
+            </w:r>
+            <w:proofErr w:type="spellStart"/>
+            <w:r>
+              <w:t>Sal</w:t>
+            </w:r>
+            <w:proofErr w:type="spellEnd"/>
+            <w:r>
+              <w:t>”.</w:t>
             </w:r>
           </w:p>
           <w:p>
@@ -32084,7 +33902,23 @@
                 <w:sz w:val="24"/>
                 <w:szCs w:val="24"/>
               </w:rPr>
-              <w:t>^[A-Za-zéèòàùì .,!?']{5,60}$</w:t>
+              <w:t>^[A-Za-</w:t>
+            </w:r>
+            <w:proofErr w:type="spellStart"/>
+            <w:r>
+              <w:rPr>
+                <w:sz w:val="24"/>
+                <w:szCs w:val="24"/>
+              </w:rPr>
+              <w:t>zéèòàùì</w:t>
+            </w:r>
+            <w:proofErr w:type="spellEnd"/>
+            <w:r>
+              <w:rPr>
+                <w:sz w:val="24"/>
+                <w:szCs w:val="24"/>
+              </w:rPr>
+              <w:t xml:space="preserve"> .,!?']{5,60}$</w:t>
             </w:r>
           </w:p>
         </w:tc>
@@ -32155,7 +33989,23 @@
                 <w:sz w:val="24"/>
                 <w:szCs w:val="24"/>
               </w:rPr>
-              <w:t>Non rispecchia il formato [Error]</w:t>
+              <w:t>Non rispecchia il formato [</w:t>
+            </w:r>
+            <w:proofErr w:type="spellStart"/>
+            <w:r>
+              <w:rPr>
+                <w:sz w:val="24"/>
+                <w:szCs w:val="24"/>
+              </w:rPr>
+              <w:t>Error</w:t>
+            </w:r>
+            <w:proofErr w:type="spellEnd"/>
+            <w:r>
+              <w:rPr>
+                <w:sz w:val="24"/>
+                <w:szCs w:val="24"/>
+              </w:rPr>
+              <w:t>]</w:t>
             </w:r>
           </w:p>
           <w:p>
@@ -32274,7 +34124,23 @@
                 <w:sz w:val="24"/>
                 <w:szCs w:val="24"/>
               </w:rPr>
-              <w:t>^[A-Za-zéèòàùì .,!?']{</w:t>
+              <w:t>^[A-Za-</w:t>
+            </w:r>
+            <w:proofErr w:type="spellStart"/>
+            <w:r>
+              <w:rPr>
+                <w:sz w:val="24"/>
+                <w:szCs w:val="24"/>
+              </w:rPr>
+              <w:t>zéèòàùì</w:t>
+            </w:r>
+            <w:proofErr w:type="spellEnd"/>
+            <w:r>
+              <w:rPr>
+                <w:sz w:val="24"/>
+                <w:szCs w:val="24"/>
+              </w:rPr>
+              <w:t xml:space="preserve"> .,!?']{</w:t>
             </w:r>
             <w:r>
               <w:rPr>
@@ -32373,7 +34239,23 @@
                 <w:sz w:val="24"/>
                 <w:szCs w:val="24"/>
               </w:rPr>
-              <w:t>Non rispecchia il formato [Error]</w:t>
+              <w:t>Non rispecchia il formato [</w:t>
+            </w:r>
+            <w:proofErr w:type="spellStart"/>
+            <w:r>
+              <w:rPr>
+                <w:sz w:val="24"/>
+                <w:szCs w:val="24"/>
+              </w:rPr>
+              <w:t>Error</w:t>
+            </w:r>
+            <w:proofErr w:type="spellEnd"/>
+            <w:r>
+              <w:rPr>
+                <w:sz w:val="24"/>
+                <w:szCs w:val="24"/>
+              </w:rPr>
+              <w:t>]</w:t>
             </w:r>
           </w:p>
           <w:p>
@@ -32464,6 +34346,7 @@
                 <w:sz w:val="24"/>
                 <w:szCs w:val="24"/>
               </w:rPr>
+              <w:lastRenderedPageBreak/>
               <w:t>Parametr</w:t>
             </w:r>
             <w:r>
@@ -32475,9 +34358,11 @@
               </w:rPr>
               <w:t xml:space="preserve">o: </w:t>
             </w:r>
+            <w:proofErr w:type="spellStart"/>
             <w:r>
               <w:t>idUtente</w:t>
             </w:r>
+            <w:proofErr w:type="spellEnd"/>
           </w:p>
           <w:p>
             <w:pPr>
@@ -32575,7 +34460,23 @@
                 <w:sz w:val="24"/>
                 <w:szCs w:val="24"/>
               </w:rPr>
-              <w:t xml:space="preserve"> [Error]</w:t>
+              <w:t xml:space="preserve"> [</w:t>
+            </w:r>
+            <w:proofErr w:type="spellStart"/>
+            <w:r>
+              <w:rPr>
+                <w:sz w:val="24"/>
+                <w:szCs w:val="24"/>
+              </w:rPr>
+              <w:t>Error</w:t>
+            </w:r>
+            <w:proofErr w:type="spellEnd"/>
+            <w:r>
+              <w:rPr>
+                <w:sz w:val="24"/>
+                <w:szCs w:val="24"/>
+              </w:rPr>
+              <w:t>]</w:t>
             </w:r>
           </w:p>
           <w:p>
@@ -33337,7 +35238,15 @@
               </w:numPr>
             </w:pPr>
             <w:r>
-              <w:t>L’utente inserisce Titolo: “ann” e</w:t>
+              <w:t>L’utente inserisce Titolo: “</w:t>
+            </w:r>
+            <w:proofErr w:type="spellStart"/>
+            <w:r>
+              <w:t>ann</w:t>
+            </w:r>
+            <w:proofErr w:type="spellEnd"/>
+            <w:r>
+              <w:t>” e</w:t>
             </w:r>
           </w:p>
           <w:p>
@@ -33651,6 +35560,7 @@
                 <w:sz w:val="28"/>
                 <w:szCs w:val="28"/>
               </w:rPr>
+              <w:lastRenderedPageBreak/>
               <w:t>FLUSSO DI EVENTI</w:t>
             </w:r>
           </w:p>
@@ -33676,7 +35586,15 @@
               <w:pStyle w:val="Paragrafoelenco"/>
             </w:pPr>
             <w:r>
-              <w:t>Corpo: “L’ann”.</w:t>
+              <w:t>Corpo: “L’</w:t>
+            </w:r>
+            <w:proofErr w:type="spellStart"/>
+            <w:r>
+              <w:t>ann</w:t>
+            </w:r>
+            <w:proofErr w:type="spellEnd"/>
+            <w:r>
+              <w:t>”.</w:t>
             </w:r>
           </w:p>
           <w:p>
@@ -33739,7 +35657,6 @@
                 <w:sz w:val="28"/>
                 <w:szCs w:val="28"/>
               </w:rPr>
-              <w:lastRenderedPageBreak/>
               <w:t>EXIT CONDITION</w:t>
             </w:r>
           </w:p>
@@ -33913,7 +35830,15 @@
           </w:tcPr>
           <w:p>
             <w:r>
-              <w:t>Il sistema reinderizza l’azienda su una pagina in cui viene mostrato l’errore.</w:t>
+              <w:t xml:space="preserve">Il sistema </w:t>
+            </w:r>
+            <w:proofErr w:type="spellStart"/>
+            <w:r>
+              <w:t>reinderizza</w:t>
+            </w:r>
+            <w:proofErr w:type="spellEnd"/>
+            <w:r>
+              <w:t xml:space="preserve"> l’azienda su una pagina in cui viene mostrato l’errore.</w:t>
             </w:r>
           </w:p>
         </w:tc>
@@ -34027,7 +35952,15 @@
               <w:jc w:val="right"/>
             </w:pPr>
             <w:r>
-              <w:t>Il sistema dopo aver visto che c’era già una segnalazione per l’id passato, quindi reinderizza il moderatore su una pagina che mostra l’errore.</w:t>
+              <w:t xml:space="preserve">Il sistema dopo aver visto che c’era già una segnalazione per l’id passato, quindi </w:t>
+            </w:r>
+            <w:proofErr w:type="spellStart"/>
+            <w:r>
+              <w:t>reinderizza</w:t>
+            </w:r>
+            <w:proofErr w:type="spellEnd"/>
+            <w:r>
+              <w:t xml:space="preserve"> il moderatore su una pagina che mostra l’errore.</w:t>
             </w:r>
           </w:p>
           <w:p>
@@ -34081,10 +36014,7 @@
     <w:p/>
     <w:p/>
     <w:p/>
-    <w:p>
-      <w:bookmarkStart w:id="4" w:name="_GoBack"/>
-      <w:bookmarkEnd w:id="4"/>
-    </w:p>
+    <w:p/>
     <w:sectPr>
       <w:pgSz w:w="11906" w:h="16838"/>
       <w:pgMar w:top="1417" w:right="1134" w:bottom="1134" w:left="1134" w:header="708" w:footer="708" w:gutter="0"/>
@@ -40417,6 +42347,95 @@
     </w:lvl>
   </w:abstractNum>
   <w:abstractNum w:abstractNumId="65" w15:restartNumberingAfterBreak="0">
+    <w:nsid w:val="5FE92A95"/>
+    <w:multiLevelType w:val="hybridMultilevel"/>
+    <w:tmpl w:val="40CA1348"/>
+    <w:lvl w:ilvl="0" w:tplc="0410000F">
+      <w:start w:val="1"/>
+      <w:numFmt w:val="decimal"/>
+      <w:lvlText w:val="%1."/>
+      <w:lvlJc w:val="left"/>
+      <w:pPr>
+        <w:ind w:left="720" w:hanging="360"/>
+      </w:pPr>
+      <w:rPr>
+        <w:rFonts w:hint="default"/>
+      </w:rPr>
+    </w:lvl>
+    <w:lvl w:ilvl="1" w:tplc="04100019" w:tentative="1">
+      <w:start w:val="1"/>
+      <w:numFmt w:val="lowerLetter"/>
+      <w:lvlText w:val="%2."/>
+      <w:lvlJc w:val="left"/>
+      <w:pPr>
+        <w:ind w:left="1440" w:hanging="360"/>
+      </w:pPr>
+    </w:lvl>
+    <w:lvl w:ilvl="2" w:tplc="0410001B" w:tentative="1">
+      <w:start w:val="1"/>
+      <w:numFmt w:val="lowerRoman"/>
+      <w:lvlText w:val="%3."/>
+      <w:lvlJc w:val="right"/>
+      <w:pPr>
+        <w:ind w:left="2160" w:hanging="180"/>
+      </w:pPr>
+    </w:lvl>
+    <w:lvl w:ilvl="3" w:tplc="0410000F" w:tentative="1">
+      <w:start w:val="1"/>
+      <w:numFmt w:val="decimal"/>
+      <w:lvlText w:val="%4."/>
+      <w:lvlJc w:val="left"/>
+      <w:pPr>
+        <w:ind w:left="2880" w:hanging="360"/>
+      </w:pPr>
+    </w:lvl>
+    <w:lvl w:ilvl="4" w:tplc="04100019" w:tentative="1">
+      <w:start w:val="1"/>
+      <w:numFmt w:val="lowerLetter"/>
+      <w:lvlText w:val="%5."/>
+      <w:lvlJc w:val="left"/>
+      <w:pPr>
+        <w:ind w:left="3600" w:hanging="360"/>
+      </w:pPr>
+    </w:lvl>
+    <w:lvl w:ilvl="5" w:tplc="0410001B" w:tentative="1">
+      <w:start w:val="1"/>
+      <w:numFmt w:val="lowerRoman"/>
+      <w:lvlText w:val="%6."/>
+      <w:lvlJc w:val="right"/>
+      <w:pPr>
+        <w:ind w:left="4320" w:hanging="180"/>
+      </w:pPr>
+    </w:lvl>
+    <w:lvl w:ilvl="6" w:tplc="0410000F" w:tentative="1">
+      <w:start w:val="1"/>
+      <w:numFmt w:val="decimal"/>
+      <w:lvlText w:val="%7."/>
+      <w:lvlJc w:val="left"/>
+      <w:pPr>
+        <w:ind w:left="5040" w:hanging="360"/>
+      </w:pPr>
+    </w:lvl>
+    <w:lvl w:ilvl="7" w:tplc="04100019" w:tentative="1">
+      <w:start w:val="1"/>
+      <w:numFmt w:val="lowerLetter"/>
+      <w:lvlText w:val="%8."/>
+      <w:lvlJc w:val="left"/>
+      <w:pPr>
+        <w:ind w:left="5760" w:hanging="360"/>
+      </w:pPr>
+    </w:lvl>
+    <w:lvl w:ilvl="8" w:tplc="0410001B" w:tentative="1">
+      <w:start w:val="1"/>
+      <w:numFmt w:val="lowerRoman"/>
+      <w:lvlText w:val="%9."/>
+      <w:lvlJc w:val="right"/>
+      <w:pPr>
+        <w:ind w:left="6480" w:hanging="180"/>
+      </w:pPr>
+    </w:lvl>
+  </w:abstractNum>
+  <w:abstractNum w:abstractNumId="66" w15:restartNumberingAfterBreak="0">
     <w:nsid w:val="61A242A2"/>
     <w:multiLevelType w:val="hybridMultilevel"/>
     <w:tmpl w:val="D0B2F8AC"/>
@@ -40505,7 +42524,7 @@
       </w:pPr>
     </w:lvl>
   </w:abstractNum>
-  <w:abstractNum w:abstractNumId="66" w15:restartNumberingAfterBreak="0">
+  <w:abstractNum w:abstractNumId="67" w15:restartNumberingAfterBreak="0">
     <w:nsid w:val="62192048"/>
     <w:multiLevelType w:val="hybridMultilevel"/>
     <w:tmpl w:val="D0B2F8AC"/>
@@ -40594,7 +42613,7 @@
       </w:pPr>
     </w:lvl>
   </w:abstractNum>
-  <w:abstractNum w:abstractNumId="67" w15:restartNumberingAfterBreak="0">
+  <w:abstractNum w:abstractNumId="68" w15:restartNumberingAfterBreak="0">
     <w:nsid w:val="62EB2ABC"/>
     <w:multiLevelType w:val="hybridMultilevel"/>
     <w:tmpl w:val="81647840"/>
@@ -40683,7 +42702,7 @@
       </w:pPr>
     </w:lvl>
   </w:abstractNum>
-  <w:abstractNum w:abstractNumId="68" w15:restartNumberingAfterBreak="0">
+  <w:abstractNum w:abstractNumId="69" w15:restartNumberingAfterBreak="0">
     <w:nsid w:val="62F229A7"/>
     <w:multiLevelType w:val="hybridMultilevel"/>
     <w:tmpl w:val="B994DA1C"/>
@@ -40772,7 +42791,7 @@
       </w:pPr>
     </w:lvl>
   </w:abstractNum>
-  <w:abstractNum w:abstractNumId="69" w15:restartNumberingAfterBreak="0">
+  <w:abstractNum w:abstractNumId="70" w15:restartNumberingAfterBreak="0">
     <w:nsid w:val="63161D02"/>
     <w:multiLevelType w:val="hybridMultilevel"/>
     <w:tmpl w:val="B66025AE"/>
@@ -40865,7 +42884,7 @@
       </w:pPr>
     </w:lvl>
   </w:abstractNum>
-  <w:abstractNum w:abstractNumId="70" w15:restartNumberingAfterBreak="0">
+  <w:abstractNum w:abstractNumId="71" w15:restartNumberingAfterBreak="0">
     <w:nsid w:val="63772866"/>
     <w:multiLevelType w:val="hybridMultilevel"/>
     <w:tmpl w:val="3654988C"/>
@@ -40958,7 +42977,7 @@
       </w:pPr>
     </w:lvl>
   </w:abstractNum>
-  <w:abstractNum w:abstractNumId="71" w15:restartNumberingAfterBreak="0">
+  <w:abstractNum w:abstractNumId="72" w15:restartNumberingAfterBreak="0">
     <w:nsid w:val="639F1F1D"/>
     <w:multiLevelType w:val="hybridMultilevel"/>
     <w:tmpl w:val="D0B2F8AC"/>
@@ -41047,7 +43066,7 @@
       </w:pPr>
     </w:lvl>
   </w:abstractNum>
-  <w:abstractNum w:abstractNumId="72" w15:restartNumberingAfterBreak="0">
+  <w:abstractNum w:abstractNumId="73" w15:restartNumberingAfterBreak="0">
     <w:nsid w:val="66C8608A"/>
     <w:multiLevelType w:val="hybridMultilevel"/>
     <w:tmpl w:val="FD1A8076"/>
@@ -41140,7 +43159,7 @@
       </w:pPr>
     </w:lvl>
   </w:abstractNum>
-  <w:abstractNum w:abstractNumId="73" w15:restartNumberingAfterBreak="0">
+  <w:abstractNum w:abstractNumId="74" w15:restartNumberingAfterBreak="0">
     <w:nsid w:val="68C34F16"/>
     <w:multiLevelType w:val="hybridMultilevel"/>
     <w:tmpl w:val="B994DA1C"/>
@@ -41229,7 +43248,7 @@
       </w:pPr>
     </w:lvl>
   </w:abstractNum>
-  <w:abstractNum w:abstractNumId="74" w15:restartNumberingAfterBreak="0">
+  <w:abstractNum w:abstractNumId="75" w15:restartNumberingAfterBreak="0">
     <w:nsid w:val="6BFD1538"/>
     <w:multiLevelType w:val="hybridMultilevel"/>
     <w:tmpl w:val="AEA6CA3A"/>
@@ -41322,7 +43341,7 @@
       </w:pPr>
     </w:lvl>
   </w:abstractNum>
-  <w:abstractNum w:abstractNumId="75" w15:restartNumberingAfterBreak="0">
+  <w:abstractNum w:abstractNumId="76" w15:restartNumberingAfterBreak="0">
     <w:nsid w:val="6CCF0C82"/>
     <w:multiLevelType w:val="hybridMultilevel"/>
     <w:tmpl w:val="D0B2F8AC"/>
@@ -41411,7 +43430,7 @@
       </w:pPr>
     </w:lvl>
   </w:abstractNum>
-  <w:abstractNum w:abstractNumId="76" w15:restartNumberingAfterBreak="0">
+  <w:abstractNum w:abstractNumId="77" w15:restartNumberingAfterBreak="0">
     <w:nsid w:val="6D2C072D"/>
     <w:multiLevelType w:val="multilevel"/>
     <w:tmpl w:val="090EAAF0"/>
@@ -41531,7 +43550,7 @@
       </w:rPr>
     </w:lvl>
   </w:abstractNum>
-  <w:abstractNum w:abstractNumId="77" w15:restartNumberingAfterBreak="0">
+  <w:abstractNum w:abstractNumId="78" w15:restartNumberingAfterBreak="0">
     <w:nsid w:val="71447C1C"/>
     <w:multiLevelType w:val="hybridMultilevel"/>
     <w:tmpl w:val="B994DA1C"/>
@@ -41620,7 +43639,7 @@
       </w:pPr>
     </w:lvl>
   </w:abstractNum>
-  <w:abstractNum w:abstractNumId="78" w15:restartNumberingAfterBreak="0">
+  <w:abstractNum w:abstractNumId="79" w15:restartNumberingAfterBreak="0">
     <w:nsid w:val="73D50DBD"/>
     <w:multiLevelType w:val="hybridMultilevel"/>
     <w:tmpl w:val="B994DA1C"/>
@@ -41709,7 +43728,7 @@
       </w:pPr>
     </w:lvl>
   </w:abstractNum>
-  <w:abstractNum w:abstractNumId="79" w15:restartNumberingAfterBreak="0">
+  <w:abstractNum w:abstractNumId="80" w15:restartNumberingAfterBreak="0">
     <w:nsid w:val="74732CCD"/>
     <w:multiLevelType w:val="multilevel"/>
     <w:tmpl w:val="3BF6BC68"/>
@@ -41830,7 +43849,7 @@
       </w:rPr>
     </w:lvl>
   </w:abstractNum>
-  <w:abstractNum w:abstractNumId="80" w15:restartNumberingAfterBreak="0">
+  <w:abstractNum w:abstractNumId="81" w15:restartNumberingAfterBreak="0">
     <w:nsid w:val="75D54DD9"/>
     <w:multiLevelType w:val="hybridMultilevel"/>
     <w:tmpl w:val="1D56C052"/>
@@ -41919,7 +43938,7 @@
       </w:pPr>
     </w:lvl>
   </w:abstractNum>
-  <w:abstractNum w:abstractNumId="81" w15:restartNumberingAfterBreak="0">
+  <w:abstractNum w:abstractNumId="82" w15:restartNumberingAfterBreak="0">
     <w:nsid w:val="773043C2"/>
     <w:multiLevelType w:val="hybridMultilevel"/>
     <w:tmpl w:val="1D56C052"/>
@@ -42008,7 +44027,7 @@
       </w:pPr>
     </w:lvl>
   </w:abstractNum>
-  <w:abstractNum w:abstractNumId="82" w15:restartNumberingAfterBreak="0">
+  <w:abstractNum w:abstractNumId="83" w15:restartNumberingAfterBreak="0">
     <w:nsid w:val="7AA60EEA"/>
     <w:multiLevelType w:val="hybridMultilevel"/>
     <w:tmpl w:val="9F864FFC"/>
@@ -42101,7 +44120,7 @@
       </w:pPr>
     </w:lvl>
   </w:abstractNum>
-  <w:abstractNum w:abstractNumId="83" w15:restartNumberingAfterBreak="0">
+  <w:abstractNum w:abstractNumId="84" w15:restartNumberingAfterBreak="0">
     <w:nsid w:val="7AC64B42"/>
     <w:multiLevelType w:val="hybridMultilevel"/>
     <w:tmpl w:val="B994DA1C"/>
@@ -42190,7 +44209,7 @@
       </w:pPr>
     </w:lvl>
   </w:abstractNum>
-  <w:abstractNum w:abstractNumId="84" w15:restartNumberingAfterBreak="0">
+  <w:abstractNum w:abstractNumId="85" w15:restartNumberingAfterBreak="0">
     <w:nsid w:val="7BAB2EFD"/>
     <w:multiLevelType w:val="hybridMultilevel"/>
     <w:tmpl w:val="8B42E658"/>
@@ -42303,7 +44322,7 @@
       </w:rPr>
     </w:lvl>
   </w:abstractNum>
-  <w:abstractNum w:abstractNumId="85" w15:restartNumberingAfterBreak="0">
+  <w:abstractNum w:abstractNumId="86" w15:restartNumberingAfterBreak="0">
     <w:nsid w:val="7F204ADF"/>
     <w:multiLevelType w:val="hybridMultilevel"/>
     <w:tmpl w:val="D0B2F8AC"/>
@@ -42411,7 +44430,7 @@
     <w:abstractNumId w:val="48"/>
   </w:num>
   <w:num w:numId="7">
-    <w:abstractNumId w:val="67"/>
+    <w:abstractNumId w:val="68"/>
   </w:num>
   <w:num w:numId="8">
     <w:abstractNumId w:val="18"/>
@@ -42420,13 +44439,13 @@
     <w:abstractNumId w:val="24"/>
   </w:num>
   <w:num w:numId="10">
-    <w:abstractNumId w:val="72"/>
+    <w:abstractNumId w:val="73"/>
   </w:num>
   <w:num w:numId="11">
     <w:abstractNumId w:val="39"/>
   </w:num>
   <w:num w:numId="12">
-    <w:abstractNumId w:val="74"/>
+    <w:abstractNumId w:val="75"/>
   </w:num>
   <w:num w:numId="13">
     <w:abstractNumId w:val="64"/>
@@ -42453,13 +44472,13 @@
     <w:abstractNumId w:val="63"/>
   </w:num>
   <w:num w:numId="21">
-    <w:abstractNumId w:val="69"/>
+    <w:abstractNumId w:val="70"/>
   </w:num>
   <w:num w:numId="22">
     <w:abstractNumId w:val="9"/>
   </w:num>
   <w:num w:numId="23">
-    <w:abstractNumId w:val="84"/>
+    <w:abstractNumId w:val="85"/>
   </w:num>
   <w:num w:numId="24">
     <w:abstractNumId w:val="35"/>
@@ -42480,13 +44499,13 @@
     <w:abstractNumId w:val="5"/>
   </w:num>
   <w:num w:numId="30">
-    <w:abstractNumId w:val="76"/>
+    <w:abstractNumId w:val="77"/>
   </w:num>
   <w:num w:numId="31">
-    <w:abstractNumId w:val="79"/>
+    <w:abstractNumId w:val="80"/>
   </w:num>
   <w:num w:numId="32">
-    <w:abstractNumId w:val="68"/>
+    <w:abstractNumId w:val="69"/>
   </w:num>
   <w:num w:numId="33">
     <w:abstractNumId w:val="21"/>
@@ -42501,7 +44520,7 @@
     <w:abstractNumId w:val="46"/>
   </w:num>
   <w:num w:numId="37">
-    <w:abstractNumId w:val="83"/>
+    <w:abstractNumId w:val="84"/>
   </w:num>
   <w:num w:numId="38">
     <w:abstractNumId w:val="59"/>
@@ -42513,22 +44532,22 @@
     <w:abstractNumId w:val="51"/>
   </w:num>
   <w:num w:numId="41">
-    <w:abstractNumId w:val="73"/>
+    <w:abstractNumId w:val="74"/>
   </w:num>
   <w:num w:numId="42">
-    <w:abstractNumId w:val="70"/>
+    <w:abstractNumId w:val="71"/>
   </w:num>
   <w:num w:numId="43">
     <w:abstractNumId w:val="36"/>
   </w:num>
   <w:num w:numId="44">
-    <w:abstractNumId w:val="77"/>
+    <w:abstractNumId w:val="78"/>
   </w:num>
   <w:num w:numId="45">
     <w:abstractNumId w:val="23"/>
   </w:num>
   <w:num w:numId="46">
-    <w:abstractNumId w:val="78"/>
+    <w:abstractNumId w:val="79"/>
   </w:num>
   <w:num w:numId="47">
     <w:abstractNumId w:val="50"/>
@@ -42537,7 +44556,7 @@
     <w:abstractNumId w:val="53"/>
   </w:num>
   <w:num w:numId="49">
-    <w:abstractNumId w:val="82"/>
+    <w:abstractNumId w:val="83"/>
   </w:num>
   <w:num w:numId="50">
     <w:abstractNumId w:val="47"/>
@@ -42549,7 +44568,7 @@
     <w:abstractNumId w:val="33"/>
   </w:num>
   <w:num w:numId="53">
-    <w:abstractNumId w:val="85"/>
+    <w:abstractNumId w:val="86"/>
   </w:num>
   <w:num w:numId="54">
     <w:abstractNumId w:val="40"/>
@@ -42579,7 +44598,7 @@
     <w:abstractNumId w:val="3"/>
   </w:num>
   <w:num w:numId="63">
-    <w:abstractNumId w:val="81"/>
+    <w:abstractNumId w:val="82"/>
   </w:num>
   <w:num w:numId="64">
     <w:abstractNumId w:val="10"/>
@@ -42588,10 +44607,10 @@
     <w:abstractNumId w:val="43"/>
   </w:num>
   <w:num w:numId="66">
-    <w:abstractNumId w:val="80"/>
+    <w:abstractNumId w:val="81"/>
   </w:num>
   <w:num w:numId="67">
-    <w:abstractNumId w:val="65"/>
+    <w:abstractNumId w:val="66"/>
   </w:num>
   <w:num w:numId="68">
     <w:abstractNumId w:val="26"/>
@@ -42621,7 +44640,7 @@
     <w:abstractNumId w:val="45"/>
   </w:num>
   <w:num w:numId="77">
-    <w:abstractNumId w:val="66"/>
+    <w:abstractNumId w:val="67"/>
   </w:num>
   <w:num w:numId="78">
     <w:abstractNumId w:val="0"/>
@@ -42630,13 +44649,13 @@
     <w:abstractNumId w:val="58"/>
   </w:num>
   <w:num w:numId="80">
-    <w:abstractNumId w:val="71"/>
+    <w:abstractNumId w:val="72"/>
   </w:num>
   <w:num w:numId="81">
     <w:abstractNumId w:val="14"/>
   </w:num>
   <w:num w:numId="82">
-    <w:abstractNumId w:val="75"/>
+    <w:abstractNumId w:val="76"/>
   </w:num>
   <w:num w:numId="83">
     <w:abstractNumId w:val="28"/>
@@ -42649,6 +44668,9 @@
   </w:num>
   <w:num w:numId="86">
     <w:abstractNumId w:val="55"/>
+  </w:num>
+  <w:num w:numId="87">
+    <w:abstractNumId w:val="65"/>
   </w:num>
   <w:numIdMacAtCleanup w:val="82"/>
 </w:numbering>
@@ -43469,7 +45491,7 @@
 </file>
 
 <file path=customXml/itemProps1.xml><?xml version="1.0" encoding="utf-8"?>
-<ds:datastoreItem xmlns:ds="http://schemas.openxmlformats.org/officeDocument/2006/customXml" ds:itemID="{95E02AE7-AB97-49BF-B73A-1686B681B227}">
+<ds:datastoreItem xmlns:ds="http://schemas.openxmlformats.org/officeDocument/2006/customXml" ds:itemID="{0BDFD4A9-1253-4934-BA9F-64A91124EE87}">
   <ds:schemaRefs>
     <ds:schemaRef ds:uri="http://schemas.openxmlformats.org/officeDocument/2006/bibliography"/>
   </ds:schemaRefs>

</xml_diff>